<commit_message>
Documento de Arquitetura corrigido.
</commit_message>
<xml_diff>
--- a/AnaliseProjeto/Documento de Arquitetura.docx
+++ b/AnaliseProjeto/Documento de Arquitetura.docx
@@ -1,6 +1,6 @@
 
 <file path=word/document.xml><?xml version="1.0" encoding="utf-8"?>
-<w:document xmlns:wpc="http://schemas.microsoft.com/office/word/2010/wordprocessingCanvas" xmlns:mc="http://schemas.openxmlformats.org/markup-compatibility/2006" xmlns:o="urn:schemas-microsoft-com:office:office" xmlns:r="http://schemas.openxmlformats.org/officeDocument/2006/relationships" xmlns:m="http://schemas.openxmlformats.org/officeDocument/2006/math" xmlns:v="urn:schemas-microsoft-com:vml" xmlns:wp14="http://schemas.microsoft.com/office/word/2010/wordprocessingDrawing" xmlns:wp="http://schemas.openxmlformats.org/drawingml/2006/wordprocessingDrawing" xmlns:w10="urn:schemas-microsoft-com:office:word" xmlns:w="http://schemas.openxmlformats.org/wordprocessingml/2006/main" xmlns:w14="http://schemas.microsoft.com/office/word/2010/wordml" xmlns:w15="http://schemas.microsoft.com/office/word/2012/wordml" xmlns:wpg="http://schemas.microsoft.com/office/word/2010/wordprocessingGroup" xmlns:wpi="http://schemas.microsoft.com/office/word/2010/wordprocessingInk" xmlns:wne="http://schemas.microsoft.com/office/word/2006/wordml" xmlns:wps="http://schemas.microsoft.com/office/word/2010/wordprocessingShape" mc:Ignorable="w14 w15 wp14">
+<w:document xmlns:wpc="http://schemas.microsoft.com/office/word/2010/wordprocessingCanvas" xmlns:mc="http://schemas.openxmlformats.org/markup-compatibility/2006" xmlns:o="urn:schemas-microsoft-com:office:office" xmlns:r="http://schemas.openxmlformats.org/officeDocument/2006/relationships" xmlns:m="http://schemas.openxmlformats.org/officeDocument/2006/math" xmlns:v="urn:schemas-microsoft-com:vml" xmlns:wp14="http://schemas.microsoft.com/office/word/2010/wordprocessingDrawing" xmlns:wp="http://schemas.openxmlformats.org/drawingml/2006/wordprocessingDrawing" xmlns:w10="urn:schemas-microsoft-com:office:word" xmlns:w="http://schemas.openxmlformats.org/wordprocessingml/2006/main" xmlns:w14="http://schemas.microsoft.com/office/word/2010/wordml" xmlns:wpg="http://schemas.microsoft.com/office/word/2010/wordprocessingGroup" xmlns:wpi="http://schemas.microsoft.com/office/word/2010/wordprocessingInk" xmlns:wne="http://schemas.microsoft.com/office/word/2006/wordml" xmlns:wps="http://schemas.microsoft.com/office/word/2010/wordprocessingShape" mc:Ignorable="w14 wp14">
   <w:body>
     <w:p>
       <w:pPr>
@@ -11,12 +11,21 @@
           <w:lang w:val="pt-BR"/>
         </w:rPr>
       </w:pPr>
+      <w:proofErr w:type="spellStart"/>
       <w:r>
         <w:rPr>
           <w:rFonts w:ascii="Times New Roman" w:hAnsi="Times New Roman"/>
           <w:lang w:val="pt-BR"/>
         </w:rPr>
-        <w:t>Residential Life</w:t>
+        <w:t>Residential</w:t>
+      </w:r>
+      <w:proofErr w:type="spellEnd"/>
+      <w:r>
+        <w:rPr>
+          <w:rFonts w:ascii="Times New Roman" w:hAnsi="Times New Roman"/>
+          <w:lang w:val="pt-BR"/>
+        </w:rPr>
+        <w:t xml:space="preserve"> Life</w:t>
       </w:r>
     </w:p>
     <w:p>
@@ -120,7 +129,7 @@
           <w:lang w:val="pt-BR"/>
         </w:rPr>
         <w:sectPr>
-          <w:headerReference w:type="default" r:id="rId7"/>
+          <w:headerReference w:type="default" r:id="rId8"/>
           <w:pgSz w:w="12240" w:h="15840" w:code="1"/>
           <w:pgMar w:top="1417" w:right="1440" w:bottom="1417" w:left="1440" w:header="720" w:footer="720" w:gutter="0"/>
           <w:cols w:space="720"/>
@@ -133,34 +142,18 @@
         <w:pStyle w:val="Ttulo"/>
         <w:rPr>
           <w:rFonts w:ascii="Times New Roman" w:hAnsi="Times New Roman"/>
+          <w:szCs w:val="24"/>
           <w:lang w:val="pt-BR"/>
         </w:rPr>
       </w:pPr>
       <w:r>
         <w:rPr>
           <w:rFonts w:ascii="Times New Roman" w:hAnsi="Times New Roman"/>
+          <w:szCs w:val="24"/>
           <w:lang w:val="pt-BR"/>
         </w:rPr>
         <w:lastRenderedPageBreak/>
         <w:t>Índice Analítico</w:t>
-      </w:r>
-    </w:p>
-    <w:p>
-      <w:pPr>
-        <w:pStyle w:val="CabealhodoSumrio"/>
-        <w:rPr>
-          <w:rFonts w:ascii="Times New Roman" w:hAnsi="Times New Roman"/>
-          <w:color w:val="auto"/>
-          <w:sz w:val="24"/>
-          <w:szCs w:val="24"/>
-        </w:rPr>
-      </w:pPr>
-      <w:r>
-        <w:rPr>
-          <w:rFonts w:ascii="Times New Roman" w:hAnsi="Times New Roman"/>
-          <w:color w:val="auto"/>
-        </w:rPr>
-        <w:t>Conteúdo</w:t>
       </w:r>
     </w:p>
     <w:p>
@@ -170,6 +163,7 @@
           <w:tab w:val="left" w:pos="432"/>
         </w:tabs>
         <w:rPr>
+          <w:rFonts w:ascii="Calibri" w:hAnsi="Calibri"/>
           <w:noProof/>
           <w:snapToGrid/>
           <w:sz w:val="24"/>
@@ -214,6 +208,7 @@
         </w:r>
         <w:r>
           <w:rPr>
+            <w:rFonts w:ascii="Calibri" w:hAnsi="Calibri"/>
             <w:noProof/>
             <w:snapToGrid/>
             <w:sz w:val="24"/>
@@ -283,7 +278,7 @@
             <w:sz w:val="24"/>
             <w:szCs w:val="24"/>
           </w:rPr>
-          <w:t>3</w:t>
+          <w:t>4</w:t>
         </w:r>
         <w:r>
           <w:rPr>
@@ -303,6 +298,7 @@
           <w:tab w:val="left" w:pos="1000"/>
         </w:tabs>
         <w:rPr>
+          <w:rFonts w:ascii="Calibri" w:hAnsi="Calibri"/>
           <w:noProof/>
           <w:snapToGrid/>
           <w:sz w:val="24"/>
@@ -323,6 +319,7 @@
         </w:r>
         <w:r>
           <w:rPr>
+            <w:rFonts w:ascii="Calibri" w:hAnsi="Calibri"/>
             <w:noProof/>
             <w:snapToGrid/>
             <w:sz w:val="24"/>
@@ -392,7 +389,7 @@
             <w:sz w:val="24"/>
             <w:szCs w:val="24"/>
           </w:rPr>
-          <w:t>3</w:t>
+          <w:t>4</w:t>
         </w:r>
         <w:r>
           <w:rPr>
@@ -412,6 +409,7 @@
           <w:tab w:val="left" w:pos="1000"/>
         </w:tabs>
         <w:rPr>
+          <w:rFonts w:ascii="Calibri" w:hAnsi="Calibri"/>
           <w:noProof/>
           <w:snapToGrid/>
           <w:sz w:val="24"/>
@@ -432,6 +430,7 @@
         </w:r>
         <w:r>
           <w:rPr>
+            <w:rFonts w:ascii="Calibri" w:hAnsi="Calibri"/>
             <w:noProof/>
             <w:snapToGrid/>
             <w:sz w:val="24"/>
@@ -501,7 +500,7 @@
             <w:sz w:val="24"/>
             <w:szCs w:val="24"/>
           </w:rPr>
-          <w:t>3</w:t>
+          <w:t>4</w:t>
         </w:r>
         <w:r>
           <w:rPr>
@@ -521,6 +520,7 @@
           <w:tab w:val="left" w:pos="1000"/>
         </w:tabs>
         <w:rPr>
+          <w:rFonts w:ascii="Calibri" w:hAnsi="Calibri"/>
           <w:noProof/>
           <w:snapToGrid/>
           <w:sz w:val="24"/>
@@ -541,6 +541,7 @@
         </w:r>
         <w:r>
           <w:rPr>
+            <w:rFonts w:ascii="Calibri" w:hAnsi="Calibri"/>
             <w:noProof/>
             <w:snapToGrid/>
             <w:sz w:val="24"/>
@@ -610,7 +611,7 @@
             <w:sz w:val="24"/>
             <w:szCs w:val="24"/>
           </w:rPr>
-          <w:t>3</w:t>
+          <w:t>4</w:t>
         </w:r>
         <w:r>
           <w:rPr>
@@ -630,6 +631,7 @@
           <w:tab w:val="left" w:pos="1000"/>
         </w:tabs>
         <w:rPr>
+          <w:rFonts w:ascii="Calibri" w:hAnsi="Calibri"/>
           <w:noProof/>
           <w:snapToGrid/>
           <w:sz w:val="24"/>
@@ -650,6 +652,7 @@
         </w:r>
         <w:r>
           <w:rPr>
+            <w:rFonts w:ascii="Calibri" w:hAnsi="Calibri"/>
             <w:noProof/>
             <w:snapToGrid/>
             <w:sz w:val="24"/>
@@ -719,7 +722,7 @@
             <w:sz w:val="24"/>
             <w:szCs w:val="24"/>
           </w:rPr>
-          <w:t>3</w:t>
+          <w:t>4</w:t>
         </w:r>
         <w:r>
           <w:rPr>
@@ -739,6 +742,7 @@
           <w:tab w:val="left" w:pos="1000"/>
         </w:tabs>
         <w:rPr>
+          <w:rFonts w:ascii="Calibri" w:hAnsi="Calibri"/>
           <w:noProof/>
           <w:snapToGrid/>
           <w:sz w:val="24"/>
@@ -759,6 +763,7 @@
         </w:r>
         <w:r>
           <w:rPr>
+            <w:rFonts w:ascii="Calibri" w:hAnsi="Calibri"/>
             <w:noProof/>
             <w:snapToGrid/>
             <w:sz w:val="24"/>
@@ -828,7 +833,7 @@
             <w:sz w:val="24"/>
             <w:szCs w:val="24"/>
           </w:rPr>
-          <w:t>3</w:t>
+          <w:t>4</w:t>
         </w:r>
         <w:r>
           <w:rPr>
@@ -848,6 +853,7 @@
           <w:tab w:val="left" w:pos="432"/>
         </w:tabs>
         <w:rPr>
+          <w:rFonts w:ascii="Calibri" w:hAnsi="Calibri"/>
           <w:noProof/>
           <w:snapToGrid/>
           <w:sz w:val="24"/>
@@ -868,6 +874,7 @@
         </w:r>
         <w:r>
           <w:rPr>
+            <w:rFonts w:ascii="Calibri" w:hAnsi="Calibri"/>
             <w:noProof/>
             <w:snapToGrid/>
             <w:sz w:val="24"/>
@@ -937,7 +944,7 @@
             <w:sz w:val="24"/>
             <w:szCs w:val="24"/>
           </w:rPr>
-          <w:t>4</w:t>
+          <w:t>5</w:t>
         </w:r>
         <w:r>
           <w:rPr>
@@ -957,6 +964,7 @@
           <w:tab w:val="left" w:pos="432"/>
         </w:tabs>
         <w:rPr>
+          <w:rFonts w:ascii="Calibri" w:hAnsi="Calibri"/>
           <w:noProof/>
           <w:snapToGrid/>
           <w:sz w:val="24"/>
@@ -977,6 +985,7 @@
         </w:r>
         <w:r>
           <w:rPr>
+            <w:rFonts w:ascii="Calibri" w:hAnsi="Calibri"/>
             <w:noProof/>
             <w:snapToGrid/>
             <w:sz w:val="24"/>
@@ -1046,7 +1055,7 @@
             <w:sz w:val="24"/>
             <w:szCs w:val="24"/>
           </w:rPr>
-          <w:t>4</w:t>
+          <w:t>5</w:t>
         </w:r>
         <w:r>
           <w:rPr>
@@ -1066,6 +1075,7 @@
           <w:tab w:val="left" w:pos="432"/>
         </w:tabs>
         <w:rPr>
+          <w:rFonts w:ascii="Calibri" w:hAnsi="Calibri"/>
           <w:noProof/>
           <w:snapToGrid/>
           <w:sz w:val="24"/>
@@ -1086,6 +1096,7 @@
         </w:r>
         <w:r>
           <w:rPr>
+            <w:rFonts w:ascii="Calibri" w:hAnsi="Calibri"/>
             <w:noProof/>
             <w:snapToGrid/>
             <w:sz w:val="24"/>
@@ -1155,7 +1166,7 @@
             <w:sz w:val="24"/>
             <w:szCs w:val="24"/>
           </w:rPr>
-          <w:t>4</w:t>
+          <w:t>5</w:t>
         </w:r>
         <w:r>
           <w:rPr>
@@ -1175,6 +1186,7 @@
           <w:tab w:val="left" w:pos="1000"/>
         </w:tabs>
         <w:rPr>
+          <w:rFonts w:ascii="Calibri" w:hAnsi="Calibri"/>
           <w:noProof/>
           <w:snapToGrid/>
           <w:sz w:val="24"/>
@@ -1195,6 +1207,7 @@
         </w:r>
         <w:r>
           <w:rPr>
+            <w:rFonts w:ascii="Calibri" w:hAnsi="Calibri"/>
             <w:noProof/>
             <w:snapToGrid/>
             <w:sz w:val="24"/>
@@ -1264,7 +1277,7 @@
             <w:sz w:val="24"/>
             <w:szCs w:val="24"/>
           </w:rPr>
-          <w:t>6</w:t>
+          <w:t>7</w:t>
         </w:r>
         <w:r>
           <w:rPr>
@@ -1284,6 +1297,7 @@
           <w:tab w:val="left" w:pos="432"/>
         </w:tabs>
         <w:rPr>
+          <w:rFonts w:ascii="Calibri" w:hAnsi="Calibri"/>
           <w:noProof/>
           <w:snapToGrid/>
           <w:sz w:val="24"/>
@@ -1304,6 +1318,7 @@
         </w:r>
         <w:r>
           <w:rPr>
+            <w:rFonts w:ascii="Calibri" w:hAnsi="Calibri"/>
             <w:noProof/>
             <w:snapToGrid/>
             <w:sz w:val="24"/>
@@ -1373,7 +1388,7 @@
             <w:sz w:val="24"/>
             <w:szCs w:val="24"/>
           </w:rPr>
-          <w:t>6</w:t>
+          <w:t>8</w:t>
         </w:r>
         <w:r>
           <w:rPr>
@@ -1393,6 +1408,7 @@
           <w:tab w:val="left" w:pos="1000"/>
         </w:tabs>
         <w:rPr>
+          <w:rFonts w:ascii="Calibri" w:hAnsi="Calibri"/>
           <w:noProof/>
           <w:snapToGrid/>
           <w:sz w:val="24"/>
@@ -1413,6 +1429,7 @@
         </w:r>
         <w:r>
           <w:rPr>
+            <w:rFonts w:ascii="Calibri" w:hAnsi="Calibri"/>
             <w:noProof/>
             <w:snapToGrid/>
             <w:sz w:val="24"/>
@@ -1482,7 +1499,7 @@
             <w:sz w:val="24"/>
             <w:szCs w:val="24"/>
           </w:rPr>
-          <w:t>6</w:t>
+          <w:t>8</w:t>
         </w:r>
         <w:r>
           <w:rPr>
@@ -1502,6 +1519,7 @@
           <w:tab w:val="left" w:pos="1000"/>
         </w:tabs>
         <w:rPr>
+          <w:rFonts w:ascii="Calibri" w:hAnsi="Calibri"/>
           <w:noProof/>
           <w:snapToGrid/>
           <w:sz w:val="24"/>
@@ -1522,6 +1540,7 @@
         </w:r>
         <w:r>
           <w:rPr>
+            <w:rFonts w:ascii="Calibri" w:hAnsi="Calibri"/>
             <w:noProof/>
             <w:snapToGrid/>
             <w:sz w:val="24"/>
@@ -1591,7 +1610,7 @@
             <w:sz w:val="24"/>
             <w:szCs w:val="24"/>
           </w:rPr>
-          <w:t>7</w:t>
+          <w:t>9</w:t>
         </w:r>
         <w:r>
           <w:rPr>
@@ -1611,6 +1630,7 @@
           <w:tab w:val="left" w:pos="1000"/>
         </w:tabs>
         <w:rPr>
+          <w:rFonts w:ascii="Calibri" w:hAnsi="Calibri"/>
           <w:noProof/>
           <w:snapToGrid/>
           <w:sz w:val="24"/>
@@ -1631,6 +1651,7 @@
         </w:r>
         <w:r>
           <w:rPr>
+            <w:rFonts w:ascii="Calibri" w:hAnsi="Calibri"/>
             <w:noProof/>
             <w:snapToGrid/>
             <w:sz w:val="24"/>
@@ -1700,7 +1721,7 @@
             <w:sz w:val="24"/>
             <w:szCs w:val="24"/>
           </w:rPr>
-          <w:t>7</w:t>
+          <w:t>10</w:t>
         </w:r>
         <w:r>
           <w:rPr>
@@ -1720,6 +1741,7 @@
           <w:tab w:val="left" w:pos="432"/>
         </w:tabs>
         <w:rPr>
+          <w:rFonts w:ascii="Calibri" w:hAnsi="Calibri"/>
           <w:noProof/>
           <w:snapToGrid/>
           <w:sz w:val="24"/>
@@ -1740,6 +1762,7 @@
         </w:r>
         <w:r>
           <w:rPr>
+            <w:rFonts w:ascii="Calibri" w:hAnsi="Calibri"/>
             <w:noProof/>
             <w:snapToGrid/>
             <w:sz w:val="24"/>
@@ -1809,7 +1832,7 @@
             <w:sz w:val="24"/>
             <w:szCs w:val="24"/>
           </w:rPr>
-          <w:t>9</w:t>
+          <w:t>10</w:t>
         </w:r>
         <w:r>
           <w:rPr>
@@ -1829,6 +1852,7 @@
           <w:tab w:val="left" w:pos="432"/>
         </w:tabs>
         <w:rPr>
+          <w:rFonts w:ascii="Calibri" w:hAnsi="Calibri"/>
           <w:noProof/>
           <w:snapToGrid/>
           <w:sz w:val="24"/>
@@ -1849,6 +1873,7 @@
         </w:r>
         <w:r>
           <w:rPr>
+            <w:rFonts w:ascii="Calibri" w:hAnsi="Calibri"/>
             <w:noProof/>
             <w:snapToGrid/>
             <w:sz w:val="24"/>
@@ -1918,7 +1943,7 @@
             <w:sz w:val="24"/>
             <w:szCs w:val="24"/>
           </w:rPr>
-          <w:t>9</w:t>
+          <w:t>11</w:t>
         </w:r>
         <w:r>
           <w:rPr>
@@ -1938,6 +1963,7 @@
           <w:tab w:val="left" w:pos="432"/>
         </w:tabs>
         <w:rPr>
+          <w:rFonts w:ascii="Calibri" w:hAnsi="Calibri"/>
           <w:noProof/>
           <w:snapToGrid/>
           <w:sz w:val="24"/>
@@ -1958,6 +1984,7 @@
         </w:r>
         <w:r>
           <w:rPr>
+            <w:rFonts w:ascii="Calibri" w:hAnsi="Calibri"/>
             <w:noProof/>
             <w:snapToGrid/>
             <w:sz w:val="24"/>
@@ -2027,7 +2054,118 @@
             <w:sz w:val="24"/>
             <w:szCs w:val="24"/>
           </w:rPr>
-          <w:t>9</w:t>
+          <w:t>11</w:t>
+        </w:r>
+        <w:r>
+          <w:rPr>
+            <w:noProof/>
+            <w:webHidden/>
+            <w:sz w:val="24"/>
+            <w:szCs w:val="24"/>
+          </w:rPr>
+          <w:fldChar w:fldCharType="end"/>
+        </w:r>
+      </w:hyperlink>
+    </w:p>
+    <w:p>
+      <w:pPr>
+        <w:pStyle w:val="Sumrio1"/>
+        <w:tabs>
+          <w:tab w:val="left" w:pos="432"/>
+        </w:tabs>
+        <w:rPr>
+          <w:rFonts w:ascii="Calibri" w:hAnsi="Calibri"/>
+          <w:noProof/>
+          <w:snapToGrid/>
+          <w:sz w:val="24"/>
+          <w:szCs w:val="24"/>
+          <w:lang w:val="pt-BR" w:eastAsia="pt-BR"/>
+        </w:rPr>
+      </w:pPr>
+      <w:hyperlink w:anchor="_Toc321036891" w:history="1">
+        <w:r>
+          <w:rPr>
+            <w:rStyle w:val="Hyperlink"/>
+            <w:noProof/>
+            <w:sz w:val="24"/>
+            <w:szCs w:val="24"/>
+            <w:lang w:val="pt-BR"/>
+          </w:rPr>
+          <w:t>9.</w:t>
+        </w:r>
+        <w:r>
+          <w:rPr>
+            <w:rFonts w:ascii="Calibri" w:hAnsi="Calibri"/>
+            <w:noProof/>
+            <w:snapToGrid/>
+            <w:sz w:val="24"/>
+            <w:szCs w:val="24"/>
+            <w:lang w:val="pt-BR" w:eastAsia="pt-BR"/>
+          </w:rPr>
+          <w:tab/>
+        </w:r>
+        <w:r>
+          <w:rPr>
+            <w:rStyle w:val="Hyperlink"/>
+            <w:noProof/>
+            <w:sz w:val="24"/>
+            <w:szCs w:val="24"/>
+            <w:lang w:val="pt-BR"/>
+          </w:rPr>
+          <w:t>Visão de Dados (opcional)</w:t>
+        </w:r>
+        <w:r>
+          <w:rPr>
+            <w:noProof/>
+            <w:webHidden/>
+            <w:sz w:val="24"/>
+            <w:szCs w:val="24"/>
+          </w:rPr>
+          <w:tab/>
+        </w:r>
+        <w:r>
+          <w:rPr>
+            <w:noProof/>
+            <w:webHidden/>
+            <w:sz w:val="24"/>
+            <w:szCs w:val="24"/>
+          </w:rPr>
+          <w:fldChar w:fldCharType="begin"/>
+        </w:r>
+        <w:r>
+          <w:rPr>
+            <w:noProof/>
+            <w:webHidden/>
+            <w:sz w:val="24"/>
+            <w:szCs w:val="24"/>
+          </w:rPr>
+          <w:instrText xml:space="preserve"> PAGEREF _Toc321036891 \h </w:instrText>
+        </w:r>
+        <w:r>
+          <w:rPr>
+            <w:noProof/>
+            <w:webHidden/>
+            <w:sz w:val="24"/>
+            <w:szCs w:val="24"/>
+          </w:rPr>
+        </w:r>
+        <w:r>
+          <w:rPr>
+            <w:noProof/>
+            <w:webHidden/>
+            <w:sz w:val="24"/>
+            <w:szCs w:val="24"/>
+          </w:rPr>
+          <w:fldChar w:fldCharType="separate"/>
+        </w:r>
+        <w:r>
+          <w:rPr>
+            <w:noProof/>
+            <w:webHidden/>
+            <w:sz w:val="24"/>
+            <w:szCs w:val="24"/>
+          </w:rPr>
+          <w:t>11</w:t>
         </w:r>
         <w:r>
           <w:rPr>
@@ -2047,6 +2185,7 @@
           <w:tab w:val="left" w:pos="864"/>
         </w:tabs>
         <w:rPr>
+          <w:rFonts w:ascii="Calibri" w:hAnsi="Calibri"/>
           <w:noProof/>
           <w:snapToGrid/>
           <w:sz w:val="24"/>
@@ -2067,6 +2206,7 @@
         </w:r>
         <w:r>
           <w:rPr>
+            <w:rFonts w:ascii="Calibri" w:hAnsi="Calibri"/>
             <w:noProof/>
             <w:snapToGrid/>
             <w:sz w:val="24"/>
@@ -2136,7 +2276,7 @@
             <w:sz w:val="24"/>
             <w:szCs w:val="24"/>
           </w:rPr>
-          <w:t>9</w:t>
+          <w:t>11</w:t>
         </w:r>
         <w:r>
           <w:rPr>
@@ -2156,6 +2296,7 @@
           <w:tab w:val="left" w:pos="864"/>
         </w:tabs>
         <w:rPr>
+          <w:rFonts w:ascii="Calibri" w:hAnsi="Calibri"/>
           <w:noProof/>
           <w:snapToGrid/>
           <w:sz w:val="24"/>
@@ -2176,6 +2317,7 @@
         </w:r>
         <w:r>
           <w:rPr>
+            <w:rFonts w:ascii="Calibri" w:hAnsi="Calibri"/>
             <w:noProof/>
             <w:snapToGrid/>
             <w:sz w:val="24"/>
@@ -2245,7 +2387,7 @@
             <w:sz w:val="24"/>
             <w:szCs w:val="24"/>
           </w:rPr>
-          <w:t>9</w:t>
+          <w:t>11</w:t>
         </w:r>
         <w:r>
           <w:rPr>
@@ -2265,6 +2407,7 @@
           <w:tab w:val="left" w:pos="864"/>
         </w:tabs>
         <w:rPr>
+          <w:rFonts w:ascii="Calibri" w:hAnsi="Calibri"/>
           <w:noProof/>
           <w:snapToGrid/>
           <w:sz w:val="24"/>
@@ -2285,6 +2428,7 @@
         </w:r>
         <w:r>
           <w:rPr>
+            <w:rFonts w:ascii="Calibri" w:hAnsi="Calibri"/>
             <w:noProof/>
             <w:snapToGrid/>
             <w:sz w:val="24"/>
@@ -2354,7 +2498,7 @@
             <w:sz w:val="24"/>
             <w:szCs w:val="24"/>
           </w:rPr>
-          <w:t>10</w:t>
+          <w:t>11</w:t>
         </w:r>
         <w:r>
           <w:rPr>
@@ -2392,6 +2536,8 @@
           <w:lang w:val="pt-BR"/>
         </w:rPr>
       </w:pPr>
+      <w:bookmarkStart w:id="0" w:name="_GoBack"/>
+      <w:bookmarkEnd w:id="0"/>
       <w:r>
         <w:rPr>
           <w:rFonts w:ascii="Times New Roman" w:hAnsi="Times New Roman"/>
@@ -2444,9 +2590,9 @@
           <w:lang w:val="pt-BR"/>
         </w:rPr>
       </w:pPr>
-      <w:bookmarkStart w:id="0" w:name="_Toc456598586"/>
-      <w:bookmarkStart w:id="1" w:name="_Toc18206175"/>
-      <w:bookmarkStart w:id="2" w:name="_Toc321036874"/>
+      <w:bookmarkStart w:id="1" w:name="_Toc456598586"/>
+      <w:bookmarkStart w:id="2" w:name="_Toc18206175"/>
+      <w:bookmarkStart w:id="3" w:name="_Toc321036874"/>
       <w:r>
         <w:rPr>
           <w:rFonts w:ascii="Times New Roman" w:hAnsi="Times New Roman"/>
@@ -2454,9 +2600,9 @@
         </w:rPr>
         <w:t>Introdução</w:t>
       </w:r>
-      <w:bookmarkEnd w:id="0"/>
       <w:bookmarkEnd w:id="1"/>
       <w:bookmarkEnd w:id="2"/>
+      <w:bookmarkEnd w:id="3"/>
     </w:p>
     <w:p>
       <w:pPr>
@@ -2468,20 +2614,28 @@
           <w:color w:val="000000"/>
         </w:rPr>
       </w:pPr>
-      <w:bookmarkStart w:id="3" w:name="_Toc456598587"/>
-      <w:bookmarkStart w:id="4" w:name="_Toc18206176"/>
+      <w:bookmarkStart w:id="4" w:name="_Toc456598587"/>
+      <w:bookmarkStart w:id="5" w:name="_Toc18206176"/>
       <w:r>
         <w:rPr>
           <w:color w:val="000000"/>
         </w:rPr>
-        <w:t>Esse documento provê uma visão de alto nível dos objetivos da arquitetura, dos estilos arquiteturais e componentes que foram selecionados para implementa</w:t>
-      </w:r>
+        <w:t xml:space="preserve">Esse documento provê uma visão de alto nível dos objetivos da arquitetura, dos estilos arquiteturais e componentes que foram selecionados para </w:t>
+      </w:r>
+      <w:proofErr w:type="gramStart"/>
       <w:r>
         <w:rPr>
           <w:color w:val="000000"/>
         </w:rPr>
+        <w:t>implementa</w:t>
+      </w:r>
+      <w:r>
+        <w:rPr>
+          <w:color w:val="000000"/>
+        </w:rPr>
         <w:t>ção</w:t>
       </w:r>
+      <w:proofErr w:type="gramEnd"/>
       <w:r>
         <w:rPr>
           <w:color w:val="000000"/>
@@ -2500,11 +2654,19 @@
         </w:rPr>
         <w:t xml:space="preserve">as funcionalidades propostas pelos casos de usos levantados do </w:t>
       </w:r>
+      <w:proofErr w:type="spellStart"/>
       <w:r>
         <w:rPr>
           <w:color w:val="000000"/>
         </w:rPr>
-        <w:t>Residential Life.</w:t>
+        <w:t>Residential</w:t>
+      </w:r>
+      <w:proofErr w:type="spellEnd"/>
+      <w:r>
+        <w:rPr>
+          <w:color w:val="000000"/>
+        </w:rPr>
+        <w:t xml:space="preserve"> Life.</w:t>
       </w:r>
     </w:p>
     <w:p>
@@ -2518,7 +2680,7 @@
           <w:lang w:val="pt-BR"/>
         </w:rPr>
       </w:pPr>
-      <w:bookmarkStart w:id="5" w:name="_Toc321036875"/>
+      <w:bookmarkStart w:id="6" w:name="_Toc321036875"/>
       <w:r>
         <w:rPr>
           <w:rFonts w:ascii="Times New Roman" w:hAnsi="Times New Roman"/>
@@ -2528,9 +2690,9 @@
         </w:rPr>
         <w:t>Finalidade</w:t>
       </w:r>
-      <w:bookmarkEnd w:id="3"/>
       <w:bookmarkEnd w:id="4"/>
       <w:bookmarkEnd w:id="5"/>
+      <w:bookmarkEnd w:id="6"/>
     </w:p>
     <w:p>
       <w:pPr>
@@ -2541,7 +2703,7 @@
           <w:szCs w:val="24"/>
         </w:rPr>
       </w:pPr>
-      <w:bookmarkStart w:id="6" w:name="_Toc456598588"/>
+      <w:bookmarkStart w:id="7" w:name="_Toc456598588"/>
       <w:r>
         <w:rPr>
           <w:sz w:val="24"/>
@@ -2549,12 +2711,21 @@
         </w:rPr>
         <w:t xml:space="preserve">Este documento oferece uma visão geral arquitetural abrangente do sistema </w:t>
       </w:r>
-      <w:r>
-        <w:rPr>
-          <w:sz w:val="24"/>
-          <w:szCs w:val="24"/>
-        </w:rPr>
-        <w:t>Residential Life</w:t>
+      <w:proofErr w:type="spellStart"/>
+      <w:r>
+        <w:rPr>
+          <w:sz w:val="24"/>
+          <w:szCs w:val="24"/>
+        </w:rPr>
+        <w:t>Residential</w:t>
+      </w:r>
+      <w:proofErr w:type="spellEnd"/>
+      <w:r>
+        <w:rPr>
+          <w:sz w:val="24"/>
+          <w:szCs w:val="24"/>
+        </w:rPr>
+        <w:t xml:space="preserve"> Life</w:t>
       </w:r>
       <w:r>
         <w:rPr>
@@ -2582,8 +2753,8 @@
           <w:lang w:val="pt-BR"/>
         </w:rPr>
       </w:pPr>
-      <w:bookmarkStart w:id="7" w:name="_Toc18206177"/>
-      <w:bookmarkStart w:id="8" w:name="_Toc321036876"/>
+      <w:bookmarkStart w:id="8" w:name="_Toc18206177"/>
+      <w:bookmarkStart w:id="9" w:name="_Toc321036876"/>
       <w:r>
         <w:rPr>
           <w:rFonts w:ascii="Times New Roman" w:hAnsi="Times New Roman"/>
@@ -2593,9 +2764,9 @@
         </w:rPr>
         <w:t>Escopo</w:t>
       </w:r>
-      <w:bookmarkEnd w:id="6"/>
       <w:bookmarkEnd w:id="7"/>
       <w:bookmarkEnd w:id="8"/>
+      <w:bookmarkEnd w:id="9"/>
     </w:p>
     <w:p>
       <w:pPr>
@@ -2606,7 +2777,7 @@
           <w:szCs w:val="24"/>
         </w:rPr>
       </w:pPr>
-      <w:bookmarkStart w:id="9" w:name="_Toc456598589"/>
+      <w:bookmarkStart w:id="10" w:name="_Toc456598589"/>
       <w:r>
         <w:rPr>
           <w:sz w:val="24"/>
@@ -2619,7 +2790,23 @@
           <w:sz w:val="24"/>
           <w:szCs w:val="24"/>
         </w:rPr>
-        <w:t>Sistema Residential Life</w:t>
+        <w:t xml:space="preserve">Sistema </w:t>
+      </w:r>
+      <w:proofErr w:type="spellStart"/>
+      <w:r>
+        <w:rPr>
+          <w:sz w:val="24"/>
+          <w:szCs w:val="24"/>
+        </w:rPr>
+        <w:t>Residential</w:t>
+      </w:r>
+      <w:proofErr w:type="spellEnd"/>
+      <w:r>
+        <w:rPr>
+          <w:sz w:val="24"/>
+          <w:szCs w:val="24"/>
+        </w:rPr>
+        <w:t xml:space="preserve"> Life</w:t>
       </w:r>
       <w:r>
         <w:rPr>
@@ -2689,8 +2876,8 @@
           <w:lang w:val="pt-BR"/>
         </w:rPr>
       </w:pPr>
-      <w:bookmarkStart w:id="10" w:name="_Toc18206178"/>
-      <w:bookmarkStart w:id="11" w:name="_Toc321036877"/>
+      <w:bookmarkStart w:id="11" w:name="_Toc18206178"/>
+      <w:bookmarkStart w:id="12" w:name="_Toc321036877"/>
       <w:r>
         <w:rPr>
           <w:rFonts w:ascii="Times New Roman" w:hAnsi="Times New Roman"/>
@@ -2698,11 +2885,22 @@
           <w:szCs w:val="24"/>
           <w:lang w:val="pt-BR"/>
         </w:rPr>
-        <w:t>Definições, Acrônimos e Abreviações</w:t>
-      </w:r>
-      <w:bookmarkEnd w:id="9"/>
+        <w:t xml:space="preserve">Definições, Acrônimos e </w:t>
+      </w:r>
+      <w:proofErr w:type="gramStart"/>
+      <w:r>
+        <w:rPr>
+          <w:rFonts w:ascii="Times New Roman" w:hAnsi="Times New Roman"/>
+          <w:sz w:val="24"/>
+          <w:szCs w:val="24"/>
+          <w:lang w:val="pt-BR"/>
+        </w:rPr>
+        <w:t>Abreviações</w:t>
+      </w:r>
       <w:bookmarkEnd w:id="10"/>
       <w:bookmarkEnd w:id="11"/>
+      <w:bookmarkEnd w:id="12"/>
+      <w:proofErr w:type="gramEnd"/>
     </w:p>
     <w:p>
       <w:pPr>
@@ -2718,7 +2916,21 @@
           <w:sz w:val="24"/>
           <w:szCs w:val="24"/>
         </w:rPr>
-        <w:t>Todas as definições juntamente com os termos, acrônimos e abreviações necessárias à adequada interpretação e entendimento deste documento podem ser encontradas no documento de Glossário do Projeto.</w:t>
+        <w:t>Todas as definições</w:t>
+      </w:r>
+      <w:r>
+        <w:rPr>
+          <w:sz w:val="24"/>
+          <w:szCs w:val="24"/>
+        </w:rPr>
+        <w:t>,</w:t>
+      </w:r>
+      <w:r>
+        <w:rPr>
+          <w:sz w:val="24"/>
+          <w:szCs w:val="24"/>
+        </w:rPr>
+        <w:t xml:space="preserve"> juntamente com os termos, acrônimos e abreviações necessárias à adequada interpretação e entendimento deste documento podem ser encontradas no documento de Glossário do Projeto.</w:t>
       </w:r>
     </w:p>
     <w:p>
@@ -2732,9 +2944,9 @@
           <w:lang w:val="pt-BR"/>
         </w:rPr>
       </w:pPr>
-      <w:bookmarkStart w:id="12" w:name="_Toc456598590"/>
-      <w:bookmarkStart w:id="13" w:name="_Toc18206179"/>
-      <w:bookmarkStart w:id="14" w:name="_Toc321036878"/>
+      <w:bookmarkStart w:id="13" w:name="_Toc456598590"/>
+      <w:bookmarkStart w:id="14" w:name="_Toc18206179"/>
+      <w:bookmarkStart w:id="15" w:name="_Toc321036878"/>
       <w:r>
         <w:rPr>
           <w:rFonts w:ascii="Times New Roman" w:hAnsi="Times New Roman"/>
@@ -2744,9 +2956,9 @@
         </w:rPr>
         <w:t>Referências</w:t>
       </w:r>
-      <w:bookmarkEnd w:id="12"/>
       <w:bookmarkEnd w:id="13"/>
       <w:bookmarkEnd w:id="14"/>
+      <w:bookmarkEnd w:id="15"/>
     </w:p>
     <w:p>
       <w:pPr>
@@ -2885,6 +3097,8 @@
           <w:lang w:val="pt-BR"/>
         </w:rPr>
       </w:pPr>
+      <w:proofErr w:type="spellStart"/>
+      <w:proofErr w:type="gramStart"/>
       <w:r>
         <w:rPr>
           <w:i/>
@@ -2894,6 +3108,8 @@
         </w:rPr>
         <w:t>RationalUnifiedProcess</w:t>
       </w:r>
+      <w:proofErr w:type="spellEnd"/>
+      <w:proofErr w:type="gramEnd"/>
     </w:p>
     <w:p>
       <w:pPr>
@@ -2906,9 +3122,9 @@
           <w:lang w:val="pt-BR"/>
         </w:rPr>
       </w:pPr>
-      <w:bookmarkStart w:id="15" w:name="_Toc456598591"/>
-      <w:bookmarkStart w:id="16" w:name="_Toc18206180"/>
-      <w:bookmarkStart w:id="17" w:name="_Toc321036879"/>
+      <w:bookmarkStart w:id="16" w:name="_Toc456598591"/>
+      <w:bookmarkStart w:id="17" w:name="_Toc18206180"/>
+      <w:bookmarkStart w:id="18" w:name="_Toc321036879"/>
       <w:r>
         <w:rPr>
           <w:rFonts w:ascii="Times New Roman" w:hAnsi="Times New Roman"/>
@@ -2918,9 +3134,9 @@
         </w:rPr>
         <w:t>Visão Geral</w:t>
       </w:r>
-      <w:bookmarkEnd w:id="15"/>
       <w:bookmarkEnd w:id="16"/>
       <w:bookmarkEnd w:id="17"/>
+      <w:bookmarkEnd w:id="18"/>
     </w:p>
     <w:p>
       <w:pPr>
@@ -2957,7 +3173,23 @@
           <w:sz w:val="24"/>
           <w:szCs w:val="24"/>
         </w:rPr>
-        <w:t>Subseção 2: Descreve o uso de cada visão;</w:t>
+        <w:t xml:space="preserve">Subseção </w:t>
+      </w:r>
+      <w:proofErr w:type="gramStart"/>
+      <w:r>
+        <w:rPr>
+          <w:sz w:val="24"/>
+          <w:szCs w:val="24"/>
+        </w:rPr>
+        <w:t>2</w:t>
+      </w:r>
+      <w:proofErr w:type="gramEnd"/>
+      <w:r>
+        <w:rPr>
+          <w:sz w:val="24"/>
+          <w:szCs w:val="24"/>
+        </w:rPr>
+        <w:t>: Descreve o uso de cada visão;</w:t>
       </w:r>
     </w:p>
     <w:p>
@@ -2978,7 +3210,23 @@
           <w:sz w:val="24"/>
           <w:szCs w:val="24"/>
         </w:rPr>
-        <w:t>Subseção 3: Descreve as restrições arquiteturais do sistema;</w:t>
+        <w:t xml:space="preserve">Subseção </w:t>
+      </w:r>
+      <w:proofErr w:type="gramStart"/>
+      <w:r>
+        <w:rPr>
+          <w:sz w:val="24"/>
+          <w:szCs w:val="24"/>
+        </w:rPr>
+        <w:t>3</w:t>
+      </w:r>
+      <w:proofErr w:type="gramEnd"/>
+      <w:r>
+        <w:rPr>
+          <w:sz w:val="24"/>
+          <w:szCs w:val="24"/>
+        </w:rPr>
+        <w:t>: Descreve as restrições arquiteturais do sistema;</w:t>
       </w:r>
     </w:p>
     <w:p>
@@ -2999,7 +3247,23 @@
           <w:sz w:val="24"/>
           <w:szCs w:val="24"/>
         </w:rPr>
-        <w:t>Subseção 4: Descreve os requisitos funcionais que causam significante impacto na arquitetura;</w:t>
+        <w:t xml:space="preserve">Subseção </w:t>
+      </w:r>
+      <w:proofErr w:type="gramStart"/>
+      <w:r>
+        <w:rPr>
+          <w:sz w:val="24"/>
+          <w:szCs w:val="24"/>
+        </w:rPr>
+        <w:t>4</w:t>
+      </w:r>
+      <w:proofErr w:type="gramEnd"/>
+      <w:r>
+        <w:rPr>
+          <w:sz w:val="24"/>
+          <w:szCs w:val="24"/>
+        </w:rPr>
+        <w:t>: Descreve os requisitos funcionais que causam significante impacto na arquitetura;</w:t>
       </w:r>
     </w:p>
     <w:p>
@@ -3020,7 +3284,23 @@
           <w:sz w:val="24"/>
           <w:szCs w:val="24"/>
         </w:rPr>
-        <w:t>Subseção 5: Descreve a visão lógica da arquitetura;</w:t>
+        <w:t xml:space="preserve">Subseção </w:t>
+      </w:r>
+      <w:proofErr w:type="gramStart"/>
+      <w:r>
+        <w:rPr>
+          <w:sz w:val="24"/>
+          <w:szCs w:val="24"/>
+        </w:rPr>
+        <w:t>5</w:t>
+      </w:r>
+      <w:proofErr w:type="gramEnd"/>
+      <w:r>
+        <w:rPr>
+          <w:sz w:val="24"/>
+          <w:szCs w:val="24"/>
+        </w:rPr>
+        <w:t>: Descreve a visão lógica da arquitetura;</w:t>
       </w:r>
     </w:p>
     <w:p>
@@ -3042,7 +3322,23 @@
           <w:szCs w:val="24"/>
         </w:rPr>
         <w:lastRenderedPageBreak/>
-        <w:t>Subseção 6: Descreve a visão de processos;</w:t>
+        <w:t xml:space="preserve">Subseção </w:t>
+      </w:r>
+      <w:proofErr w:type="gramStart"/>
+      <w:r>
+        <w:rPr>
+          <w:sz w:val="24"/>
+          <w:szCs w:val="24"/>
+        </w:rPr>
+        <w:t>6</w:t>
+      </w:r>
+      <w:proofErr w:type="gramEnd"/>
+      <w:r>
+        <w:rPr>
+          <w:sz w:val="24"/>
+          <w:szCs w:val="24"/>
+        </w:rPr>
+        <w:t>: Descreve a visão de processos;</w:t>
       </w:r>
     </w:p>
     <w:p>
@@ -3063,7 +3359,23 @@
           <w:sz w:val="24"/>
           <w:szCs w:val="24"/>
         </w:rPr>
-        <w:t>Subseção 7: Descreve a visão de impla</w:t>
+        <w:t xml:space="preserve">Subseção </w:t>
+      </w:r>
+      <w:proofErr w:type="gramStart"/>
+      <w:r>
+        <w:rPr>
+          <w:sz w:val="24"/>
+          <w:szCs w:val="24"/>
+        </w:rPr>
+        <w:t>7</w:t>
+      </w:r>
+      <w:proofErr w:type="gramEnd"/>
+      <w:r>
+        <w:rPr>
+          <w:sz w:val="24"/>
+          <w:szCs w:val="24"/>
+        </w:rPr>
+        <w:t>: Descreve a visão de impla</w:t>
       </w:r>
       <w:r>
         <w:rPr>
@@ -3098,7 +3410,23 @@
           <w:sz w:val="24"/>
           <w:szCs w:val="24"/>
         </w:rPr>
-        <w:t>Subseção 8: Descreve a visão de implementação;</w:t>
+        <w:t xml:space="preserve">Subseção </w:t>
+      </w:r>
+      <w:proofErr w:type="gramStart"/>
+      <w:r>
+        <w:rPr>
+          <w:sz w:val="24"/>
+          <w:szCs w:val="24"/>
+        </w:rPr>
+        <w:t>8</w:t>
+      </w:r>
+      <w:proofErr w:type="gramEnd"/>
+      <w:r>
+        <w:rPr>
+          <w:sz w:val="24"/>
+          <w:szCs w:val="24"/>
+        </w:rPr>
+        <w:t>: Descreve a visão de implementação;</w:t>
       </w:r>
     </w:p>
     <w:p>
@@ -3119,7 +3447,23 @@
           <w:sz w:val="24"/>
           <w:szCs w:val="24"/>
         </w:rPr>
-        <w:t>Subseção 9: Descreve a visão de dados;</w:t>
+        <w:t xml:space="preserve">Subseção </w:t>
+      </w:r>
+      <w:proofErr w:type="gramStart"/>
+      <w:r>
+        <w:rPr>
+          <w:sz w:val="24"/>
+          <w:szCs w:val="24"/>
+        </w:rPr>
+        <w:t>9</w:t>
+      </w:r>
+      <w:proofErr w:type="gramEnd"/>
+      <w:r>
+        <w:rPr>
+          <w:sz w:val="24"/>
+          <w:szCs w:val="24"/>
+        </w:rPr>
+        <w:t>: Descreve a visão de dados;</w:t>
       </w:r>
     </w:p>
     <w:p>
@@ -3195,8 +3539,8 @@
           <w:lang w:val="pt-BR"/>
         </w:rPr>
       </w:pPr>
-      <w:bookmarkStart w:id="18" w:name="_Toc18206181"/>
-      <w:bookmarkStart w:id="19" w:name="_Toc321036880"/>
+      <w:bookmarkStart w:id="19" w:name="_Toc18206181"/>
+      <w:bookmarkStart w:id="20" w:name="_Toc321036880"/>
       <w:r>
         <w:rPr>
           <w:rFonts w:ascii="Times New Roman" w:hAnsi="Times New Roman"/>
@@ -3204,8 +3548,8 @@
         </w:rPr>
         <w:t>Representação Arquitetural</w:t>
       </w:r>
-      <w:bookmarkEnd w:id="18"/>
       <w:bookmarkEnd w:id="19"/>
+      <w:bookmarkEnd w:id="20"/>
     </w:p>
     <w:p>
       <w:pPr>
@@ -3221,15 +3565,43 @@
           <w:sz w:val="24"/>
           <w:szCs w:val="24"/>
         </w:rPr>
-        <w:t xml:space="preserve">Este documento apresenta a arquitetura como uma série de visualizações, mencionadas acima. Essas visões são apresentadas como Modelos do StarUML e utiliza a Linguagem Unificada de Modelagem (UML – </w:t>
-      </w:r>
+        <w:t xml:space="preserve">Este documento apresenta a arquitetura como uma série de visualizações, mencionadas acima. Essas visões são apresentadas como Modelos do </w:t>
+      </w:r>
+      <w:proofErr w:type="spellStart"/>
+      <w:proofErr w:type="gramStart"/>
+      <w:r>
+        <w:rPr>
+          <w:sz w:val="24"/>
+          <w:szCs w:val="24"/>
+        </w:rPr>
+        <w:t>StarUML</w:t>
+      </w:r>
+      <w:proofErr w:type="spellEnd"/>
+      <w:proofErr w:type="gramEnd"/>
+      <w:r>
+        <w:rPr>
+          <w:sz w:val="24"/>
+          <w:szCs w:val="24"/>
+        </w:rPr>
+        <w:t xml:space="preserve"> e utiliza a Linguagem Unificada de Modelagem (UML – </w:t>
+      </w:r>
+      <w:proofErr w:type="spellStart"/>
       <w:r>
         <w:rPr>
           <w:i/>
           <w:sz w:val="24"/>
           <w:szCs w:val="24"/>
         </w:rPr>
-        <w:t>UnifiedModelingLanguage).</w:t>
+        <w:t>UnifiedModelingLanguage</w:t>
+      </w:r>
+      <w:proofErr w:type="spellEnd"/>
+      <w:r>
+        <w:rPr>
+          <w:i/>
+          <w:sz w:val="24"/>
+          <w:szCs w:val="24"/>
+        </w:rPr>
+        <w:t>).</w:t>
       </w:r>
     </w:p>
     <w:p>
@@ -3304,12 +3676,21 @@
           <w:szCs w:val="24"/>
         </w:rPr>
       </w:pPr>
-      <w:r>
-        <w:rPr>
-          <w:sz w:val="24"/>
-          <w:szCs w:val="24"/>
-        </w:rPr>
-        <w:t>Subrotinas;</w:t>
+      <w:proofErr w:type="spellStart"/>
+      <w:r>
+        <w:rPr>
+          <w:sz w:val="24"/>
+          <w:szCs w:val="24"/>
+        </w:rPr>
+        <w:t>Subrotinas</w:t>
+      </w:r>
+      <w:proofErr w:type="spellEnd"/>
+      <w:r>
+        <w:rPr>
+          <w:sz w:val="24"/>
+          <w:szCs w:val="24"/>
+        </w:rPr>
+        <w:t>;</w:t>
       </w:r>
     </w:p>
     <w:p>
@@ -3364,8 +3745,8 @@
           <w:lang w:val="pt-BR"/>
         </w:rPr>
       </w:pPr>
-      <w:bookmarkStart w:id="20" w:name="_Toc18206182"/>
-      <w:bookmarkStart w:id="21" w:name="_Toc321036881"/>
+      <w:bookmarkStart w:id="21" w:name="_Toc18206182"/>
+      <w:bookmarkStart w:id="22" w:name="_Toc321036881"/>
       <w:r>
         <w:rPr>
           <w:rFonts w:ascii="Times New Roman" w:hAnsi="Times New Roman"/>
@@ -3373,8 +3754,8 @@
         </w:rPr>
         <w:t>Metas e Restrições da Arquitetura</w:t>
       </w:r>
-      <w:bookmarkEnd w:id="20"/>
       <w:bookmarkEnd w:id="21"/>
+      <w:bookmarkEnd w:id="22"/>
     </w:p>
     <w:p>
       <w:pPr>
@@ -3390,7 +3771,23 @@
           <w:sz w:val="24"/>
           <w:szCs w:val="24"/>
         </w:rPr>
-        <w:t xml:space="preserve">Para que o software tenha um comportamento esperado pelos stakeholders ele deve </w:t>
+        <w:t xml:space="preserve">Para que o software tenha um comportamento esperado pelos </w:t>
+      </w:r>
+      <w:proofErr w:type="spellStart"/>
+      <w:r>
+        <w:rPr>
+          <w:sz w:val="24"/>
+          <w:szCs w:val="24"/>
+        </w:rPr>
+        <w:t>stakeholders</w:t>
+      </w:r>
+      <w:proofErr w:type="spellEnd"/>
+      <w:r>
+        <w:rPr>
+          <w:sz w:val="24"/>
+          <w:szCs w:val="24"/>
+        </w:rPr>
+        <w:t xml:space="preserve"> ele deve </w:t>
       </w:r>
       <w:r>
         <w:rPr>
@@ -3503,7 +3900,23 @@
           <w:sz w:val="24"/>
           <w:szCs w:val="24"/>
         </w:rPr>
-        <w:t xml:space="preserve"> a arquitetura .NET, usando como linguagem o C#;</w:t>
+        <w:t xml:space="preserve"> a </w:t>
+      </w:r>
+      <w:proofErr w:type="gramStart"/>
+      <w:r>
+        <w:rPr>
+          <w:sz w:val="24"/>
+          <w:szCs w:val="24"/>
+        </w:rPr>
+        <w:t>arquitetura .</w:t>
+      </w:r>
+      <w:proofErr w:type="gramEnd"/>
+      <w:r>
+        <w:rPr>
+          <w:sz w:val="24"/>
+          <w:szCs w:val="24"/>
+        </w:rPr>
+        <w:t>NET, usando como linguagem o C#;</w:t>
       </w:r>
     </w:p>
     <w:p>
@@ -3558,8 +3971,8 @@
           <w:lang w:val="pt-BR"/>
         </w:rPr>
       </w:pPr>
-      <w:bookmarkStart w:id="22" w:name="_Toc18206183"/>
-      <w:bookmarkStart w:id="23" w:name="_Toc321036882"/>
+      <w:bookmarkStart w:id="23" w:name="_Toc18206183"/>
+      <w:bookmarkStart w:id="24" w:name="_Toc321036882"/>
       <w:r>
         <w:rPr>
           <w:rFonts w:ascii="Times New Roman" w:hAnsi="Times New Roman"/>
@@ -3567,8 +3980,8 @@
         </w:rPr>
         <w:t>Visão de Casos de Uso</w:t>
       </w:r>
-      <w:bookmarkEnd w:id="22"/>
       <w:bookmarkEnd w:id="23"/>
+      <w:bookmarkEnd w:id="24"/>
     </w:p>
     <w:p>
       <w:pPr>
@@ -3658,7 +4071,6 @@
       </w:r>
       <w:r>
         <w:rPr>
-          <w:color w:val="FF0000"/>
           <w:sz w:val="24"/>
           <w:szCs w:val="24"/>
         </w:rPr>
@@ -4109,7 +4521,25 @@
           <w:szCs w:val="24"/>
           <w:lang w:val="pt-BR"/>
         </w:rPr>
-        <w:t>CSU20 - Gerenciar Email;</w:t>
+        <w:t xml:space="preserve">CSU20 - Gerenciar </w:t>
+      </w:r>
+      <w:proofErr w:type="spellStart"/>
+      <w:r>
+        <w:rPr>
+          <w:sz w:val="24"/>
+          <w:szCs w:val="24"/>
+          <w:lang w:val="pt-BR"/>
+        </w:rPr>
+        <w:t>Email</w:t>
+      </w:r>
+      <w:proofErr w:type="spellEnd"/>
+      <w:r>
+        <w:rPr>
+          <w:sz w:val="24"/>
+          <w:szCs w:val="24"/>
+          <w:lang w:val="pt-BR"/>
+        </w:rPr>
+        <w:t>;</w:t>
       </w:r>
     </w:p>
     <w:p>
@@ -4247,6 +4677,7 @@
     <w:p>
       <w:pPr>
         <w:pStyle w:val="Corpodetexto"/>
+        <w:ind w:left="-993"/>
         <w:jc w:val="both"/>
         <w:rPr>
           <w:sz w:val="24"/>
@@ -4264,10 +4695,10 @@
         </w:rPr>
         <w:lastRenderedPageBreak/>
         <w:drawing>
-          <wp:inline distT="0" distB="0" distL="0" distR="0" wp14:anchorId="275AD2EA" wp14:editId="625A29C1">
-            <wp:extent cx="5286375" cy="4467225"/>
-            <wp:effectExtent l="0" t="0" r="9525" b="9525"/>
-            <wp:docPr id="5" name="Imagem 5" descr="CSUDTS"/>
+          <wp:inline distT="0" distB="0" distL="0" distR="0" wp14:anchorId="5A32F5DB" wp14:editId="700EBB61">
+            <wp:extent cx="7384357" cy="7945291"/>
+            <wp:effectExtent l="0" t="0" r="0" b="0"/>
+            <wp:docPr id="1" name="Imagem 1"/>
             <wp:cNvGraphicFramePr>
               <a:graphicFrameLocks xmlns:a="http://schemas.openxmlformats.org/drawingml/2006/main" noChangeAspect="1"/>
             </wp:cNvGraphicFramePr>
@@ -4275,94 +4706,7 @@
               <a:graphicData uri="http://schemas.openxmlformats.org/drawingml/2006/picture">
                 <pic:pic xmlns:pic="http://schemas.openxmlformats.org/drawingml/2006/picture">
                   <pic:nvPicPr>
-                    <pic:cNvPr id="0" name="Picture 1" descr="CSUDTS"/>
-                    <pic:cNvPicPr>
-                      <a:picLocks noChangeAspect="1" noChangeArrowheads="1"/>
-                    </pic:cNvPicPr>
-                  </pic:nvPicPr>
-                  <pic:blipFill>
-                    <a:blip r:embed="rId8">
-                      <a:extLst>
-                        <a:ext uri="{28A0092B-C50C-407E-A947-70E740481C1C}">
-                          <a14:useLocalDpi xmlns:a14="http://schemas.microsoft.com/office/drawing/2010/main" val="0"/>
-                        </a:ext>
-                      </a:extLst>
-                    </a:blip>
-                    <a:srcRect/>
-                    <a:stretch>
-                      <a:fillRect/>
-                    </a:stretch>
-                  </pic:blipFill>
-                  <pic:spPr bwMode="auto">
-                    <a:xfrm>
-                      <a:off x="0" y="0"/>
-                      <a:ext cx="5286375" cy="4467225"/>
-                    </a:xfrm>
-                    <a:prstGeom prst="rect">
-                      <a:avLst/>
-                    </a:prstGeom>
-                    <a:noFill/>
-                    <a:ln>
-                      <a:noFill/>
-                    </a:ln>
-                  </pic:spPr>
-                </pic:pic>
-              </a:graphicData>
-            </a:graphic>
-          </wp:inline>
-        </w:drawing>
-      </w:r>
-    </w:p>
-    <w:p>
-      <w:pPr>
-        <w:pStyle w:val="Corpodetexto"/>
-        <w:jc w:val="both"/>
-        <w:rPr>
-          <w:sz w:val="24"/>
-          <w:szCs w:val="24"/>
-          <w:lang w:val="pt-BR"/>
-        </w:rPr>
-      </w:pPr>
-      <w:r>
-        <w:rPr>
-          <w:sz w:val="24"/>
-          <w:szCs w:val="24"/>
-          <w:lang w:val="pt-BR"/>
-        </w:rPr>
-        <w:t>Figura 1 – Diagrama de Casos de Uso (Pacote Principal).</w:t>
-      </w:r>
-    </w:p>
-    <w:p>
-      <w:pPr>
-        <w:pStyle w:val="Corpodetexto"/>
-        <w:jc w:val="both"/>
-        <w:rPr>
-          <w:sz w:val="24"/>
-          <w:szCs w:val="24"/>
-          <w:lang w:val="pt-BR"/>
-        </w:rPr>
-      </w:pPr>
-      <w:r>
-        <w:rPr>
-          <w:noProof/>
-          <w:snapToGrid/>
-          <w:sz w:val="24"/>
-          <w:szCs w:val="24"/>
-          <w:lang w:val="pt-BR" w:eastAsia="pt-BR"/>
-        </w:rPr>
-        <w:drawing>
-          <wp:inline distT="0" distB="0" distL="0" distR="0" wp14:anchorId="3800CDA5" wp14:editId="11DE0870">
-            <wp:extent cx="3429000" cy="2714625"/>
-            <wp:effectExtent l="0" t="0" r="0" b="9525"/>
-            <wp:docPr id="4" name="Imagem 4" descr="CSUManutenção"/>
-            <wp:cNvGraphicFramePr>
-              <a:graphicFrameLocks xmlns:a="http://schemas.openxmlformats.org/drawingml/2006/main" noChangeAspect="1"/>
-            </wp:cNvGraphicFramePr>
-            <a:graphic xmlns:a="http://schemas.openxmlformats.org/drawingml/2006/main">
-              <a:graphicData uri="http://schemas.openxmlformats.org/drawingml/2006/picture">
-                <pic:pic xmlns:pic="http://schemas.openxmlformats.org/drawingml/2006/picture">
-                  <pic:nvPicPr>
-                    <pic:cNvPr id="0" name="Picture 2" descr="CSUManutenção"/>
+                    <pic:cNvPr id="0" name="Picture 1"/>
                     <pic:cNvPicPr>
                       <a:picLocks noChangeAspect="1" noChangeArrowheads="1"/>
                     </pic:cNvPicPr>
@@ -4383,7 +4727,7 @@
                   <pic:spPr bwMode="auto">
                     <a:xfrm>
                       <a:off x="0" y="0"/>
-                      <a:ext cx="3429000" cy="2714625"/>
+                      <a:ext cx="7387182" cy="7948331"/>
                     </a:xfrm>
                     <a:prstGeom prst="rect">
                       <a:avLst/>
@@ -4402,24 +4746,347 @@
     </w:p>
     <w:p>
       <w:pPr>
+        <w:tabs>
+          <w:tab w:val="left" w:pos="8241"/>
+        </w:tabs>
+        <w:jc w:val="center"/>
+        <w:rPr>
+          <w:lang w:val="pt-BR"/>
+        </w:rPr>
+      </w:pPr>
+      <w:r>
+        <w:rPr>
+          <w:lang w:val="pt-BR"/>
+        </w:rPr>
+        <w:t>Figura 1 – Diagrama de Casos de Uso</w:t>
+      </w:r>
+    </w:p>
+    <w:p>
+      <w:pPr>
+        <w:pStyle w:val="Ttulo2"/>
+        <w:jc w:val="both"/>
+        <w:rPr>
+          <w:rFonts w:ascii="Times New Roman" w:hAnsi="Times New Roman"/>
+          <w:sz w:val="24"/>
+          <w:szCs w:val="24"/>
+          <w:lang w:val="pt-BR"/>
+        </w:rPr>
+      </w:pPr>
+      <w:bookmarkStart w:id="25" w:name="_Toc18206184"/>
+      <w:bookmarkStart w:id="26" w:name="_Toc321036883"/>
+      <w:r>
+        <w:rPr>
+          <w:rFonts w:ascii="Times New Roman" w:hAnsi="Times New Roman"/>
+          <w:sz w:val="24"/>
+          <w:szCs w:val="24"/>
+          <w:lang w:val="pt-BR"/>
+        </w:rPr>
+        <w:lastRenderedPageBreak/>
+        <w:t>Realizações de Casos de Uso</w:t>
+      </w:r>
+      <w:bookmarkEnd w:id="25"/>
+      <w:bookmarkEnd w:id="26"/>
+    </w:p>
+    <w:p>
+      <w:pPr>
+        <w:pStyle w:val="InfoBlue"/>
+        <w:jc w:val="both"/>
+        <w:rPr>
+          <w:sz w:val="24"/>
+          <w:szCs w:val="24"/>
+        </w:rPr>
+      </w:pPr>
+      <w:r>
+        <w:rPr>
+          <w:sz w:val="24"/>
+          <w:szCs w:val="24"/>
+        </w:rPr>
+        <w:t>A descri</w:t>
+      </w:r>
+      <w:r>
+        <w:rPr>
+          <w:sz w:val="24"/>
+          <w:szCs w:val="24"/>
+        </w:rPr>
+        <w:t xml:space="preserve">ção de cada caso de uso contido no diagrama </w:t>
+      </w:r>
+      <w:proofErr w:type="gramStart"/>
+      <w:r>
+        <w:rPr>
+          <w:sz w:val="24"/>
+          <w:szCs w:val="24"/>
+        </w:rPr>
+        <w:t>da</w:t>
+      </w:r>
+      <w:r>
+        <w:rPr>
+          <w:sz w:val="24"/>
+          <w:szCs w:val="24"/>
+        </w:rPr>
+        <w:t xml:space="preserve"> Figuras 1</w:t>
+      </w:r>
+      <w:proofErr w:type="gramEnd"/>
+      <w:r>
+        <w:rPr>
+          <w:sz w:val="24"/>
+          <w:szCs w:val="24"/>
+        </w:rPr>
+        <w:t xml:space="preserve"> </w:t>
+      </w:r>
+      <w:r>
+        <w:rPr>
+          <w:sz w:val="24"/>
+          <w:szCs w:val="24"/>
+        </w:rPr>
+        <w:t xml:space="preserve">encontra-se detalhada no documento </w:t>
+      </w:r>
+      <w:r>
+        <w:rPr>
+          <w:sz w:val="24"/>
+          <w:szCs w:val="24"/>
+        </w:rPr>
+        <w:t>CSU – Descrição a Nível de Usuário.</w:t>
+      </w:r>
+    </w:p>
+    <w:p>
+      <w:pPr>
+        <w:pStyle w:val="Ttulo1"/>
+        <w:ind w:left="360" w:hanging="360"/>
+        <w:jc w:val="both"/>
+        <w:rPr>
+          <w:rFonts w:ascii="Times New Roman" w:hAnsi="Times New Roman"/>
+          <w:lang w:val="pt-BR"/>
+        </w:rPr>
+      </w:pPr>
+      <w:bookmarkStart w:id="27" w:name="_Toc18206185"/>
+      <w:bookmarkStart w:id="28" w:name="_Toc321036884"/>
+      <w:r>
+        <w:rPr>
+          <w:rFonts w:ascii="Times New Roman" w:hAnsi="Times New Roman"/>
+          <w:lang w:val="pt-BR"/>
+        </w:rPr>
+        <w:t>Visão Lógica</w:t>
+      </w:r>
+      <w:bookmarkEnd w:id="27"/>
+      <w:bookmarkEnd w:id="28"/>
+    </w:p>
+    <w:p>
+      <w:pPr>
+        <w:pStyle w:val="Ttulo2"/>
+        <w:jc w:val="both"/>
+        <w:rPr>
+          <w:rFonts w:ascii="Times New Roman" w:hAnsi="Times New Roman"/>
+          <w:sz w:val="24"/>
+          <w:szCs w:val="24"/>
+          <w:lang w:val="pt-BR"/>
+        </w:rPr>
+      </w:pPr>
+      <w:bookmarkStart w:id="29" w:name="_Toc18206186"/>
+      <w:bookmarkStart w:id="30" w:name="_Toc321036885"/>
+      <w:r>
+        <w:rPr>
+          <w:rFonts w:ascii="Times New Roman" w:hAnsi="Times New Roman"/>
+          <w:sz w:val="24"/>
+          <w:szCs w:val="24"/>
+          <w:lang w:val="pt-BR"/>
+        </w:rPr>
+        <w:t>Visão Geral</w:t>
+      </w:r>
+      <w:bookmarkEnd w:id="29"/>
+      <w:bookmarkEnd w:id="30"/>
+    </w:p>
+    <w:p>
+      <w:pPr>
+        <w:pStyle w:val="InfoBlue"/>
+        <w:jc w:val="both"/>
+        <w:rPr>
+          <w:sz w:val="24"/>
+          <w:szCs w:val="24"/>
+        </w:rPr>
+      </w:pPr>
+      <w:r>
+        <w:rPr>
+          <w:sz w:val="24"/>
+          <w:szCs w:val="24"/>
+        </w:rPr>
+        <w:t>A visão lógica do</w:t>
+      </w:r>
+      <w:r>
+        <w:rPr>
+          <w:sz w:val="24"/>
+          <w:szCs w:val="24"/>
+        </w:rPr>
+        <w:t xml:space="preserve"> </w:t>
+      </w:r>
+      <w:proofErr w:type="spellStart"/>
+      <w:r>
+        <w:rPr>
+          <w:sz w:val="24"/>
+          <w:szCs w:val="24"/>
+        </w:rPr>
+        <w:t>Residential</w:t>
+      </w:r>
+      <w:proofErr w:type="spellEnd"/>
+      <w:r>
+        <w:rPr>
+          <w:sz w:val="24"/>
+          <w:szCs w:val="24"/>
+        </w:rPr>
+        <w:t xml:space="preserve"> Life</w:t>
+      </w:r>
+      <w:r>
+        <w:rPr>
+          <w:sz w:val="24"/>
+          <w:szCs w:val="24"/>
+        </w:rPr>
+        <w:t xml:space="preserve"> é composta principalmente por três pacotes:</w:t>
+      </w:r>
+    </w:p>
+    <w:p>
+      <w:pPr>
         <w:pStyle w:val="Corpodetexto"/>
+        <w:numPr>
+          <w:ilvl w:val="0"/>
+          <w:numId w:val="8"/>
+        </w:numPr>
         <w:jc w:val="both"/>
         <w:rPr>
-          <w:sz w:val="24"/>
-          <w:szCs w:val="24"/>
-          <w:lang w:val="pt-BR"/>
-        </w:rPr>
-      </w:pPr>
-      <w:r>
-        <w:rPr>
-          <w:sz w:val="24"/>
-          <w:szCs w:val="24"/>
-          <w:lang w:val="pt-BR"/>
-        </w:rPr>
-        <w:t>Figura 2 – Diagrama de Casos</w:t>
-      </w:r>
-      <w:r>
-        <w:rPr>
+          <w:iCs/>
+          <w:sz w:val="24"/>
+          <w:szCs w:val="24"/>
+          <w:lang w:val="pt-BR"/>
+        </w:rPr>
+      </w:pPr>
+      <w:r>
+        <w:rPr>
+          <w:iCs/>
+          <w:sz w:val="24"/>
+          <w:szCs w:val="24"/>
+          <w:lang w:val="pt-BR"/>
+        </w:rPr>
+        <w:t>Dados</w:t>
+      </w:r>
+      <w:r>
+        <w:rPr>
+          <w:iCs/>
+          <w:sz w:val="24"/>
+          <w:szCs w:val="24"/>
+          <w:lang w:val="pt-BR"/>
+        </w:rPr>
+        <w:t xml:space="preserve">: Esse pacote representa a </w:t>
+      </w:r>
+      <w:proofErr w:type="gramStart"/>
+      <w:r>
+        <w:rPr>
+          <w:iCs/>
+          <w:sz w:val="24"/>
+          <w:szCs w:val="24"/>
+          <w:lang w:val="pt-BR"/>
+        </w:rPr>
+        <w:t>implementação</w:t>
+      </w:r>
+      <w:proofErr w:type="gramEnd"/>
+      <w:r>
+        <w:rPr>
+          <w:iCs/>
+          <w:sz w:val="24"/>
+          <w:szCs w:val="24"/>
+          <w:lang w:val="pt-BR"/>
+        </w:rPr>
+        <w:t xml:space="preserve"> da parte lógica do domínio da aplicação. Aqui serão armazenadas classes que representação entidades da aplicação e classes responsáveis pela persistência dos dados da aplicação;</w:t>
+      </w:r>
+    </w:p>
+    <w:p>
+      <w:pPr>
+        <w:pStyle w:val="Corpodetexto"/>
+        <w:numPr>
+          <w:ilvl w:val="0"/>
+          <w:numId w:val="8"/>
+        </w:numPr>
+        <w:jc w:val="both"/>
+        <w:rPr>
+          <w:iCs/>
+          <w:sz w:val="24"/>
+          <w:szCs w:val="24"/>
+          <w:lang w:val="pt-BR"/>
+        </w:rPr>
+      </w:pPr>
+      <w:proofErr w:type="spellStart"/>
+      <w:r>
+        <w:rPr>
+          <w:iCs/>
+          <w:sz w:val="24"/>
+          <w:szCs w:val="24"/>
+          <w:lang w:val="pt-BR"/>
+        </w:rPr>
+        <w:t>Views</w:t>
+      </w:r>
+      <w:proofErr w:type="spellEnd"/>
+      <w:r>
+        <w:rPr>
+          <w:iCs/>
+          <w:sz w:val="24"/>
+          <w:szCs w:val="24"/>
+          <w:lang w:val="pt-BR"/>
+        </w:rPr>
+        <w:t>: Nesse pacote são armazenados os componentes que fazem parte da interface gráfica da aplicação;</w:t>
+      </w:r>
+    </w:p>
+    <w:p>
+      <w:pPr>
+        <w:pStyle w:val="Corpodetexto"/>
+        <w:numPr>
+          <w:ilvl w:val="0"/>
+          <w:numId w:val="8"/>
+        </w:numPr>
+        <w:jc w:val="both"/>
+        <w:rPr>
+          <w:sz w:val="24"/>
+          <w:szCs w:val="24"/>
+          <w:lang w:val="pt-BR"/>
+        </w:rPr>
+      </w:pPr>
+      <w:r>
+        <w:rPr>
+          <w:iCs/>
+          <w:sz w:val="24"/>
+          <w:szCs w:val="24"/>
+          <w:lang w:val="pt-BR"/>
+        </w:rPr>
+        <w:t>Negócio</w:t>
+      </w:r>
+      <w:r>
+        <w:rPr>
+          <w:iCs/>
+          <w:sz w:val="24"/>
+          <w:szCs w:val="24"/>
+          <w:lang w:val="pt-BR"/>
+        </w:rPr>
+        <w:t xml:space="preserve">: Nesse pacote são armazenados os componentes do tipo </w:t>
+      </w:r>
+      <w:proofErr w:type="spellStart"/>
+      <w:r>
+        <w:rPr>
+          <w:iCs/>
+          <w:sz w:val="24"/>
+          <w:szCs w:val="24"/>
+          <w:lang w:val="pt-BR"/>
+        </w:rPr>
+        <w:t>Controller</w:t>
+      </w:r>
+      <w:proofErr w:type="spellEnd"/>
+      <w:r>
+        <w:rPr>
+          <w:iCs/>
+          <w:sz w:val="24"/>
+          <w:szCs w:val="24"/>
+          <w:lang w:val="pt-BR"/>
+        </w:rPr>
+        <w:t>.</w:t>
+      </w:r>
+      <w:r>
+        <w:rPr>
+          <w:iCs/>
           <w:sz w:val="24"/>
           <w:szCs w:val="24"/>
           <w:lang w:val="pt-BR"/>
@@ -4428,21 +5095,88 @@
       </w:r>
       <w:r>
         <w:rPr>
-          <w:sz w:val="24"/>
-          <w:szCs w:val="24"/>
-          <w:lang w:val="pt-BR"/>
-        </w:rPr>
-        <w:t>de Uso (Pacote Manutenção de dados)</w:t>
-      </w:r>
-    </w:p>
-    <w:p>
-      <w:pPr>
-        <w:pStyle w:val="Corpodetexto"/>
+          <w:iCs/>
+          <w:sz w:val="24"/>
+          <w:szCs w:val="24"/>
+          <w:lang w:val="pt-BR"/>
+        </w:rPr>
+        <w:t xml:space="preserve">Esses componentes são responsáveis por integrar os </w:t>
+      </w:r>
+      <w:proofErr w:type="spellStart"/>
+      <w:r>
+        <w:rPr>
+          <w:iCs/>
+          <w:sz w:val="24"/>
+          <w:szCs w:val="24"/>
+          <w:lang w:val="pt-BR"/>
+        </w:rPr>
+        <w:t>Models</w:t>
+      </w:r>
+      <w:proofErr w:type="spellEnd"/>
+      <w:r>
+        <w:rPr>
+          <w:iCs/>
+          <w:sz w:val="24"/>
+          <w:szCs w:val="24"/>
+          <w:lang w:val="pt-BR"/>
+        </w:rPr>
+        <w:t xml:space="preserve"> com as </w:t>
+      </w:r>
+      <w:proofErr w:type="spellStart"/>
+      <w:r>
+        <w:rPr>
+          <w:iCs/>
+          <w:sz w:val="24"/>
+          <w:szCs w:val="24"/>
+          <w:lang w:val="pt-BR"/>
+        </w:rPr>
+        <w:t>Views</w:t>
+      </w:r>
+      <w:proofErr w:type="spellEnd"/>
+      <w:r>
+        <w:rPr>
+          <w:iCs/>
+          <w:sz w:val="24"/>
+          <w:szCs w:val="24"/>
+          <w:lang w:val="pt-BR"/>
+        </w:rPr>
+        <w:t>, de acordo com a interação com usuário.</w:t>
+      </w:r>
+    </w:p>
+    <w:p>
+      <w:pPr>
+        <w:pStyle w:val="Ttulo2"/>
         <w:jc w:val="both"/>
         <w:rPr>
-          <w:sz w:val="24"/>
-          <w:szCs w:val="24"/>
-          <w:lang w:val="pt-BR"/>
+          <w:rFonts w:ascii="Times New Roman" w:hAnsi="Times New Roman"/>
+          <w:sz w:val="24"/>
+          <w:szCs w:val="24"/>
+          <w:lang w:val="pt-BR"/>
+        </w:rPr>
+      </w:pPr>
+      <w:bookmarkStart w:id="31" w:name="_Toc18206187"/>
+      <w:bookmarkStart w:id="32" w:name="_Toc321036886"/>
+      <w:r>
+        <w:rPr>
+          <w:rFonts w:ascii="Times New Roman" w:hAnsi="Times New Roman"/>
+          <w:sz w:val="24"/>
+          <w:szCs w:val="24"/>
+          <w:lang w:val="pt-BR"/>
+        </w:rPr>
+        <w:lastRenderedPageBreak/>
+        <w:t>Pacotes de Design Significativos do Ponto de Vista da Arquitetura</w:t>
+      </w:r>
+      <w:bookmarkEnd w:id="31"/>
+      <w:bookmarkEnd w:id="32"/>
+    </w:p>
+    <w:p>
+      <w:pPr>
+        <w:pStyle w:val="InfoBlue"/>
+        <w:ind w:left="-567"/>
+        <w:jc w:val="both"/>
+        <w:rPr>
+          <w:sz w:val="24"/>
+          <w:szCs w:val="24"/>
         </w:rPr>
       </w:pPr>
       <w:r>
@@ -4451,14 +5185,13 @@
           <w:snapToGrid/>
           <w:sz w:val="24"/>
           <w:szCs w:val="24"/>
-          <w:lang w:val="pt-BR" w:eastAsia="pt-BR"/>
-        </w:rPr>
-        <w:lastRenderedPageBreak/>
+          <w:lang w:eastAsia="pt-BR"/>
+        </w:rPr>
         <w:drawing>
-          <wp:inline distT="0" distB="0" distL="0" distR="0" wp14:anchorId="0DF66DD5" wp14:editId="41E0403F">
-            <wp:extent cx="5038725" cy="2952750"/>
-            <wp:effectExtent l="0" t="0" r="9525" b="0"/>
-            <wp:docPr id="3" name="Imagem 3" descr="CSUManterServiços"/>
+          <wp:inline distT="0" distB="0" distL="0" distR="0">
+            <wp:extent cx="6877211" cy="7576457"/>
+            <wp:effectExtent l="0" t="0" r="0" b="0"/>
+            <wp:docPr id="2" name="Imagem 2"/>
             <wp:cNvGraphicFramePr>
               <a:graphicFrameLocks xmlns:a="http://schemas.openxmlformats.org/drawingml/2006/main" noChangeAspect="1"/>
             </wp:cNvGraphicFramePr>
@@ -4466,7 +5199,7 @@
               <a:graphicData uri="http://schemas.openxmlformats.org/drawingml/2006/picture">
                 <pic:pic xmlns:pic="http://schemas.openxmlformats.org/drawingml/2006/picture">
                   <pic:nvPicPr>
-                    <pic:cNvPr id="0" name="Picture 3" descr="CSUManterServiços"/>
+                    <pic:cNvPr id="0" name="Picture 2"/>
                     <pic:cNvPicPr>
                       <a:picLocks noChangeAspect="1" noChangeArrowheads="1"/>
                     </pic:cNvPicPr>
@@ -4487,7 +5220,7 @@
                   <pic:spPr bwMode="auto">
                     <a:xfrm>
                       <a:off x="0" y="0"/>
-                      <a:ext cx="5038725" cy="2952750"/>
+                      <a:ext cx="6883322" cy="7583189"/>
                     </a:xfrm>
                     <a:prstGeom prst="rect">
                       <a:avLst/>
@@ -4520,302 +5253,40 @@
           <w:szCs w:val="24"/>
           <w:lang w:val="pt-BR"/>
         </w:rPr>
-        <w:t>Figura 3 – Diagrama de Casos de Uso (Pacote Manter Serviços)</w:t>
+        <w:t>Figura 4 – Diagrama de Pacotes</w:t>
       </w:r>
     </w:p>
     <w:p>
       <w:pPr>
         <w:pStyle w:val="Ttulo2"/>
-        <w:jc w:val="both"/>
+        <w:ind w:left="-567" w:firstLine="0"/>
+        <w:rPr>
+          <w:lang w:val="pt-BR" w:eastAsia="pt-BR"/>
+        </w:rPr>
+      </w:pPr>
+      <w:bookmarkStart w:id="33" w:name="_Toc321036887"/>
+      <w:r>
         <w:rPr>
           <w:rFonts w:ascii="Times New Roman" w:hAnsi="Times New Roman"/>
-          <w:color w:val="FF0000"/>
-          <w:sz w:val="24"/>
-          <w:szCs w:val="24"/>
-          <w:lang w:val="pt-BR"/>
-        </w:rPr>
-      </w:pPr>
-      <w:bookmarkStart w:id="24" w:name="_Toc18206184"/>
-      <w:bookmarkStart w:id="25" w:name="_Toc321036883"/>
-      <w:r>
-        <w:rPr>
-          <w:rFonts w:ascii="Times New Roman" w:hAnsi="Times New Roman"/>
-          <w:color w:val="FF0000"/>
-          <w:sz w:val="24"/>
-          <w:szCs w:val="24"/>
-          <w:lang w:val="pt-BR"/>
-        </w:rPr>
-        <w:t>Realizações de Casos de Uso</w:t>
-      </w:r>
-      <w:bookmarkEnd w:id="24"/>
-      <w:bookmarkEnd w:id="25"/>
-    </w:p>
-    <w:p>
-      <w:pPr>
-        <w:pStyle w:val="InfoBlue"/>
-        <w:jc w:val="both"/>
-        <w:rPr>
-          <w:sz w:val="24"/>
-          <w:szCs w:val="24"/>
-        </w:rPr>
-      </w:pPr>
-      <w:r>
-        <w:rPr>
-          <w:sz w:val="24"/>
-          <w:szCs w:val="24"/>
-        </w:rPr>
-        <w:t>A seguir temos uma descrição de cada caso de uso contidos nos diagramas das Figuras 1, 2 e 3. São eles:</w:t>
-      </w:r>
-    </w:p>
-    <w:p>
-      <w:pPr>
-        <w:pStyle w:val="Corpodetexto"/>
-        <w:rPr>
-          <w:sz w:val="24"/>
-          <w:szCs w:val="24"/>
-          <w:lang w:val="pt-BR"/>
-        </w:rPr>
-      </w:pPr>
-    </w:p>
-    <w:p>
-      <w:pPr>
-        <w:pStyle w:val="Ttulo1"/>
-        <w:ind w:left="360" w:hanging="360"/>
-        <w:jc w:val="both"/>
-        <w:rPr>
-          <w:rFonts w:ascii="Times New Roman" w:hAnsi="Times New Roman"/>
-          <w:lang w:val="pt-BR"/>
-        </w:rPr>
-      </w:pPr>
-      <w:bookmarkStart w:id="26" w:name="_Toc18206185"/>
-      <w:bookmarkStart w:id="27" w:name="_Toc321036884"/>
-      <w:r>
-        <w:rPr>
-          <w:rFonts w:ascii="Times New Roman" w:hAnsi="Times New Roman"/>
-          <w:lang w:val="pt-BR"/>
-        </w:rPr>
-        <w:t>Visão Lógica</w:t>
-      </w:r>
-      <w:bookmarkEnd w:id="26"/>
-      <w:bookmarkEnd w:id="27"/>
-    </w:p>
-    <w:p>
-      <w:pPr>
-        <w:pStyle w:val="Ttulo2"/>
-        <w:jc w:val="both"/>
-        <w:rPr>
-          <w:rFonts w:ascii="Times New Roman" w:hAnsi="Times New Roman"/>
-          <w:sz w:val="24"/>
-          <w:szCs w:val="24"/>
-          <w:lang w:val="pt-BR"/>
-        </w:rPr>
-      </w:pPr>
-      <w:bookmarkStart w:id="28" w:name="_Toc18206186"/>
-      <w:bookmarkStart w:id="29" w:name="_Toc321036885"/>
-      <w:r>
-        <w:rPr>
-          <w:rFonts w:ascii="Times New Roman" w:hAnsi="Times New Roman"/>
-          <w:sz w:val="24"/>
-          <w:szCs w:val="24"/>
-          <w:lang w:val="pt-BR"/>
-        </w:rPr>
-        <w:t>Visão Geral</w:t>
-      </w:r>
-      <w:bookmarkEnd w:id="28"/>
-      <w:bookmarkEnd w:id="29"/>
-    </w:p>
-    <w:p>
-      <w:pPr>
-        <w:pStyle w:val="InfoBlue"/>
-        <w:jc w:val="both"/>
-        <w:rPr>
-          <w:sz w:val="24"/>
-          <w:szCs w:val="24"/>
-        </w:rPr>
-      </w:pPr>
-      <w:r>
-        <w:rPr>
-          <w:sz w:val="24"/>
-          <w:szCs w:val="24"/>
-        </w:rPr>
-        <w:t>A visão lógica do</w:t>
-      </w:r>
-      <w:r>
-        <w:rPr>
-          <w:sz w:val="24"/>
-          <w:szCs w:val="24"/>
-        </w:rPr>
-        <w:t xml:space="preserve"> Residential Life</w:t>
-      </w:r>
-      <w:r>
-        <w:rPr>
-          <w:sz w:val="24"/>
-          <w:szCs w:val="24"/>
-        </w:rPr>
-        <w:t xml:space="preserve"> é composta principalmente por três pacotes:</w:t>
-      </w:r>
-    </w:p>
-    <w:p>
-      <w:pPr>
-        <w:pStyle w:val="Corpodetexto"/>
-        <w:numPr>
-          <w:ilvl w:val="0"/>
-          <w:numId w:val="8"/>
-        </w:numPr>
-        <w:jc w:val="both"/>
-        <w:rPr>
-          <w:iCs/>
-          <w:sz w:val="24"/>
-          <w:szCs w:val="24"/>
-          <w:lang w:val="pt-BR"/>
-        </w:rPr>
-      </w:pPr>
-      <w:r>
-        <w:rPr>
-          <w:iCs/>
-          <w:sz w:val="24"/>
-          <w:szCs w:val="24"/>
-          <w:lang w:val="pt-BR"/>
-        </w:rPr>
-        <w:t>Dados</w:t>
-      </w:r>
-      <w:r>
-        <w:rPr>
-          <w:iCs/>
-          <w:sz w:val="24"/>
-          <w:szCs w:val="24"/>
-          <w:lang w:val="pt-BR"/>
-        </w:rPr>
-        <w:t>: Esse pacote representa a implementação da parte lógica do domínio da aplicação. Aqui serão armazenadas classes que representação entidades da aplicação e classes responsáveis pela persistência dos dados da aplicação;</w:t>
-      </w:r>
-    </w:p>
-    <w:p>
-      <w:pPr>
-        <w:pStyle w:val="Corpodetexto"/>
-        <w:numPr>
-          <w:ilvl w:val="0"/>
-          <w:numId w:val="8"/>
-        </w:numPr>
-        <w:jc w:val="both"/>
-        <w:rPr>
-          <w:iCs/>
-          <w:sz w:val="24"/>
-          <w:szCs w:val="24"/>
-          <w:lang w:val="pt-BR"/>
-        </w:rPr>
-      </w:pPr>
-      <w:r>
-        <w:rPr>
-          <w:iCs/>
-          <w:sz w:val="24"/>
-          <w:szCs w:val="24"/>
-          <w:lang w:val="pt-BR"/>
-        </w:rPr>
-        <w:t>Views: Nesse pacote são armazenados os componentes que fazem parte da interface gráfica da aplicação;</w:t>
-      </w:r>
-    </w:p>
-    <w:p>
-      <w:pPr>
-        <w:pStyle w:val="Corpodetexto"/>
-        <w:numPr>
-          <w:ilvl w:val="0"/>
-          <w:numId w:val="8"/>
-        </w:numPr>
-        <w:jc w:val="both"/>
-        <w:rPr>
-          <w:sz w:val="24"/>
-          <w:szCs w:val="24"/>
-          <w:lang w:val="pt-BR"/>
-        </w:rPr>
-      </w:pPr>
-      <w:r>
-        <w:rPr>
-          <w:iCs/>
-          <w:sz w:val="24"/>
-          <w:szCs w:val="24"/>
-          <w:lang w:val="pt-BR"/>
-        </w:rPr>
-        <w:t>Negócio</w:t>
-      </w:r>
-      <w:bookmarkStart w:id="30" w:name="_GoBack"/>
-      <w:bookmarkEnd w:id="30"/>
-      <w:r>
-        <w:rPr>
-          <w:iCs/>
-          <w:sz w:val="24"/>
-          <w:szCs w:val="24"/>
-          <w:lang w:val="pt-BR"/>
-        </w:rPr>
-        <w:t>: Nesse pacote são armazenados os componentes do tipo Controller.</w:t>
-      </w:r>
-      <w:r>
-        <w:rPr>
-          <w:iCs/>
-          <w:sz w:val="24"/>
-          <w:szCs w:val="24"/>
-          <w:lang w:val="pt-BR"/>
-        </w:rPr>
-        <w:t xml:space="preserve"> </w:t>
-      </w:r>
-      <w:r>
-        <w:rPr>
-          <w:iCs/>
-          <w:sz w:val="24"/>
-          <w:szCs w:val="24"/>
-          <w:lang w:val="pt-BR"/>
-        </w:rPr>
-        <w:t>Esses componentes são responsáveis por integrar os Models com as Views, de acordo com a interação com usuário.</w:t>
-      </w:r>
-    </w:p>
-    <w:p>
-      <w:pPr>
-        <w:pStyle w:val="Ttulo2"/>
-        <w:jc w:val="both"/>
-        <w:rPr>
-          <w:rFonts w:ascii="Times New Roman" w:hAnsi="Times New Roman"/>
-          <w:sz w:val="24"/>
-          <w:szCs w:val="24"/>
-          <w:lang w:val="pt-BR"/>
-        </w:rPr>
-      </w:pPr>
-      <w:bookmarkStart w:id="31" w:name="_Toc18206187"/>
-      <w:bookmarkStart w:id="32" w:name="_Toc321036886"/>
-      <w:r>
-        <w:rPr>
-          <w:rFonts w:ascii="Times New Roman" w:hAnsi="Times New Roman"/>
           <w:sz w:val="24"/>
           <w:szCs w:val="24"/>
           <w:lang w:val="pt-BR"/>
         </w:rPr>
         <w:lastRenderedPageBreak/>
-        <w:t>Pacotes de Design Significativos do Ponto de Vista da Arquitetura</w:t>
-      </w:r>
-      <w:bookmarkEnd w:id="31"/>
-      <w:bookmarkEnd w:id="32"/>
-    </w:p>
-    <w:p>
-      <w:pPr>
-        <w:pStyle w:val="InfoBlue"/>
-        <w:ind w:left="0"/>
-        <w:jc w:val="both"/>
-        <w:rPr>
-          <w:sz w:val="24"/>
-          <w:szCs w:val="24"/>
-        </w:rPr>
-      </w:pPr>
+        <w:t>Diagrama de componentes</w:t>
+      </w:r>
+      <w:bookmarkEnd w:id="33"/>
       <w:r>
         <w:rPr>
           <w:noProof/>
           <w:snapToGrid/>
-          <w:sz w:val="24"/>
-          <w:szCs w:val="24"/>
-          <w:lang w:eastAsia="pt-BR"/>
+          <w:lang w:val="pt-BR" w:eastAsia="pt-BR"/>
         </w:rPr>
         <w:drawing>
-          <wp:inline distT="0" distB="0" distL="0" distR="0" wp14:anchorId="530D8FBF" wp14:editId="4A506A94">
-            <wp:extent cx="6210300" cy="5159045"/>
+          <wp:inline distT="0" distB="0" distL="0" distR="0" wp14:anchorId="0A015744" wp14:editId="707D86AB">
+            <wp:extent cx="6800369" cy="7783926"/>
             <wp:effectExtent l="0" t="0" r="0" b="0"/>
-            <wp:docPr id="7" name="Imagem 7"/>
+            <wp:docPr id="6" name="Imagem 6"/>
             <wp:cNvGraphicFramePr>
               <a:graphicFrameLocks xmlns:a="http://schemas.openxmlformats.org/drawingml/2006/main" noChangeAspect="1"/>
             </wp:cNvGraphicFramePr>
@@ -4823,7 +5294,7 @@
               <a:graphicData uri="http://schemas.openxmlformats.org/drawingml/2006/picture">
                 <pic:pic xmlns:pic="http://schemas.openxmlformats.org/drawingml/2006/picture">
                   <pic:nvPicPr>
-                    <pic:cNvPr id="0" name="Picture 12"/>
+                    <pic:cNvPr id="0" name="Picture 3"/>
                     <pic:cNvPicPr>
                       <a:picLocks noChangeAspect="1" noChangeArrowheads="1"/>
                     </pic:cNvPicPr>
@@ -4844,7 +5315,7 @@
                   <pic:spPr bwMode="auto">
                     <a:xfrm>
                       <a:off x="0" y="0"/>
-                      <a:ext cx="6210300" cy="5159045"/>
+                      <a:ext cx="6804769" cy="7788963"/>
                     </a:xfrm>
                     <a:prstGeom prst="rect">
                       <a:avLst/>
@@ -4877,45 +5348,105 @@
           <w:szCs w:val="24"/>
           <w:lang w:val="pt-BR"/>
         </w:rPr>
-        <w:t>Figura 4 – Diagrama de Pacotes</w:t>
-      </w:r>
-    </w:p>
-    <w:p>
-      <w:pPr>
-        <w:pStyle w:val="Ttulo2"/>
-        <w:ind w:left="0" w:firstLine="0"/>
+        <w:t>Figura 5 – Diagrama de Diagrama de Componentes</w:t>
+      </w:r>
+    </w:p>
+    <w:p>
+      <w:pPr>
+        <w:pStyle w:val="Ttulo1"/>
+        <w:ind w:left="360" w:hanging="360"/>
+        <w:jc w:val="both"/>
         <w:rPr>
           <w:rFonts w:ascii="Times New Roman" w:hAnsi="Times New Roman"/>
-          <w:sz w:val="24"/>
-          <w:szCs w:val="24"/>
-        </w:rPr>
-      </w:pPr>
-      <w:bookmarkStart w:id="33" w:name="_Toc321036887"/>
+          <w:lang w:val="pt-BR"/>
+        </w:rPr>
+      </w:pPr>
+      <w:bookmarkStart w:id="34" w:name="_Toc18206188"/>
+      <w:bookmarkStart w:id="35" w:name="_Toc321036888"/>
       <w:r>
         <w:rPr>
           <w:rFonts w:ascii="Times New Roman" w:hAnsi="Times New Roman"/>
-          <w:sz w:val="24"/>
-          <w:szCs w:val="24"/>
-          <w:lang w:val="pt-BR"/>
-        </w:rPr>
-        <w:t>Diagrama de componentes</w:t>
-      </w:r>
-      <w:bookmarkEnd w:id="33"/>
-      <w:r>
+          <w:lang w:val="pt-BR"/>
+        </w:rPr>
+        <w:lastRenderedPageBreak/>
+        <w:t>Visão de Processos</w:t>
+      </w:r>
+      <w:bookmarkEnd w:id="34"/>
+      <w:bookmarkEnd w:id="35"/>
+    </w:p>
+    <w:p>
+      <w:pPr>
+        <w:ind w:firstLine="709"/>
+        <w:rPr>
+          <w:sz w:val="24"/>
+          <w:szCs w:val="24"/>
+          <w:lang w:val="pt-BR"/>
+        </w:rPr>
+      </w:pPr>
+      <w:proofErr w:type="gramStart"/>
+      <w:r>
+        <w:rPr>
+          <w:sz w:val="24"/>
+          <w:szCs w:val="24"/>
+          <w:lang w:val="pt-BR"/>
+        </w:rPr>
+        <w:t>À</w:t>
+      </w:r>
+      <w:proofErr w:type="gramEnd"/>
+      <w:r>
+        <w:rPr>
+          <w:sz w:val="24"/>
+          <w:szCs w:val="24"/>
+          <w:lang w:val="pt-BR"/>
+        </w:rPr>
+        <w:t xml:space="preserve"> ser definida.</w:t>
+      </w:r>
+    </w:p>
+    <w:p>
+      <w:pPr>
+        <w:pStyle w:val="Ttulo1"/>
+        <w:ind w:left="360" w:hanging="360"/>
+        <w:jc w:val="both"/>
         <w:rPr>
           <w:rFonts w:ascii="Times New Roman" w:hAnsi="Times New Roman"/>
+          <w:lang w:val="pt-BR"/>
+        </w:rPr>
+      </w:pPr>
+      <w:bookmarkStart w:id="36" w:name="_Toc18206189"/>
+      <w:bookmarkStart w:id="37" w:name="_Toc321036889"/>
+      <w:r>
+        <w:rPr>
+          <w:rFonts w:ascii="Times New Roman" w:hAnsi="Times New Roman"/>
+          <w:lang w:val="pt-BR"/>
+        </w:rPr>
+        <w:t>Visão de Implantação</w:t>
+      </w:r>
+      <w:bookmarkEnd w:id="36"/>
+      <w:bookmarkEnd w:id="37"/>
+    </w:p>
+    <w:p>
+      <w:pPr>
+        <w:pStyle w:val="InfoBlue"/>
+        <w:ind w:left="0"/>
+        <w:jc w:val="both"/>
+        <w:rPr>
+          <w:sz w:val="24"/>
+          <w:szCs w:val="24"/>
+        </w:rPr>
+      </w:pPr>
+      <w:r>
+        <w:rPr>
           <w:noProof/>
           <w:snapToGrid/>
           <w:sz w:val="24"/>
           <w:szCs w:val="24"/>
-          <w:lang w:val="pt-BR" w:eastAsia="pt-BR"/>
-        </w:rPr>
-        <w:lastRenderedPageBreak/>
+          <w:lang w:eastAsia="pt-BR"/>
+        </w:rPr>
         <w:drawing>
-          <wp:inline distT="0" distB="0" distL="0" distR="0" wp14:anchorId="0A158197" wp14:editId="76193ED1">
-            <wp:extent cx="6523464" cy="8335108"/>
+          <wp:inline distT="0" distB="0" distL="0" distR="0">
+            <wp:extent cx="5943600" cy="5049668"/>
             <wp:effectExtent l="0" t="0" r="0" b="0"/>
-            <wp:docPr id="8" name="Imagem 8"/>
+            <wp:docPr id="10" name="Imagem 10"/>
             <wp:cNvGraphicFramePr>
               <a:graphicFrameLocks xmlns:a="http://schemas.openxmlformats.org/drawingml/2006/main" noChangeAspect="1"/>
             </wp:cNvGraphicFramePr>
@@ -4923,7 +5454,7 @@
               <a:graphicData uri="http://schemas.openxmlformats.org/drawingml/2006/picture">
                 <pic:pic xmlns:pic="http://schemas.openxmlformats.org/drawingml/2006/picture">
                   <pic:nvPicPr>
-                    <pic:cNvPr id="0" name="Picture 13"/>
+                    <pic:cNvPr id="0" name="Picture 4"/>
                     <pic:cNvPicPr>
                       <a:picLocks noChangeAspect="1" noChangeArrowheads="1"/>
                     </pic:cNvPicPr>
@@ -4944,7 +5475,7 @@
                   <pic:spPr bwMode="auto">
                     <a:xfrm>
                       <a:off x="0" y="0"/>
-                      <a:ext cx="6524716" cy="8336708"/>
+                      <a:ext cx="5943600" cy="5049668"/>
                     </a:xfrm>
                     <a:prstGeom prst="rect">
                       <a:avLst/>
@@ -4977,31 +5508,8 @@
           <w:szCs w:val="24"/>
           <w:lang w:val="pt-BR"/>
         </w:rPr>
-        <w:lastRenderedPageBreak/>
-        <w:t>Figura 5 – Diagrama de Diagrama de Componentes</w:t>
-      </w:r>
-    </w:p>
-    <w:p>
-      <w:pPr>
-        <w:pStyle w:val="Corpodetexto"/>
-        <w:jc w:val="both"/>
-        <w:rPr>
-          <w:sz w:val="24"/>
-          <w:szCs w:val="24"/>
-          <w:lang w:val="pt-BR"/>
-        </w:rPr>
-      </w:pPr>
-    </w:p>
-    <w:p>
-      <w:pPr>
-        <w:pStyle w:val="Corpodetexto"/>
-        <w:jc w:val="both"/>
-        <w:rPr>
-          <w:sz w:val="24"/>
-          <w:szCs w:val="24"/>
-          <w:lang w:val="pt-BR"/>
-        </w:rPr>
-      </w:pPr>
+        <w:t>Figura 6 – Diagrama de Implantação</w:t>
+      </w:r>
     </w:p>
     <w:p>
       <w:pPr>
@@ -5010,38 +5518,69 @@
         <w:jc w:val="both"/>
         <w:rPr>
           <w:rFonts w:ascii="Times New Roman" w:hAnsi="Times New Roman"/>
-          <w:color w:val="FF0000"/>
-          <w:lang w:val="pt-BR"/>
-        </w:rPr>
-      </w:pPr>
-      <w:bookmarkStart w:id="34" w:name="_Toc18206188"/>
-      <w:bookmarkStart w:id="35" w:name="_Toc321036888"/>
+          <w:lang w:val="pt-BR"/>
+        </w:rPr>
+      </w:pPr>
+      <w:bookmarkStart w:id="38" w:name="_Toc321036894"/>
+      <w:bookmarkStart w:id="39" w:name="_Toc18206190"/>
+      <w:bookmarkStart w:id="40" w:name="_Toc321036890"/>
       <w:r>
         <w:rPr>
           <w:rFonts w:ascii="Times New Roman" w:hAnsi="Times New Roman"/>
-          <w:color w:val="FF0000"/>
-          <w:lang w:val="pt-BR"/>
-        </w:rPr>
-        <w:t>Visão de Processos</w:t>
-      </w:r>
-      <w:bookmarkEnd w:id="34"/>
-      <w:bookmarkEnd w:id="35"/>
-    </w:p>
-    <w:p>
-      <w:pPr>
-        <w:rPr>
-          <w:sz w:val="24"/>
-          <w:szCs w:val="24"/>
-          <w:lang w:val="pt-BR"/>
-        </w:rPr>
-      </w:pPr>
-      <w:r>
-        <w:rPr>
-          <w:sz w:val="24"/>
-          <w:szCs w:val="24"/>
-          <w:lang w:val="pt-BR"/>
-        </w:rPr>
-        <w:t>Não sei o que colocar</w:t>
+          <w:lang w:val="pt-BR"/>
+        </w:rPr>
+        <w:t xml:space="preserve">Visão da </w:t>
+      </w:r>
+      <w:proofErr w:type="gramStart"/>
+      <w:r>
+        <w:rPr>
+          <w:rFonts w:ascii="Times New Roman" w:hAnsi="Times New Roman"/>
+          <w:lang w:val="pt-BR"/>
+        </w:rPr>
+        <w:t>Implementação</w:t>
+      </w:r>
+      <w:bookmarkEnd w:id="39"/>
+      <w:bookmarkEnd w:id="40"/>
+      <w:proofErr w:type="gramEnd"/>
+    </w:p>
+    <w:p>
+      <w:pPr>
+        <w:pStyle w:val="InfoBlue"/>
+        <w:jc w:val="both"/>
+        <w:rPr>
+          <w:sz w:val="24"/>
+          <w:szCs w:val="24"/>
+        </w:rPr>
+      </w:pPr>
+      <w:r>
+        <w:rPr>
+          <w:sz w:val="24"/>
+          <w:szCs w:val="24"/>
+        </w:rPr>
+        <w:t xml:space="preserve">A visão de </w:t>
+      </w:r>
+      <w:proofErr w:type="gramStart"/>
+      <w:r>
+        <w:rPr>
+          <w:sz w:val="24"/>
+          <w:szCs w:val="24"/>
+        </w:rPr>
+        <w:t>implementação</w:t>
+      </w:r>
+      <w:proofErr w:type="gramEnd"/>
+      <w:r>
+        <w:rPr>
+          <w:sz w:val="24"/>
+          <w:szCs w:val="24"/>
+        </w:rPr>
+        <w:t xml:space="preserve"> </w:t>
+      </w:r>
+      <w:r>
+        <w:rPr>
+          <w:sz w:val="24"/>
+          <w:szCs w:val="24"/>
+        </w:rPr>
+        <w:t>encontra-se detalhada no documento Guia de Análise e Projeto.</w:t>
       </w:r>
     </w:p>
     <w:p>
@@ -5054,26 +5593,256 @@
           <w:lang w:val="pt-BR"/>
         </w:rPr>
       </w:pPr>
-      <w:bookmarkStart w:id="36" w:name="_Toc18206189"/>
-      <w:bookmarkStart w:id="37" w:name="_Toc321036889"/>
+      <w:bookmarkStart w:id="41" w:name="_Toc18206193"/>
+      <w:bookmarkStart w:id="42" w:name="_Toc321036891"/>
       <w:r>
         <w:rPr>
           <w:rFonts w:ascii="Times New Roman" w:hAnsi="Times New Roman"/>
           <w:lang w:val="pt-BR"/>
         </w:rPr>
-        <w:t>Visão de Implantação</w:t>
-      </w:r>
-      <w:bookmarkEnd w:id="36"/>
-      <w:bookmarkEnd w:id="37"/>
+        <w:t>Visão de Dados (opcional)</w:t>
+      </w:r>
+      <w:bookmarkEnd w:id="41"/>
+      <w:bookmarkEnd w:id="42"/>
     </w:p>
     <w:p>
       <w:pPr>
         <w:pStyle w:val="InfoBlue"/>
-        <w:ind w:left="0"/>
         <w:jc w:val="both"/>
         <w:rPr>
           <w:sz w:val="24"/>
           <w:szCs w:val="24"/>
+        </w:rPr>
+      </w:pPr>
+      <w:r>
+        <w:rPr>
+          <w:sz w:val="24"/>
+          <w:szCs w:val="24"/>
+        </w:rPr>
+        <w:t xml:space="preserve">[Uma descrição da perspectiva de armazenamento de dados persistentes do sistema. Esta seção será opcional se os dados persistentes forem poucos ou inexistentes ou se a conversão entre o Modelo de Design </w:t>
+      </w:r>
+      <w:r>
+        <w:rPr>
+          <w:sz w:val="24"/>
+          <w:szCs w:val="24"/>
+        </w:rPr>
+        <w:t>e o Modelo de Dados for trivial</w:t>
+      </w:r>
+      <w:r>
+        <w:rPr>
+          <w:sz w:val="24"/>
+          <w:szCs w:val="24"/>
+        </w:rPr>
+        <w:t>]</w:t>
+      </w:r>
+      <w:r>
+        <w:rPr>
+          <w:sz w:val="24"/>
+          <w:szCs w:val="24"/>
+        </w:rPr>
+        <w:t>.</w:t>
+      </w:r>
+    </w:p>
+    <w:p>
+      <w:pPr>
+        <w:pStyle w:val="Ttulo1"/>
+        <w:ind w:left="360" w:hanging="360"/>
+        <w:jc w:val="both"/>
+        <w:rPr>
+          <w:rFonts w:ascii="Times New Roman" w:hAnsi="Times New Roman"/>
+          <w:lang w:val="pt-BR"/>
+        </w:rPr>
+      </w:pPr>
+      <w:bookmarkStart w:id="43" w:name="_Toc18206194"/>
+      <w:bookmarkStart w:id="44" w:name="_Toc321036892"/>
+      <w:r>
+        <w:rPr>
+          <w:rFonts w:ascii="Times New Roman" w:hAnsi="Times New Roman"/>
+          <w:lang w:val="pt-BR"/>
+        </w:rPr>
+        <w:t>Tamanho e Desempenho</w:t>
+      </w:r>
+      <w:bookmarkEnd w:id="43"/>
+      <w:bookmarkEnd w:id="44"/>
+    </w:p>
+    <w:p>
+      <w:pPr>
+        <w:pStyle w:val="InfoBlue"/>
+        <w:jc w:val="both"/>
+        <w:rPr>
+          <w:sz w:val="24"/>
+          <w:szCs w:val="24"/>
+        </w:rPr>
+      </w:pPr>
+      <w:r>
+        <w:rPr>
+          <w:sz w:val="24"/>
+          <w:szCs w:val="24"/>
+        </w:rPr>
+        <w:t>[Uma descrição das principais características de dimensionamento do software que têm um impacto na arquitetura, bem como as re</w:t>
+      </w:r>
+      <w:r>
+        <w:rPr>
+          <w:sz w:val="24"/>
+          <w:szCs w:val="24"/>
+        </w:rPr>
+        <w:t>strições do desempenho desejado</w:t>
+      </w:r>
+      <w:r>
+        <w:rPr>
+          <w:sz w:val="24"/>
+          <w:szCs w:val="24"/>
+        </w:rPr>
+        <w:t>]</w:t>
+      </w:r>
+      <w:r>
+        <w:rPr>
+          <w:sz w:val="24"/>
+          <w:szCs w:val="24"/>
+        </w:rPr>
+        <w:t>.</w:t>
+      </w:r>
+    </w:p>
+    <w:p>
+      <w:pPr>
+        <w:pStyle w:val="Ttulo1"/>
+        <w:ind w:left="360" w:hanging="360"/>
+        <w:jc w:val="both"/>
+        <w:rPr>
+          <w:rFonts w:ascii="Times New Roman" w:hAnsi="Times New Roman"/>
+          <w:lang w:val="pt-BR"/>
+        </w:rPr>
+      </w:pPr>
+      <w:bookmarkStart w:id="45" w:name="_Toc18206195"/>
+      <w:bookmarkStart w:id="46" w:name="_Toc321036893"/>
+      <w:r>
+        <w:rPr>
+          <w:rFonts w:ascii="Times New Roman" w:hAnsi="Times New Roman"/>
+          <w:lang w:val="pt-BR"/>
+        </w:rPr>
+        <w:lastRenderedPageBreak/>
+        <w:t>Qualidade</w:t>
+      </w:r>
+      <w:bookmarkEnd w:id="45"/>
+      <w:bookmarkEnd w:id="46"/>
+    </w:p>
+    <w:p>
+      <w:pPr>
+        <w:pStyle w:val="InfoBlue"/>
+        <w:jc w:val="both"/>
+      </w:pPr>
+      <w:r>
+        <w:rPr>
+          <w:sz w:val="24"/>
+          <w:szCs w:val="24"/>
+        </w:rPr>
+        <w:t>[Uma descrição de como a arquitetura do software contribui para todos os recursos (exceto a funcionalidade) do sistema: extensibilidade, confiabilidade, portabilidade e assim por diante. Se essas características possuírem significado especial, como implicações de segurança, garantia ou privacidade, elas dev</w:t>
+      </w:r>
+      <w:r>
+        <w:rPr>
+          <w:sz w:val="24"/>
+          <w:szCs w:val="24"/>
+        </w:rPr>
+        <w:t>erão ser delineadas claramente].</w:t>
+      </w:r>
+    </w:p>
+    <w:p>
+      <w:pPr>
+        <w:pStyle w:val="Ttulo1"/>
+        <w:ind w:left="360" w:hanging="360"/>
+        <w:jc w:val="both"/>
+        <w:rPr>
+          <w:rFonts w:ascii="Times New Roman" w:hAnsi="Times New Roman"/>
+          <w:lang w:val="pt-BR"/>
+        </w:rPr>
+      </w:pPr>
+      <w:r>
+        <w:rPr>
+          <w:rFonts w:ascii="Times New Roman" w:hAnsi="Times New Roman"/>
+          <w:lang w:val="pt-BR"/>
+        </w:rPr>
+        <w:t>Exceções</w:t>
+      </w:r>
+      <w:bookmarkEnd w:id="38"/>
+    </w:p>
+    <w:p>
+      <w:pPr>
+        <w:pStyle w:val="Corpodetexto"/>
+        <w:jc w:val="both"/>
+        <w:rPr>
+          <w:sz w:val="24"/>
+          <w:szCs w:val="24"/>
+          <w:lang w:val="pt-BR"/>
+        </w:rPr>
+      </w:pPr>
+      <w:r>
+        <w:rPr>
+          <w:sz w:val="24"/>
+          <w:szCs w:val="24"/>
+          <w:lang w:val="pt-BR"/>
+        </w:rPr>
+        <w:t xml:space="preserve">O tratamento de exceções se dará em camadas. O sistema terá tratamento de exceções específicas definidas em </w:t>
+      </w:r>
+      <w:proofErr w:type="spellStart"/>
+      <w:proofErr w:type="gramStart"/>
+      <w:r>
+        <w:rPr>
+          <w:i/>
+          <w:sz w:val="24"/>
+          <w:szCs w:val="24"/>
+          <w:lang w:val="pt-BR"/>
+        </w:rPr>
+        <w:t>Application.</w:t>
+      </w:r>
+      <w:proofErr w:type="gramEnd"/>
+      <w:r>
+        <w:rPr>
+          <w:i/>
+          <w:sz w:val="24"/>
+          <w:szCs w:val="24"/>
+          <w:lang w:val="pt-BR"/>
+        </w:rPr>
+        <w:t>Exception</w:t>
+      </w:r>
+      <w:proofErr w:type="spellEnd"/>
+      <w:r>
+        <w:rPr>
+          <w:sz w:val="24"/>
+          <w:szCs w:val="24"/>
+          <w:lang w:val="pt-BR"/>
+        </w:rPr>
+        <w:t xml:space="preserve"> utilizará os tratamentos de exceções genéricos definidos em </w:t>
+      </w:r>
+      <w:proofErr w:type="spellStart"/>
+      <w:r>
+        <w:rPr>
+          <w:i/>
+          <w:sz w:val="24"/>
+          <w:szCs w:val="24"/>
+          <w:lang w:val="pt-BR"/>
+        </w:rPr>
+        <w:t>System.Exception</w:t>
+      </w:r>
+      <w:proofErr w:type="spellEnd"/>
+      <w:r>
+        <w:rPr>
+          <w:i/>
+          <w:sz w:val="24"/>
+          <w:szCs w:val="24"/>
+          <w:lang w:val="pt-BR"/>
+        </w:rPr>
+        <w:t>.</w:t>
+      </w:r>
+    </w:p>
+    <w:p>
+      <w:pPr>
+        <w:pStyle w:val="Corpodetexto"/>
+        <w:ind w:left="-567"/>
+        <w:jc w:val="center"/>
+        <w:rPr>
+          <w:sz w:val="24"/>
+          <w:szCs w:val="24"/>
+          <w:lang w:val="pt-BR"/>
         </w:rPr>
       </w:pPr>
       <w:r>
@@ -5082,13 +5851,13 @@
           <w:snapToGrid/>
           <w:sz w:val="24"/>
           <w:szCs w:val="24"/>
-          <w:lang w:eastAsia="pt-BR"/>
+          <w:lang w:val="pt-BR" w:eastAsia="pt-BR"/>
         </w:rPr>
         <w:drawing>
-          <wp:inline distT="0" distB="0" distL="0" distR="0" wp14:anchorId="418BC446" wp14:editId="29F57E15">
-            <wp:extent cx="5943600" cy="5052708"/>
+          <wp:inline distT="0" distB="0" distL="0" distR="0">
+            <wp:extent cx="6701786" cy="4735902"/>
             <wp:effectExtent l="0" t="0" r="0" b="0"/>
-            <wp:docPr id="11" name="Imagem 11"/>
+            <wp:docPr id="12" name="Imagem 12"/>
             <wp:cNvGraphicFramePr>
               <a:graphicFrameLocks xmlns:a="http://schemas.openxmlformats.org/drawingml/2006/main" noChangeAspect="1"/>
             </wp:cNvGraphicFramePr>
@@ -5096,7 +5865,7 @@
               <a:graphicData uri="http://schemas.openxmlformats.org/drawingml/2006/picture">
                 <pic:pic xmlns:pic="http://schemas.openxmlformats.org/drawingml/2006/picture">
                   <pic:nvPicPr>
-                    <pic:cNvPr id="0" name="Picture 15"/>
+                    <pic:cNvPr id="0" name="Picture 5"/>
                     <pic:cNvPicPr>
                       <a:picLocks noChangeAspect="1" noChangeArrowheads="1"/>
                     </pic:cNvPicPr>
@@ -5117,7 +5886,7 @@
                   <pic:spPr bwMode="auto">
                     <a:xfrm>
                       <a:off x="0" y="0"/>
-                      <a:ext cx="5943600" cy="5052708"/>
+                      <a:ext cx="6703987" cy="4737458"/>
                     </a:xfrm>
                     <a:prstGeom prst="rect">
                       <a:avLst/>
@@ -5150,145 +5919,7 @@
           <w:szCs w:val="24"/>
           <w:lang w:val="pt-BR"/>
         </w:rPr>
-        <w:t>Figura 6 – Diagrama de Implantação</w:t>
-      </w:r>
-    </w:p>
-    <w:p>
-      <w:pPr>
-        <w:pStyle w:val="Ttulo1"/>
-        <w:ind w:left="360" w:hanging="360"/>
-        <w:jc w:val="both"/>
-        <w:rPr>
-          <w:rFonts w:ascii="Times New Roman" w:hAnsi="Times New Roman"/>
-          <w:color w:val="FF0000"/>
-          <w:lang w:val="pt-BR"/>
-        </w:rPr>
-      </w:pPr>
-      <w:bookmarkStart w:id="38" w:name="_Toc18206190"/>
-      <w:bookmarkStart w:id="39" w:name="_Toc321036890"/>
-      <w:r>
-        <w:rPr>
-          <w:rFonts w:ascii="Times New Roman" w:hAnsi="Times New Roman"/>
-          <w:color w:val="FF0000"/>
-          <w:lang w:val="pt-BR"/>
-        </w:rPr>
-        <w:t>Visão da Implementação</w:t>
-      </w:r>
-      <w:bookmarkEnd w:id="38"/>
-      <w:bookmarkEnd w:id="39"/>
-    </w:p>
-    <w:p>
-      <w:pPr>
-        <w:pStyle w:val="InfoBlue"/>
-        <w:jc w:val="both"/>
-        <w:rPr>
-          <w:sz w:val="24"/>
-          <w:szCs w:val="24"/>
-        </w:rPr>
-      </w:pPr>
-      <w:r>
-        <w:rPr>
-          <w:sz w:val="24"/>
-          <w:szCs w:val="24"/>
-        </w:rPr>
-        <w:t>A visão de implementação</w:t>
-      </w:r>
-      <w:r>
-        <w:rPr>
-          <w:sz w:val="24"/>
-          <w:szCs w:val="24"/>
-        </w:rPr>
-        <w:t xml:space="preserve"> </w:t>
-      </w:r>
-      <w:r>
-        <w:rPr>
-          <w:sz w:val="24"/>
-          <w:szCs w:val="24"/>
-        </w:rPr>
-        <w:t>encontra-se detalhada no documento Guia de Análise e Projeto.</w:t>
-      </w:r>
-    </w:p>
-    <w:p>
-      <w:pPr>
-        <w:pStyle w:val="Ttulo1"/>
-        <w:ind w:left="360" w:hanging="360"/>
-        <w:jc w:val="both"/>
-        <w:rPr>
-          <w:rFonts w:ascii="Times New Roman" w:hAnsi="Times New Roman"/>
-          <w:color w:val="FF0000"/>
-          <w:lang w:val="pt-BR"/>
-        </w:rPr>
-      </w:pPr>
-      <w:bookmarkStart w:id="40" w:name="_Toc18206194"/>
-      <w:bookmarkStart w:id="41" w:name="_Toc321036892"/>
-      <w:r>
-        <w:rPr>
-          <w:rFonts w:ascii="Times New Roman" w:hAnsi="Times New Roman"/>
-          <w:color w:val="FF0000"/>
-          <w:lang w:val="pt-BR"/>
-        </w:rPr>
-        <w:t>Tamanho e Desempenho</w:t>
-      </w:r>
-      <w:bookmarkEnd w:id="40"/>
-      <w:bookmarkEnd w:id="41"/>
-    </w:p>
-    <w:p>
-      <w:pPr>
-        <w:pStyle w:val="InfoBlue"/>
-        <w:jc w:val="both"/>
-        <w:rPr>
-          <w:sz w:val="24"/>
-          <w:szCs w:val="24"/>
-        </w:rPr>
-      </w:pPr>
-      <w:r>
-        <w:rPr>
-          <w:sz w:val="24"/>
-          <w:szCs w:val="24"/>
-        </w:rPr>
-        <w:t>[Uma descrição das principais características de dimensionamento do software que têm um impacto na arquitetura, bem como as restrições do desempenho desejado.]</w:t>
-      </w:r>
-    </w:p>
-    <w:p>
-      <w:pPr>
-        <w:pStyle w:val="Ttulo1"/>
-        <w:ind w:left="360" w:hanging="360"/>
-        <w:jc w:val="both"/>
-        <w:rPr>
-          <w:rFonts w:ascii="Times New Roman" w:hAnsi="Times New Roman"/>
-          <w:color w:val="FF0000"/>
-          <w:lang w:val="pt-BR"/>
-        </w:rPr>
-      </w:pPr>
-      <w:bookmarkStart w:id="42" w:name="_Toc18206195"/>
-      <w:bookmarkStart w:id="43" w:name="_Toc321036893"/>
-      <w:r>
-        <w:rPr>
-          <w:rFonts w:ascii="Times New Roman" w:hAnsi="Times New Roman"/>
-          <w:color w:val="FF0000"/>
-          <w:lang w:val="pt-BR"/>
-        </w:rPr>
-        <w:lastRenderedPageBreak/>
-        <w:t>Qualidade</w:t>
-      </w:r>
-      <w:bookmarkEnd w:id="42"/>
-      <w:bookmarkEnd w:id="43"/>
-    </w:p>
-    <w:p>
-      <w:pPr>
-        <w:pStyle w:val="InfoBlue"/>
-        <w:jc w:val="both"/>
-        <w:rPr>
-          <w:sz w:val="24"/>
-          <w:szCs w:val="24"/>
-        </w:rPr>
-      </w:pPr>
-      <w:r>
-        <w:rPr>
-          <w:sz w:val="24"/>
-          <w:szCs w:val="24"/>
-        </w:rPr>
-        <w:t>[Uma descrição de como a arquitetura do software contribui para todos os recursos (exceto a funcionalidade) do sistema: extensibilidade, confiabilidade, portabilidade e assim por diante. Se essas características possuírem significado especial, como implicações de segurança, garantia ou privacidade, elas deverão ser delineadas claramente.</w:t>
+        <w:t>Figura 7 – Diagrama da Arquitetura de Exceções</w:t>
       </w:r>
     </w:p>
     <w:p>
@@ -5304,172 +5935,8 @@
     </w:p>
     <w:p>
       <w:pPr>
-        <w:pStyle w:val="Ttulo1"/>
-        <w:ind w:left="360" w:hanging="360"/>
         <w:jc w:val="both"/>
         <w:rPr>
-          <w:rFonts w:ascii="Times New Roman" w:hAnsi="Times New Roman"/>
-          <w:lang w:val="pt-BR"/>
-        </w:rPr>
-      </w:pPr>
-      <w:bookmarkStart w:id="44" w:name="_Toc321036894"/>
-      <w:r>
-        <w:rPr>
-          <w:rFonts w:ascii="Times New Roman" w:hAnsi="Times New Roman"/>
-          <w:lang w:val="pt-BR"/>
-        </w:rPr>
-        <w:t>Exceções</w:t>
-      </w:r>
-      <w:bookmarkEnd w:id="44"/>
-    </w:p>
-    <w:p>
-      <w:pPr>
-        <w:pStyle w:val="Corpodetexto"/>
-        <w:jc w:val="both"/>
-        <w:rPr>
-          <w:sz w:val="24"/>
-          <w:szCs w:val="24"/>
-          <w:lang w:val="pt-BR"/>
-        </w:rPr>
-      </w:pPr>
-      <w:r>
-        <w:rPr>
-          <w:sz w:val="24"/>
-          <w:szCs w:val="24"/>
-          <w:lang w:val="pt-BR"/>
-        </w:rPr>
-        <w:t xml:space="preserve">O tratamento de exceções se dará em camadas. O sistema terá tratamento de exceções específicas definidas em </w:t>
-      </w:r>
-      <w:r>
-        <w:rPr>
-          <w:i/>
-          <w:sz w:val="24"/>
-          <w:szCs w:val="24"/>
-          <w:lang w:val="pt-BR"/>
-        </w:rPr>
-        <w:t>Application.Exception</w:t>
-      </w:r>
-      <w:r>
-        <w:rPr>
-          <w:sz w:val="24"/>
-          <w:szCs w:val="24"/>
-          <w:lang w:val="pt-BR"/>
-        </w:rPr>
-        <w:t xml:space="preserve"> utilizará os tratamentos de exceções genéricos definidos em </w:t>
-      </w:r>
-      <w:r>
-        <w:rPr>
-          <w:i/>
-          <w:sz w:val="24"/>
-          <w:szCs w:val="24"/>
-          <w:lang w:val="pt-BR"/>
-        </w:rPr>
-        <w:t>System.Exception.</w:t>
-      </w:r>
-    </w:p>
-    <w:p>
-      <w:pPr>
-        <w:pStyle w:val="Corpodetexto"/>
-        <w:ind w:left="-567"/>
-        <w:jc w:val="center"/>
-        <w:rPr>
-          <w:sz w:val="24"/>
-          <w:szCs w:val="24"/>
-          <w:lang w:val="pt-BR"/>
-        </w:rPr>
-      </w:pPr>
-      <w:r>
-        <w:rPr>
-          <w:noProof/>
-          <w:snapToGrid/>
-          <w:sz w:val="24"/>
-          <w:szCs w:val="24"/>
-          <w:lang w:val="pt-BR" w:eastAsia="pt-BR"/>
-        </w:rPr>
-        <w:drawing>
-          <wp:inline distT="0" distB="0" distL="0" distR="0" wp14:anchorId="49F2BE80" wp14:editId="00830A4C">
-            <wp:extent cx="6677025" cy="5029200"/>
-            <wp:effectExtent l="0" t="0" r="0" b="0"/>
-            <wp:docPr id="9" name="Imagem 9"/>
-            <wp:cNvGraphicFramePr>
-              <a:graphicFrameLocks xmlns:a="http://schemas.openxmlformats.org/drawingml/2006/main" noChangeAspect="1"/>
-            </wp:cNvGraphicFramePr>
-            <a:graphic xmlns:a="http://schemas.openxmlformats.org/drawingml/2006/main">
-              <a:graphicData uri="http://schemas.openxmlformats.org/drawingml/2006/picture">
-                <pic:pic xmlns:pic="http://schemas.openxmlformats.org/drawingml/2006/picture">
-                  <pic:nvPicPr>
-                    <pic:cNvPr id="0" name="Picture 14"/>
-                    <pic:cNvPicPr>
-                      <a:picLocks noChangeAspect="1" noChangeArrowheads="1"/>
-                    </pic:cNvPicPr>
-                  </pic:nvPicPr>
-                  <pic:blipFill>
-                    <a:blip r:embed="rId14">
-                      <a:extLst>
-                        <a:ext uri="{28A0092B-C50C-407E-A947-70E740481C1C}">
-                          <a14:useLocalDpi xmlns:a14="http://schemas.microsoft.com/office/drawing/2010/main" val="0"/>
-                        </a:ext>
-                      </a:extLst>
-                    </a:blip>
-                    <a:srcRect/>
-                    <a:stretch>
-                      <a:fillRect/>
-                    </a:stretch>
-                  </pic:blipFill>
-                  <pic:spPr bwMode="auto">
-                    <a:xfrm>
-                      <a:off x="0" y="0"/>
-                      <a:ext cx="6679477" cy="5031047"/>
-                    </a:xfrm>
-                    <a:prstGeom prst="rect">
-                      <a:avLst/>
-                    </a:prstGeom>
-                    <a:noFill/>
-                    <a:ln>
-                      <a:noFill/>
-                    </a:ln>
-                  </pic:spPr>
-                </pic:pic>
-              </a:graphicData>
-            </a:graphic>
-          </wp:inline>
-        </w:drawing>
-      </w:r>
-    </w:p>
-    <w:p>
-      <w:pPr>
-        <w:pStyle w:val="Corpodetexto"/>
-        <w:jc w:val="both"/>
-        <w:rPr>
-          <w:sz w:val="24"/>
-          <w:szCs w:val="24"/>
-          <w:lang w:val="pt-BR"/>
-        </w:rPr>
-      </w:pPr>
-      <w:r>
-        <w:rPr>
-          <w:sz w:val="24"/>
-          <w:szCs w:val="24"/>
-          <w:lang w:val="pt-BR"/>
-        </w:rPr>
-        <w:t>Figura 7 – Diagrama da Arquitetura de Exceções</w:t>
-      </w:r>
-    </w:p>
-    <w:p>
-      <w:pPr>
-        <w:pStyle w:val="Corpodetexto"/>
-        <w:jc w:val="both"/>
-        <w:rPr>
-          <w:sz w:val="24"/>
-          <w:szCs w:val="24"/>
-          <w:lang w:val="pt-BR"/>
-        </w:rPr>
-      </w:pPr>
-    </w:p>
-    <w:p>
-      <w:pPr>
-        <w:jc w:val="both"/>
-        <w:rPr>
           <w:sz w:val="24"/>
           <w:szCs w:val="24"/>
           <w:lang w:val="pt-BR"/>
@@ -5477,8 +5944,8 @@
       </w:pPr>
     </w:p>
     <w:sectPr>
-      <w:headerReference w:type="default" r:id="rId15"/>
-      <w:footerReference w:type="default" r:id="rId16"/>
+      <w:headerReference w:type="default" r:id="rId14"/>
+      <w:footerReference w:type="default" r:id="rId15"/>
       <w:pgSz w:w="12240" w:h="15840" w:code="1"/>
       <w:pgMar w:top="1417" w:right="1440" w:bottom="1417" w:left="1440" w:header="720" w:footer="720" w:gutter="0"/>
       <w:cols w:space="720"/>
@@ -5488,7 +5955,7 @@
 </file>
 
 <file path=word/endnotes.xml><?xml version="1.0" encoding="utf-8"?>
-<w:endnotes xmlns:wpc="http://schemas.microsoft.com/office/word/2010/wordprocessingCanvas" xmlns:mc="http://schemas.openxmlformats.org/markup-compatibility/2006" xmlns:o="urn:schemas-microsoft-com:office:office" xmlns:r="http://schemas.openxmlformats.org/officeDocument/2006/relationships" xmlns:m="http://schemas.openxmlformats.org/officeDocument/2006/math" xmlns:v="urn:schemas-microsoft-com:vml" xmlns:wp14="http://schemas.microsoft.com/office/word/2010/wordprocessingDrawing" xmlns:wp="http://schemas.openxmlformats.org/drawingml/2006/wordprocessingDrawing" xmlns:w10="urn:schemas-microsoft-com:office:word" xmlns:w="http://schemas.openxmlformats.org/wordprocessingml/2006/main" xmlns:w14="http://schemas.microsoft.com/office/word/2010/wordml" xmlns:w15="http://schemas.microsoft.com/office/word/2012/wordml" xmlns:wpg="http://schemas.microsoft.com/office/word/2010/wordprocessingGroup" xmlns:wpi="http://schemas.microsoft.com/office/word/2010/wordprocessingInk" xmlns:wne="http://schemas.microsoft.com/office/word/2006/wordml" xmlns:wps="http://schemas.microsoft.com/office/word/2010/wordprocessingShape" mc:Ignorable="w14 w15 wp14">
+<w:endnotes xmlns:wpc="http://schemas.microsoft.com/office/word/2010/wordprocessingCanvas" xmlns:mc="http://schemas.openxmlformats.org/markup-compatibility/2006" xmlns:o="urn:schemas-microsoft-com:office:office" xmlns:r="http://schemas.openxmlformats.org/officeDocument/2006/relationships" xmlns:m="http://schemas.openxmlformats.org/officeDocument/2006/math" xmlns:v="urn:schemas-microsoft-com:vml" xmlns:wp14="http://schemas.microsoft.com/office/word/2010/wordprocessingDrawing" xmlns:wp="http://schemas.openxmlformats.org/drawingml/2006/wordprocessingDrawing" xmlns:w10="urn:schemas-microsoft-com:office:word" xmlns:w="http://schemas.openxmlformats.org/wordprocessingml/2006/main" xmlns:w14="http://schemas.microsoft.com/office/word/2010/wordml" xmlns:wpg="http://schemas.microsoft.com/office/word/2010/wordprocessingGroup" xmlns:wpi="http://schemas.microsoft.com/office/word/2010/wordprocessingInk" xmlns:wne="http://schemas.microsoft.com/office/word/2006/wordml" xmlns:wps="http://schemas.microsoft.com/office/word/2010/wordprocessingShape" mc:Ignorable="w14 wp14">
   <w:endnote w:type="separator" w:id="-1">
     <w:p>
       <w:pPr>
@@ -5513,7 +5980,7 @@
 </file>
 
 <file path=word/footer1.xml><?xml version="1.0" encoding="utf-8"?>
-<w:ftr xmlns:wpc="http://schemas.microsoft.com/office/word/2010/wordprocessingCanvas" xmlns:mc="http://schemas.openxmlformats.org/markup-compatibility/2006" xmlns:o="urn:schemas-microsoft-com:office:office" xmlns:r="http://schemas.openxmlformats.org/officeDocument/2006/relationships" xmlns:m="http://schemas.openxmlformats.org/officeDocument/2006/math" xmlns:v="urn:schemas-microsoft-com:vml" xmlns:wp14="http://schemas.microsoft.com/office/word/2010/wordprocessingDrawing" xmlns:wp="http://schemas.openxmlformats.org/drawingml/2006/wordprocessingDrawing" xmlns:w10="urn:schemas-microsoft-com:office:word" xmlns:w="http://schemas.openxmlformats.org/wordprocessingml/2006/main" xmlns:w14="http://schemas.microsoft.com/office/word/2010/wordml" xmlns:w15="http://schemas.microsoft.com/office/word/2012/wordml" xmlns:wpg="http://schemas.microsoft.com/office/word/2010/wordprocessingGroup" xmlns:wpi="http://schemas.microsoft.com/office/word/2010/wordprocessingInk" xmlns:wne="http://schemas.microsoft.com/office/word/2006/wordml" xmlns:wps="http://schemas.microsoft.com/office/word/2010/wordprocessingShape" mc:Ignorable="w14 w15 wp14">
+<w:ftr xmlns:wpc="http://schemas.microsoft.com/office/word/2010/wordprocessingCanvas" xmlns:mc="http://schemas.openxmlformats.org/markup-compatibility/2006" xmlns:o="urn:schemas-microsoft-com:office:office" xmlns:r="http://schemas.openxmlformats.org/officeDocument/2006/relationships" xmlns:m="http://schemas.openxmlformats.org/officeDocument/2006/math" xmlns:v="urn:schemas-microsoft-com:vml" xmlns:wp14="http://schemas.microsoft.com/office/word/2010/wordprocessingDrawing" xmlns:wp="http://schemas.openxmlformats.org/drawingml/2006/wordprocessingDrawing" xmlns:w10="urn:schemas-microsoft-com:office:word" xmlns:w="http://schemas.openxmlformats.org/wordprocessingml/2006/main" xmlns:w14="http://schemas.microsoft.com/office/word/2010/wordml" xmlns:wpg="http://schemas.microsoft.com/office/word/2010/wordprocessingGroup" xmlns:wpi="http://schemas.microsoft.com/office/word/2010/wordprocessingInk" xmlns:wne="http://schemas.microsoft.com/office/word/2006/wordml" xmlns:wps="http://schemas.microsoft.com/office/word/2010/wordprocessingShape" mc:Ignorable="w14 wp14">
   <w:tbl>
     <w:tblPr>
       <w:tblW w:w="0" w:type="auto"/>
@@ -5564,8 +6031,13 @@
           <w:pPr>
             <w:jc w:val="center"/>
           </w:pPr>
+          <w:proofErr w:type="spellStart"/>
           <w:r>
-            <w:t xml:space="preserve">Engenharia de Software, </w:t>
+            <w:t>Engenharia</w:t>
+          </w:r>
+          <w:proofErr w:type="spellEnd"/>
+          <w:r>
+            <w:t xml:space="preserve"> de Software, </w:t>
           </w:r>
           <w:r>
             <w:fldChar w:fldCharType="begin"/>
@@ -5634,7 +6106,7 @@
               <w:noProof/>
               <w:lang w:val="pt-BR"/>
             </w:rPr>
-            <w:t>7</w:t>
+            <w:t>11</w:t>
           </w:r>
           <w:r>
             <w:rPr>
@@ -5650,15 +6122,29 @@
             </w:rPr>
             <w:t>of</w:t>
           </w:r>
-          <w:fldSimple w:instr=" NUMPAGES  \* MERGEFORMAT ">
-            <w:r>
-              <w:rPr>
-                <w:rStyle w:val="Nmerodepgina"/>
-                <w:noProof/>
-              </w:rPr>
-              <w:t>11</w:t>
-            </w:r>
-          </w:fldSimple>
+          <w:r>
+            <w:fldChar w:fldCharType="begin"/>
+          </w:r>
+          <w:r>
+            <w:instrText xml:space="preserve"> NUMPAGES  \* MERGEFORMAT </w:instrText>
+          </w:r>
+          <w:r>
+            <w:fldChar w:fldCharType="separate"/>
+          </w:r>
+          <w:r>
+            <w:rPr>
+              <w:rStyle w:val="Nmerodepgina"/>
+              <w:noProof/>
+            </w:rPr>
+            <w:t>11</w:t>
+          </w:r>
+          <w:r>
+            <w:rPr>
+              <w:rStyle w:val="Nmerodepgina"/>
+              <w:noProof/>
+            </w:rPr>
+            <w:fldChar w:fldCharType="end"/>
+          </w:r>
         </w:p>
       </w:tc>
     </w:tr>
@@ -5672,7 +6158,7 @@
 </file>
 
 <file path=word/footnotes.xml><?xml version="1.0" encoding="utf-8"?>
-<w:footnotes xmlns:wpc="http://schemas.microsoft.com/office/word/2010/wordprocessingCanvas" xmlns:mc="http://schemas.openxmlformats.org/markup-compatibility/2006" xmlns:o="urn:schemas-microsoft-com:office:office" xmlns:r="http://schemas.openxmlformats.org/officeDocument/2006/relationships" xmlns:m="http://schemas.openxmlformats.org/officeDocument/2006/math" xmlns:v="urn:schemas-microsoft-com:vml" xmlns:wp14="http://schemas.microsoft.com/office/word/2010/wordprocessingDrawing" xmlns:wp="http://schemas.openxmlformats.org/drawingml/2006/wordprocessingDrawing" xmlns:w10="urn:schemas-microsoft-com:office:word" xmlns:w="http://schemas.openxmlformats.org/wordprocessingml/2006/main" xmlns:w14="http://schemas.microsoft.com/office/word/2010/wordml" xmlns:w15="http://schemas.microsoft.com/office/word/2012/wordml" xmlns:wpg="http://schemas.microsoft.com/office/word/2010/wordprocessingGroup" xmlns:wpi="http://schemas.microsoft.com/office/word/2010/wordprocessingInk" xmlns:wne="http://schemas.microsoft.com/office/word/2006/wordml" xmlns:wps="http://schemas.microsoft.com/office/word/2010/wordprocessingShape" mc:Ignorable="w14 w15 wp14">
+<w:footnotes xmlns:wpc="http://schemas.microsoft.com/office/word/2010/wordprocessingCanvas" xmlns:mc="http://schemas.openxmlformats.org/markup-compatibility/2006" xmlns:o="urn:schemas-microsoft-com:office:office" xmlns:r="http://schemas.openxmlformats.org/officeDocument/2006/relationships" xmlns:m="http://schemas.openxmlformats.org/officeDocument/2006/math" xmlns:v="urn:schemas-microsoft-com:vml" xmlns:wp14="http://schemas.microsoft.com/office/word/2010/wordprocessingDrawing" xmlns:wp="http://schemas.openxmlformats.org/drawingml/2006/wordprocessingDrawing" xmlns:w10="urn:schemas-microsoft-com:office:word" xmlns:w="http://schemas.openxmlformats.org/wordprocessingml/2006/main" xmlns:w14="http://schemas.microsoft.com/office/word/2010/wordml" xmlns:wpg="http://schemas.microsoft.com/office/word/2010/wordprocessingGroup" xmlns:wpi="http://schemas.microsoft.com/office/word/2010/wordprocessingInk" xmlns:wne="http://schemas.microsoft.com/office/word/2006/wordml" xmlns:wps="http://schemas.microsoft.com/office/word/2010/wordprocessingShape" mc:Ignorable="w14 wp14">
   <w:footnote w:type="separator" w:id="-1">
     <w:p>
       <w:pPr>
@@ -5697,7 +6183,7 @@
 </file>
 
 <file path=word/header1.xml><?xml version="1.0" encoding="utf-8"?>
-<w:hdr xmlns:wpc="http://schemas.microsoft.com/office/word/2010/wordprocessingCanvas" xmlns:mc="http://schemas.openxmlformats.org/markup-compatibility/2006" xmlns:o="urn:schemas-microsoft-com:office:office" xmlns:r="http://schemas.openxmlformats.org/officeDocument/2006/relationships" xmlns:m="http://schemas.openxmlformats.org/officeDocument/2006/math" xmlns:v="urn:schemas-microsoft-com:vml" xmlns:wp14="http://schemas.microsoft.com/office/word/2010/wordprocessingDrawing" xmlns:wp="http://schemas.openxmlformats.org/drawingml/2006/wordprocessingDrawing" xmlns:w10="urn:schemas-microsoft-com:office:word" xmlns:w="http://schemas.openxmlformats.org/wordprocessingml/2006/main" xmlns:w14="http://schemas.microsoft.com/office/word/2010/wordml" xmlns:w15="http://schemas.microsoft.com/office/word/2012/wordml" xmlns:wpg="http://schemas.microsoft.com/office/word/2010/wordprocessingGroup" xmlns:wpi="http://schemas.microsoft.com/office/word/2010/wordprocessingInk" xmlns:wne="http://schemas.microsoft.com/office/word/2006/wordml" xmlns:wps="http://schemas.microsoft.com/office/word/2010/wordprocessingShape" mc:Ignorable="w14 w15 wp14">
+<w:hdr xmlns:wpc="http://schemas.microsoft.com/office/word/2010/wordprocessingCanvas" xmlns:mc="http://schemas.openxmlformats.org/markup-compatibility/2006" xmlns:o="urn:schemas-microsoft-com:office:office" xmlns:r="http://schemas.openxmlformats.org/officeDocument/2006/relationships" xmlns:m="http://schemas.openxmlformats.org/officeDocument/2006/math" xmlns:v="urn:schemas-microsoft-com:vml" xmlns:wp14="http://schemas.microsoft.com/office/word/2010/wordprocessingDrawing" xmlns:wp="http://schemas.openxmlformats.org/drawingml/2006/wordprocessingDrawing" xmlns:w10="urn:schemas-microsoft-com:office:word" xmlns:w="http://schemas.openxmlformats.org/wordprocessingml/2006/main" xmlns:w14="http://schemas.microsoft.com/office/word/2010/wordml" xmlns:wpg="http://schemas.microsoft.com/office/word/2010/wordprocessingGroup" xmlns:wpi="http://schemas.microsoft.com/office/word/2010/wordprocessingInk" xmlns:wne="http://schemas.microsoft.com/office/word/2006/wordml" xmlns:wps="http://schemas.microsoft.com/office/word/2010/wordprocessingShape" mc:Ignorable="w14 wp14">
   <w:p>
     <w:pPr>
       <w:rPr>
@@ -5730,6 +6216,7 @@
         <w:szCs w:val="36"/>
       </w:rPr>
     </w:pPr>
+    <w:proofErr w:type="spellStart"/>
     <w:r>
       <w:rPr>
         <w:b/>
@@ -5737,7 +6224,17 @@
         <w:sz w:val="36"/>
         <w:szCs w:val="36"/>
       </w:rPr>
-      <w:t>Engenharia de Software 2</w:t>
+      <w:t>Engenharia</w:t>
+    </w:r>
+    <w:proofErr w:type="spellEnd"/>
+    <w:r>
+      <w:rPr>
+        <w:b/>
+        <w:bCs/>
+        <w:sz w:val="36"/>
+        <w:szCs w:val="36"/>
+      </w:rPr>
+      <w:t xml:space="preserve"> de Software 2</w:t>
     </w:r>
   </w:p>
   <w:p>
@@ -5761,7 +6258,7 @@
 </file>
 
 <file path=word/header2.xml><?xml version="1.0" encoding="utf-8"?>
-<w:hdr xmlns:wpc="http://schemas.microsoft.com/office/word/2010/wordprocessingCanvas" xmlns:mc="http://schemas.openxmlformats.org/markup-compatibility/2006" xmlns:o="urn:schemas-microsoft-com:office:office" xmlns:r="http://schemas.openxmlformats.org/officeDocument/2006/relationships" xmlns:m="http://schemas.openxmlformats.org/officeDocument/2006/math" xmlns:v="urn:schemas-microsoft-com:vml" xmlns:wp14="http://schemas.microsoft.com/office/word/2010/wordprocessingDrawing" xmlns:wp="http://schemas.openxmlformats.org/drawingml/2006/wordprocessingDrawing" xmlns:w10="urn:schemas-microsoft-com:office:word" xmlns:w="http://schemas.openxmlformats.org/wordprocessingml/2006/main" xmlns:w14="http://schemas.microsoft.com/office/word/2010/wordml" xmlns:w15="http://schemas.microsoft.com/office/word/2012/wordml" xmlns:wpg="http://schemas.microsoft.com/office/word/2010/wordprocessingGroup" xmlns:wpi="http://schemas.microsoft.com/office/word/2010/wordprocessingInk" xmlns:wne="http://schemas.microsoft.com/office/word/2006/wordml" xmlns:wps="http://schemas.microsoft.com/office/word/2010/wordprocessingShape" mc:Ignorable="w14 w15 wp14">
+<w:hdr xmlns:wpc="http://schemas.microsoft.com/office/word/2010/wordprocessingCanvas" xmlns:mc="http://schemas.openxmlformats.org/markup-compatibility/2006" xmlns:o="urn:schemas-microsoft-com:office:office" xmlns:r="http://schemas.openxmlformats.org/officeDocument/2006/relationships" xmlns:m="http://schemas.openxmlformats.org/officeDocument/2006/math" xmlns:v="urn:schemas-microsoft-com:vml" xmlns:wp14="http://schemas.microsoft.com/office/word/2010/wordprocessingDrawing" xmlns:wp="http://schemas.openxmlformats.org/drawingml/2006/wordprocessingDrawing" xmlns:w10="urn:schemas-microsoft-com:office:word" xmlns:w="http://schemas.openxmlformats.org/wordprocessingml/2006/main" xmlns:w14="http://schemas.microsoft.com/office/word/2010/wordml" xmlns:wpg="http://schemas.microsoft.com/office/word/2010/wordprocessingGroup" xmlns:wpi="http://schemas.microsoft.com/office/word/2010/wordprocessingInk" xmlns:wne="http://schemas.microsoft.com/office/word/2006/wordml" xmlns:wps="http://schemas.microsoft.com/office/word/2010/wordprocessingShape" mc:Ignorable="w14 wp14">
   <w:tbl>
     <w:tblPr>
       <w:tblW w:w="0" w:type="auto"/>
@@ -5897,7 +6394,7 @@
 </file>
 
 <file path=word/numbering.xml><?xml version="1.0" encoding="utf-8"?>
-<w:numbering xmlns:wpc="http://schemas.microsoft.com/office/word/2010/wordprocessingCanvas" xmlns:mc="http://schemas.openxmlformats.org/markup-compatibility/2006" xmlns:o="urn:schemas-microsoft-com:office:office" xmlns:r="http://schemas.openxmlformats.org/officeDocument/2006/relationships" xmlns:m="http://schemas.openxmlformats.org/officeDocument/2006/math" xmlns:v="urn:schemas-microsoft-com:vml" xmlns:wp14="http://schemas.microsoft.com/office/word/2010/wordprocessingDrawing" xmlns:wp="http://schemas.openxmlformats.org/drawingml/2006/wordprocessingDrawing" xmlns:w10="urn:schemas-microsoft-com:office:word" xmlns:w="http://schemas.openxmlformats.org/wordprocessingml/2006/main" xmlns:w14="http://schemas.microsoft.com/office/word/2010/wordml" xmlns:w15="http://schemas.microsoft.com/office/word/2012/wordml" xmlns:wpg="http://schemas.microsoft.com/office/word/2010/wordprocessingGroup" xmlns:wpi="http://schemas.microsoft.com/office/word/2010/wordprocessingInk" xmlns:wne="http://schemas.microsoft.com/office/word/2006/wordml" xmlns:wps="http://schemas.microsoft.com/office/word/2010/wordprocessingShape" mc:Ignorable="w14 w15 wp14">
+<w:numbering xmlns:wpc="http://schemas.microsoft.com/office/word/2010/wordprocessingCanvas" xmlns:mc="http://schemas.openxmlformats.org/markup-compatibility/2006" xmlns:o="urn:schemas-microsoft-com:office:office" xmlns:r="http://schemas.openxmlformats.org/officeDocument/2006/relationships" xmlns:m="http://schemas.openxmlformats.org/officeDocument/2006/math" xmlns:v="urn:schemas-microsoft-com:vml" xmlns:wp14="http://schemas.microsoft.com/office/word/2010/wordprocessingDrawing" xmlns:wp="http://schemas.openxmlformats.org/drawingml/2006/wordprocessingDrawing" xmlns:w10="urn:schemas-microsoft-com:office:word" xmlns:w="http://schemas.openxmlformats.org/wordprocessingml/2006/main" xmlns:w14="http://schemas.microsoft.com/office/word/2010/wordml" xmlns:wpg="http://schemas.microsoft.com/office/word/2010/wordprocessingGroup" xmlns:wpi="http://schemas.microsoft.com/office/word/2010/wordprocessingInk" xmlns:wne="http://schemas.microsoft.com/office/word/2006/wordml" xmlns:wps="http://schemas.microsoft.com/office/word/2010/wordprocessingShape" mc:Ignorable="w14 wp14">
   <w:abstractNum w:abstractNumId="0">
     <w:nsid w:val="FFFFFFFB"/>
     <w:multiLevelType w:val="multilevel"/>
@@ -6785,7 +7282,7 @@
 </file>
 
 <file path=word/styles.xml><?xml version="1.0" encoding="utf-8"?>
-<w:styles xmlns:mc="http://schemas.openxmlformats.org/markup-compatibility/2006" xmlns:r="http://schemas.openxmlformats.org/officeDocument/2006/relationships" xmlns:w="http://schemas.openxmlformats.org/wordprocessingml/2006/main" xmlns:w14="http://schemas.microsoft.com/office/word/2010/wordml" xmlns:w15="http://schemas.microsoft.com/office/word/2012/wordml" mc:Ignorable="w14 w15">
+<w:styles xmlns:mc="http://schemas.openxmlformats.org/markup-compatibility/2006" xmlns:r="http://schemas.openxmlformats.org/officeDocument/2006/relationships" xmlns:w="http://schemas.openxmlformats.org/wordprocessingml/2006/main" xmlns:w14="http://schemas.microsoft.com/office/word/2010/wordml" mc:Ignorable="w14">
   <w:docDefaults>
     <w:rPrDefault>
       <w:rPr>
@@ -6801,378 +7298,928 @@
       </w:pPr>
     </w:pPrDefault>
   </w:docDefaults>
-  <w:latentStyles w:defLockedState="0" w:defUIPriority="99" w:defSemiHidden="0" w:defUnhideWhenUsed="0" w:defQFormat="0" w:count="371">
-    <w:lsdException w:name="Normal" w:uiPriority="0" w:qFormat="1"/>
-    <w:lsdException w:name="heading 1" w:uiPriority="0" w:qFormat="1"/>
-    <w:lsdException w:name="heading 2" w:semiHidden="1" w:uiPriority="0" w:unhideWhenUsed="1" w:qFormat="1"/>
-    <w:lsdException w:name="heading 3" w:semiHidden="1" w:uiPriority="0" w:unhideWhenUsed="1" w:qFormat="1"/>
-    <w:lsdException w:name="heading 4" w:semiHidden="1" w:uiPriority="0" w:unhideWhenUsed="1" w:qFormat="1"/>
-    <w:lsdException w:name="heading 5" w:semiHidden="1" w:uiPriority="0" w:unhideWhenUsed="1" w:qFormat="1"/>
-    <w:lsdException w:name="heading 6" w:semiHidden="1" w:uiPriority="0" w:unhideWhenUsed="1" w:qFormat="1"/>
-    <w:lsdException w:name="heading 7" w:semiHidden="1" w:uiPriority="0" w:unhideWhenUsed="1" w:qFormat="1"/>
-    <w:lsdException w:name="heading 8" w:semiHidden="1" w:uiPriority="0" w:unhideWhenUsed="1" w:qFormat="1"/>
-    <w:lsdException w:name="heading 9" w:semiHidden="1" w:uiPriority="0" w:unhideWhenUsed="1" w:qFormat="1"/>
-    <w:lsdException w:name="index 1" w:semiHidden="1" w:unhideWhenUsed="1"/>
-    <w:lsdException w:name="index 2" w:semiHidden="1" w:unhideWhenUsed="1"/>
-    <w:lsdException w:name="index 3" w:semiHidden="1" w:unhideWhenUsed="1"/>
-    <w:lsdException w:name="index 4" w:semiHidden="1" w:unhideWhenUsed="1"/>
-    <w:lsdException w:name="index 5" w:semiHidden="1" w:unhideWhenUsed="1"/>
-    <w:lsdException w:name="index 6" w:semiHidden="1" w:unhideWhenUsed="1"/>
-    <w:lsdException w:name="index 7" w:semiHidden="1" w:unhideWhenUsed="1"/>
-    <w:lsdException w:name="index 8" w:semiHidden="1" w:unhideWhenUsed="1"/>
-    <w:lsdException w:name="index 9" w:semiHidden="1" w:unhideWhenUsed="1"/>
-    <w:lsdException w:name="toc 1" w:semiHidden="1" w:uiPriority="39" w:unhideWhenUsed="1"/>
-    <w:lsdException w:name="toc 2" w:semiHidden="1" w:uiPriority="39" w:unhideWhenUsed="1"/>
-    <w:lsdException w:name="toc 3" w:semiHidden="1" w:uiPriority="39" w:unhideWhenUsed="1"/>
-    <w:lsdException w:name="toc 4" w:semiHidden="1" w:uiPriority="39" w:unhideWhenUsed="1"/>
-    <w:lsdException w:name="toc 5" w:semiHidden="1" w:uiPriority="39" w:unhideWhenUsed="1"/>
-    <w:lsdException w:name="toc 6" w:semiHidden="1" w:uiPriority="39" w:unhideWhenUsed="1"/>
-    <w:lsdException w:name="toc 7" w:semiHidden="1" w:uiPriority="39" w:unhideWhenUsed="1"/>
-    <w:lsdException w:name="toc 8" w:semiHidden="1" w:uiPriority="39" w:unhideWhenUsed="1"/>
-    <w:lsdException w:name="toc 9" w:semiHidden="1" w:uiPriority="39" w:unhideWhenUsed="1"/>
-    <w:lsdException w:name="Normal Indent" w:semiHidden="1" w:unhideWhenUsed="1"/>
-    <w:lsdException w:name="footnote text" w:semiHidden="1" w:unhideWhenUsed="1"/>
-    <w:lsdException w:name="annotation text" w:semiHidden="1" w:unhideWhenUsed="1"/>
-    <w:lsdException w:name="header" w:semiHidden="1" w:uiPriority="0" w:unhideWhenUsed="1"/>
-    <w:lsdException w:name="footer" w:semiHidden="1" w:uiPriority="0" w:unhideWhenUsed="1"/>
-    <w:lsdException w:name="index heading" w:semiHidden="1" w:unhideWhenUsed="1"/>
-    <w:lsdException w:name="caption" w:semiHidden="1" w:uiPriority="35" w:unhideWhenUsed="1" w:qFormat="1"/>
-    <w:lsdException w:name="table of figures" w:semiHidden="1" w:unhideWhenUsed="1"/>
-    <w:lsdException w:name="envelope address" w:semiHidden="1" w:unhideWhenUsed="1"/>
-    <w:lsdException w:name="envelope return" w:semiHidden="1" w:unhideWhenUsed="1"/>
-    <w:lsdException w:name="footnote reference" w:semiHidden="1" w:unhideWhenUsed="1"/>
-    <w:lsdException w:name="annotation reference" w:semiHidden="1" w:unhideWhenUsed="1"/>
-    <w:lsdException w:name="line number" w:semiHidden="1" w:unhideWhenUsed="1"/>
-    <w:lsdException w:name="page number" w:semiHidden="1" w:uiPriority="0" w:unhideWhenUsed="1"/>
-    <w:lsdException w:name="endnote reference" w:semiHidden="1" w:unhideWhenUsed="1"/>
-    <w:lsdException w:name="endnote text" w:semiHidden="1" w:unhideWhenUsed="1"/>
-    <w:lsdException w:name="table of authorities" w:semiHidden="1" w:unhideWhenUsed="1"/>
-    <w:lsdException w:name="macro" w:semiHidden="1" w:unhideWhenUsed="1"/>
-    <w:lsdException w:name="toa heading" w:semiHidden="1" w:unhideWhenUsed="1"/>
-    <w:lsdException w:name="List" w:semiHidden="1" w:unhideWhenUsed="1"/>
-    <w:lsdException w:name="List Bullet" w:semiHidden="1" w:unhideWhenUsed="1"/>
-    <w:lsdException w:name="List Number" w:semiHidden="1" w:unhideWhenUsed="1"/>
-    <w:lsdException w:name="List 2" w:semiHidden="1" w:unhideWhenUsed="1"/>
-    <w:lsdException w:name="List 3" w:semiHidden="1" w:unhideWhenUsed="1"/>
-    <w:lsdException w:name="List 4" w:semiHidden="1" w:unhideWhenUsed="1"/>
-    <w:lsdException w:name="List 5" w:semiHidden="1" w:unhideWhenUsed="1"/>
-    <w:lsdException w:name="List Bullet 2" w:semiHidden="1" w:unhideWhenUsed="1"/>
-    <w:lsdException w:name="List Bullet 3" w:semiHidden="1" w:unhideWhenUsed="1"/>
-    <w:lsdException w:name="List Bullet 4" w:semiHidden="1" w:unhideWhenUsed="1"/>
-    <w:lsdException w:name="List Bullet 5" w:semiHidden="1" w:unhideWhenUsed="1"/>
-    <w:lsdException w:name="List Number 2" w:semiHidden="1" w:unhideWhenUsed="1"/>
-    <w:lsdException w:name="List Number 3" w:semiHidden="1" w:unhideWhenUsed="1"/>
-    <w:lsdException w:name="List Number 4" w:semiHidden="1" w:unhideWhenUsed="1"/>
-    <w:lsdException w:name="List Number 5" w:semiHidden="1" w:unhideWhenUsed="1"/>
-    <w:lsdException w:name="Title" w:uiPriority="0" w:qFormat="1"/>
-    <w:lsdException w:name="Closing" w:semiHidden="1" w:unhideWhenUsed="1"/>
-    <w:lsdException w:name="Signature" w:semiHidden="1" w:unhideWhenUsed="1"/>
-    <w:lsdException w:name="Default Paragraph Font" w:semiHidden="1" w:uiPriority="1" w:unhideWhenUsed="1"/>
-    <w:lsdException w:name="Body Text" w:semiHidden="1" w:uiPriority="0" w:unhideWhenUsed="1"/>
-    <w:lsdException w:name="Body Text Indent" w:semiHidden="1" w:unhideWhenUsed="1"/>
-    <w:lsdException w:name="List Continue" w:semiHidden="1" w:unhideWhenUsed="1"/>
-    <w:lsdException w:name="List Continue 2" w:semiHidden="1" w:unhideWhenUsed="1"/>
-    <w:lsdException w:name="List Continue 3" w:semiHidden="1" w:unhideWhenUsed="1"/>
-    <w:lsdException w:name="List Continue 4" w:semiHidden="1" w:unhideWhenUsed="1"/>
-    <w:lsdException w:name="List Continue 5" w:semiHidden="1" w:unhideWhenUsed="1"/>
-    <w:lsdException w:name="Message Header" w:semiHidden="1" w:unhideWhenUsed="1"/>
-    <w:lsdException w:name="Subtitle" w:uiPriority="11" w:qFormat="1"/>
-    <w:lsdException w:name="Salutation" w:semiHidden="1" w:unhideWhenUsed="1"/>
-    <w:lsdException w:name="Date" w:semiHidden="1" w:unhideWhenUsed="1"/>
-    <w:lsdException w:name="Body Text First Indent" w:semiHidden="1" w:unhideWhenUsed="1"/>
-    <w:lsdException w:name="Body Text First Indent 2" w:semiHidden="1" w:unhideWhenUsed="1"/>
-    <w:lsdException w:name="Note Heading" w:semiHidden="1" w:unhideWhenUsed="1"/>
-    <w:lsdException w:name="Body Text 2" w:semiHidden="1" w:unhideWhenUsed="1"/>
-    <w:lsdException w:name="Body Text 3" w:semiHidden="1" w:unhideWhenUsed="1"/>
-    <w:lsdException w:name="Body Text Indent 2" w:semiHidden="1" w:unhideWhenUsed="1"/>
-    <w:lsdException w:name="Body Text Indent 3" w:semiHidden="1" w:unhideWhenUsed="1"/>
-    <w:lsdException w:name="Block Text" w:semiHidden="1" w:unhideWhenUsed="1"/>
-    <w:lsdException w:name="Hyperlink" w:semiHidden="1" w:unhideWhenUsed="1"/>
-    <w:lsdException w:name="FollowedHyperlink" w:semiHidden="1" w:unhideWhenUsed="1"/>
-    <w:lsdException w:name="Strong" w:uiPriority="22" w:qFormat="1"/>
-    <w:lsdException w:name="Emphasis" w:uiPriority="20" w:qFormat="1"/>
-    <w:lsdException w:name="Document Map" w:semiHidden="1" w:unhideWhenUsed="1"/>
-    <w:lsdException w:name="Plain Text" w:semiHidden="1" w:unhideWhenUsed="1"/>
-    <w:lsdException w:name="E-mail Signature" w:semiHidden="1" w:unhideWhenUsed="1"/>
-    <w:lsdException w:name="HTML Top of Form" w:semiHidden="1" w:unhideWhenUsed="1"/>
-    <w:lsdException w:name="HTML Bottom of Form" w:semiHidden="1" w:unhideWhenUsed="1"/>
-    <w:lsdException w:name="Normal (Web)" w:semiHidden="1" w:unhideWhenUsed="1"/>
-    <w:lsdException w:name="HTML Acronym" w:semiHidden="1" w:unhideWhenUsed="1"/>
-    <w:lsdException w:name="HTML Address" w:semiHidden="1" w:unhideWhenUsed="1"/>
-    <w:lsdException w:name="HTML Cite" w:semiHidden="1" w:unhideWhenUsed="1"/>
-    <w:lsdException w:name="HTML Code" w:semiHidden="1" w:unhideWhenUsed="1"/>
-    <w:lsdException w:name="HTML Definition" w:semiHidden="1" w:unhideWhenUsed="1"/>
-    <w:lsdException w:name="HTML Keyboard" w:semiHidden="1" w:unhideWhenUsed="1"/>
-    <w:lsdException w:name="HTML Preformatted" w:semiHidden="1" w:unhideWhenUsed="1"/>
-    <w:lsdException w:name="HTML Sample" w:semiHidden="1" w:unhideWhenUsed="1"/>
-    <w:lsdException w:name="HTML Typewriter" w:semiHidden="1" w:unhideWhenUsed="1"/>
-    <w:lsdException w:name="HTML Variable" w:semiHidden="1" w:unhideWhenUsed="1"/>
-    <w:lsdException w:name="Normal Table" w:semiHidden="1" w:unhideWhenUsed="1"/>
-    <w:lsdException w:name="annotation subject" w:semiHidden="1" w:unhideWhenUsed="1"/>
-    <w:lsdException w:name="No List" w:semiHidden="1" w:unhideWhenUsed="1"/>
-    <w:lsdException w:name="Outline List 1" w:semiHidden="1" w:unhideWhenUsed="1"/>
-    <w:lsdException w:name="Outline List 2" w:semiHidden="1" w:unhideWhenUsed="1"/>
-    <w:lsdException w:name="Outline List 3" w:semiHidden="1" w:unhideWhenUsed="1"/>
-    <w:lsdException w:name="Table Simple 1" w:semiHidden="1" w:unhideWhenUsed="1"/>
-    <w:lsdException w:name="Table Simple 2" w:semiHidden="1" w:unhideWhenUsed="1"/>
-    <w:lsdException w:name="Table Simple 3" w:semiHidden="1" w:unhideWhenUsed="1"/>
-    <w:lsdException w:name="Table Classic 1" w:semiHidden="1" w:unhideWhenUsed="1"/>
-    <w:lsdException w:name="Table Classic 2" w:semiHidden="1" w:unhideWhenUsed="1"/>
-    <w:lsdException w:name="Table Classic 3" w:semiHidden="1" w:unhideWhenUsed="1"/>
-    <w:lsdException w:name="Table Classic 4" w:semiHidden="1" w:unhideWhenUsed="1"/>
-    <w:lsdException w:name="Table Colorful 1" w:semiHidden="1" w:unhideWhenUsed="1"/>
-    <w:lsdException w:name="Table Colorful 2" w:semiHidden="1" w:unhideWhenUsed="1"/>
-    <w:lsdException w:name="Table Colorful 3" w:semiHidden="1" w:unhideWhenUsed="1"/>
-    <w:lsdException w:name="Table Columns 1" w:semiHidden="1" w:unhideWhenUsed="1"/>
-    <w:lsdException w:name="Table Columns 2" w:semiHidden="1" w:unhideWhenUsed="1"/>
-    <w:lsdException w:name="Table Columns 3" w:semiHidden="1" w:unhideWhenUsed="1"/>
-    <w:lsdException w:name="Table Columns 4" w:semiHidden="1" w:unhideWhenUsed="1"/>
-    <w:lsdException w:name="Table Columns 5" w:semiHidden="1" w:unhideWhenUsed="1"/>
-    <w:lsdException w:name="Table Grid 1" w:semiHidden="1" w:unhideWhenUsed="1"/>
-    <w:lsdException w:name="Table Grid 2" w:semiHidden="1" w:unhideWhenUsed="1"/>
-    <w:lsdException w:name="Table Grid 3" w:semiHidden="1" w:unhideWhenUsed="1"/>
-    <w:lsdException w:name="Table Grid 4" w:semiHidden="1" w:unhideWhenUsed="1"/>
-    <w:lsdException w:name="Table Grid 5" w:semiHidden="1" w:unhideWhenUsed="1"/>
-    <w:lsdException w:name="Table Grid 6" w:semiHidden="1" w:unhideWhenUsed="1"/>
-    <w:lsdException w:name="Table Grid 7" w:semiHidden="1" w:unhideWhenUsed="1"/>
-    <w:lsdException w:name="Table Grid 8" w:semiHidden="1" w:unhideWhenUsed="1"/>
-    <w:lsdException w:name="Table List 1" w:semiHidden="1" w:unhideWhenUsed="1"/>
-    <w:lsdException w:name="Table List 2" w:semiHidden="1" w:unhideWhenUsed="1"/>
-    <w:lsdException w:name="Table List 3" w:semiHidden="1" w:unhideWhenUsed="1"/>
-    <w:lsdException w:name="Table List 4" w:semiHidden="1" w:unhideWhenUsed="1"/>
-    <w:lsdException w:name="Table List 5" w:semiHidden="1" w:unhideWhenUsed="1"/>
-    <w:lsdException w:name="Table List 6" w:semiHidden="1" w:unhideWhenUsed="1"/>
-    <w:lsdException w:name="Table List 7" w:semiHidden="1" w:unhideWhenUsed="1"/>
-    <w:lsdException w:name="Table List 8" w:semiHidden="1" w:unhideWhenUsed="1"/>
-    <w:lsdException w:name="Table 3D effects 1" w:semiHidden="1" w:unhideWhenUsed="1"/>
-    <w:lsdException w:name="Table 3D effects 2" w:semiHidden="1" w:unhideWhenUsed="1"/>
-    <w:lsdException w:name="Table 3D effects 3" w:semiHidden="1" w:unhideWhenUsed="1"/>
-    <w:lsdException w:name="Table Contemporary" w:semiHidden="1" w:unhideWhenUsed="1"/>
-    <w:lsdException w:name="Table Elegant" w:semiHidden="1" w:unhideWhenUsed="1"/>
-    <w:lsdException w:name="Table Professional" w:semiHidden="1" w:unhideWhenUsed="1"/>
-    <w:lsdException w:name="Table Subtle 1" w:semiHidden="1" w:unhideWhenUsed="1"/>
-    <w:lsdException w:name="Table Subtle 2" w:semiHidden="1" w:unhideWhenUsed="1"/>
-    <w:lsdException w:name="Table Web 1" w:semiHidden="1" w:unhideWhenUsed="1"/>
-    <w:lsdException w:name="Table Web 2" w:semiHidden="1" w:unhideWhenUsed="1"/>
-    <w:lsdException w:name="Table Web 3" w:semiHidden="1" w:unhideWhenUsed="1"/>
-    <w:lsdException w:name="Balloon Text" w:semiHidden="1" w:unhideWhenUsed="1"/>
-    <w:lsdException w:name="Table Grid" w:uiPriority="59"/>
-    <w:lsdException w:name="Table Theme" w:semiHidden="1" w:unhideWhenUsed="1"/>
-    <w:lsdException w:name="Placeholder Text" w:semiHidden="1"/>
-    <w:lsdException w:name="No Spacing" w:uiPriority="1" w:qFormat="1"/>
-    <w:lsdException w:name="Light Shading" w:uiPriority="60"/>
-    <w:lsdException w:name="Light List" w:uiPriority="61"/>
-    <w:lsdException w:name="Light Grid" w:uiPriority="62"/>
-    <w:lsdException w:name="Medium Shading 1" w:uiPriority="63"/>
-    <w:lsdException w:name="Medium Shading 2" w:uiPriority="64"/>
-    <w:lsdException w:name="Medium List 1" w:uiPriority="65"/>
-    <w:lsdException w:name="Medium List 2" w:uiPriority="66"/>
-    <w:lsdException w:name="Medium Grid 1" w:uiPriority="67"/>
-    <w:lsdException w:name="Medium Grid 2" w:uiPriority="68"/>
-    <w:lsdException w:name="Medium Grid 3" w:uiPriority="69"/>
-    <w:lsdException w:name="Dark List" w:uiPriority="70"/>
-    <w:lsdException w:name="Colorful Shading" w:uiPriority="71"/>
-    <w:lsdException w:name="Colorful List" w:uiPriority="72"/>
-    <w:lsdException w:name="Colorful Grid" w:uiPriority="73"/>
-    <w:lsdException w:name="Light Shading Accent 1" w:uiPriority="60"/>
-    <w:lsdException w:name="Light List Accent 1" w:uiPriority="61"/>
-    <w:lsdException w:name="Light Grid Accent 1" w:uiPriority="62"/>
-    <w:lsdException w:name="Medium Shading 1 Accent 1" w:uiPriority="63"/>
-    <w:lsdException w:name="Medium Shading 2 Accent 1" w:uiPriority="64"/>
-    <w:lsdException w:name="Medium List 1 Accent 1" w:uiPriority="65"/>
-    <w:lsdException w:name="Revision" w:semiHidden="1"/>
-    <w:lsdException w:name="List Paragraph" w:uiPriority="34" w:qFormat="1"/>
-    <w:lsdException w:name="Quote" w:uiPriority="29" w:qFormat="1"/>
-    <w:lsdException w:name="Intense Quote" w:uiPriority="30" w:qFormat="1"/>
-    <w:lsdException w:name="Medium List 2 Accent 1" w:uiPriority="66"/>
-    <w:lsdException w:name="Medium Grid 1 Accent 1" w:uiPriority="67"/>
-    <w:lsdException w:name="Medium Grid 2 Accent 1" w:uiPriority="68"/>
-    <w:lsdException w:name="Medium Grid 3 Accent 1" w:uiPriority="69"/>
-    <w:lsdException w:name="Dark List Accent 1" w:uiPriority="70"/>
-    <w:lsdException w:name="Colorful Shading Accent 1" w:uiPriority="71"/>
-    <w:lsdException w:name="Colorful List Accent 1" w:uiPriority="72"/>
-    <w:lsdException w:name="Colorful Grid Accent 1" w:uiPriority="73"/>
-    <w:lsdException w:name="Light Shading Accent 2" w:uiPriority="60"/>
-    <w:lsdException w:name="Light List Accent 2" w:uiPriority="61"/>
-    <w:lsdException w:name="Light Grid Accent 2" w:uiPriority="62"/>
-    <w:lsdException w:name="Medium Shading 1 Accent 2" w:uiPriority="63"/>
-    <w:lsdException w:name="Medium Shading 2 Accent 2" w:uiPriority="64"/>
-    <w:lsdException w:name="Medium List 1 Accent 2" w:uiPriority="65"/>
-    <w:lsdException w:name="Medium List 2 Accent 2" w:uiPriority="66"/>
-    <w:lsdException w:name="Medium Grid 1 Accent 2" w:uiPriority="67"/>
-    <w:lsdException w:name="Medium Grid 2 Accent 2" w:uiPriority="68"/>
-    <w:lsdException w:name="Medium Grid 3 Accent 2" w:uiPriority="69"/>
-    <w:lsdException w:name="Dark List Accent 2" w:uiPriority="70"/>
-    <w:lsdException w:name="Colorful Shading Accent 2" w:uiPriority="71"/>
-    <w:lsdException w:name="Colorful List Accent 2" w:uiPriority="72"/>
-    <w:lsdException w:name="Colorful Grid Accent 2" w:uiPriority="73"/>
-    <w:lsdException w:name="Light Shading Accent 3" w:uiPriority="60"/>
-    <w:lsdException w:name="Light List Accent 3" w:uiPriority="61"/>
-    <w:lsdException w:name="Light Grid Accent 3" w:uiPriority="62"/>
-    <w:lsdException w:name="Medium Shading 1 Accent 3" w:uiPriority="63"/>
-    <w:lsdException w:name="Medium Shading 2 Accent 3" w:uiPriority="64"/>
-    <w:lsdException w:name="Medium List 1 Accent 3" w:uiPriority="65"/>
-    <w:lsdException w:name="Medium List 2 Accent 3" w:uiPriority="66"/>
-    <w:lsdException w:name="Medium Grid 1 Accent 3" w:uiPriority="67"/>
-    <w:lsdException w:name="Medium Grid 2 Accent 3" w:uiPriority="68"/>
-    <w:lsdException w:name="Medium Grid 3 Accent 3" w:uiPriority="69"/>
-    <w:lsdException w:name="Dark List Accent 3" w:uiPriority="70"/>
-    <w:lsdException w:name="Colorful Shading Accent 3" w:uiPriority="71"/>
-    <w:lsdException w:name="Colorful List Accent 3" w:uiPriority="72"/>
-    <w:lsdException w:name="Colorful Grid Accent 3" w:uiPriority="73"/>
-    <w:lsdException w:name="Light Shading Accent 4" w:uiPriority="60"/>
-    <w:lsdException w:name="Light List Accent 4" w:uiPriority="61"/>
-    <w:lsdException w:name="Light Grid Accent 4" w:uiPriority="62"/>
-    <w:lsdException w:name="Medium Shading 1 Accent 4" w:uiPriority="63"/>
-    <w:lsdException w:name="Medium Shading 2 Accent 4" w:uiPriority="64"/>
-    <w:lsdException w:name="Medium List 1 Accent 4" w:uiPriority="65"/>
-    <w:lsdException w:name="Medium List 2 Accent 4" w:uiPriority="66"/>
-    <w:lsdException w:name="Medium Grid 1 Accent 4" w:uiPriority="67"/>
-    <w:lsdException w:name="Medium Grid 2 Accent 4" w:uiPriority="68"/>
-    <w:lsdException w:name="Medium Grid 3 Accent 4" w:uiPriority="69"/>
-    <w:lsdException w:name="Dark List Accent 4" w:uiPriority="70"/>
-    <w:lsdException w:name="Colorful Shading Accent 4" w:uiPriority="71"/>
-    <w:lsdException w:name="Colorful List Accent 4" w:uiPriority="72"/>
-    <w:lsdException w:name="Colorful Grid Accent 4" w:uiPriority="73"/>
-    <w:lsdException w:name="Light Shading Accent 5" w:uiPriority="60"/>
-    <w:lsdException w:name="Light List Accent 5" w:uiPriority="61"/>
-    <w:lsdException w:name="Light Grid Accent 5" w:uiPriority="62"/>
-    <w:lsdException w:name="Medium Shading 1 Accent 5" w:uiPriority="63"/>
-    <w:lsdException w:name="Medium Shading 2 Accent 5" w:uiPriority="64"/>
-    <w:lsdException w:name="Medium List 1 Accent 5" w:uiPriority="65"/>
-    <w:lsdException w:name="Medium List 2 Accent 5" w:uiPriority="66"/>
-    <w:lsdException w:name="Medium Grid 1 Accent 5" w:uiPriority="67"/>
-    <w:lsdException w:name="Medium Grid 2 Accent 5" w:uiPriority="68"/>
-    <w:lsdException w:name="Medium Grid 3 Accent 5" w:uiPriority="69"/>
-    <w:lsdException w:name="Dark List Accent 5" w:uiPriority="70"/>
-    <w:lsdException w:name="Colorful Shading Accent 5" w:uiPriority="71"/>
-    <w:lsdException w:name="Colorful List Accent 5" w:uiPriority="72"/>
-    <w:lsdException w:name="Colorful Grid Accent 5" w:uiPriority="73"/>
-    <w:lsdException w:name="Light Shading Accent 6" w:uiPriority="60"/>
-    <w:lsdException w:name="Light List Accent 6" w:uiPriority="61"/>
-    <w:lsdException w:name="Light Grid Accent 6" w:uiPriority="62"/>
-    <w:lsdException w:name="Medium Shading 1 Accent 6" w:uiPriority="63"/>
-    <w:lsdException w:name="Medium Shading 2 Accent 6" w:uiPriority="64"/>
-    <w:lsdException w:name="Medium List 1 Accent 6" w:uiPriority="65"/>
-    <w:lsdException w:name="Medium List 2 Accent 6" w:uiPriority="66"/>
-    <w:lsdException w:name="Medium Grid 1 Accent 6" w:uiPriority="67"/>
-    <w:lsdException w:name="Medium Grid 2 Accent 6" w:uiPriority="68"/>
-    <w:lsdException w:name="Medium Grid 3 Accent 6" w:uiPriority="69"/>
-    <w:lsdException w:name="Dark List Accent 6" w:uiPriority="70"/>
-    <w:lsdException w:name="Colorful Shading Accent 6" w:uiPriority="71"/>
-    <w:lsdException w:name="Colorful List Accent 6" w:uiPriority="72"/>
-    <w:lsdException w:name="Colorful Grid Accent 6" w:uiPriority="73"/>
-    <w:lsdException w:name="Subtle Emphasis" w:uiPriority="19" w:qFormat="1"/>
-    <w:lsdException w:name="Intense Emphasis" w:uiPriority="21" w:qFormat="1"/>
-    <w:lsdException w:name="Subtle Reference" w:uiPriority="31" w:qFormat="1"/>
-    <w:lsdException w:name="Intense Reference" w:uiPriority="32" w:qFormat="1"/>
-    <w:lsdException w:name="Book Title" w:uiPriority="33" w:qFormat="1"/>
-    <w:lsdException w:name="Bibliography" w:semiHidden="1" w:uiPriority="37" w:unhideWhenUsed="1"/>
-    <w:lsdException w:name="TOC Heading" w:semiHidden="1" w:uiPriority="39" w:unhideWhenUsed="1" w:qFormat="1"/>
-    <w:lsdException w:name="Plain Table 1" w:uiPriority="41"/>
-    <w:lsdException w:name="Plain Table 2" w:uiPriority="42"/>
-    <w:lsdException w:name="Plain Table 3" w:uiPriority="43"/>
-    <w:lsdException w:name="Plain Table 4" w:uiPriority="44"/>
-    <w:lsdException w:name="Plain Table 5" w:uiPriority="45"/>
-    <w:lsdException w:name="Grid Table Light" w:uiPriority="40"/>
-    <w:lsdException w:name="Grid Table 1 Light" w:uiPriority="46"/>
-    <w:lsdException w:name="Grid Table 2" w:uiPriority="47"/>
-    <w:lsdException w:name="Grid Table 3" w:uiPriority="48"/>
-    <w:lsdException w:name="Grid Table 4" w:uiPriority="49"/>
-    <w:lsdException w:name="Grid Table 5 Dark" w:uiPriority="50"/>
-    <w:lsdException w:name="Grid Table 6 Colorful" w:uiPriority="51"/>
-    <w:lsdException w:name="Grid Table 7 Colorful" w:uiPriority="52"/>
-    <w:lsdException w:name="Grid Table 1 Light Accent 1" w:uiPriority="46"/>
-    <w:lsdException w:name="Grid Table 2 Accent 1" w:uiPriority="47"/>
-    <w:lsdException w:name="Grid Table 3 Accent 1" w:uiPriority="48"/>
-    <w:lsdException w:name="Grid Table 4 Accent 1" w:uiPriority="49"/>
-    <w:lsdException w:name="Grid Table 5 Dark Accent 1" w:uiPriority="50"/>
-    <w:lsdException w:name="Grid Table 6 Colorful Accent 1" w:uiPriority="51"/>
-    <w:lsdException w:name="Grid Table 7 Colorful Accent 1" w:uiPriority="52"/>
-    <w:lsdException w:name="Grid Table 1 Light Accent 2" w:uiPriority="46"/>
-    <w:lsdException w:name="Grid Table 2 Accent 2" w:uiPriority="47"/>
-    <w:lsdException w:name="Grid Table 3 Accent 2" w:uiPriority="48"/>
-    <w:lsdException w:name="Grid Table 4 Accent 2" w:uiPriority="49"/>
-    <w:lsdException w:name="Grid Table 5 Dark Accent 2" w:uiPriority="50"/>
-    <w:lsdException w:name="Grid Table 6 Colorful Accent 2" w:uiPriority="51"/>
-    <w:lsdException w:name="Grid Table 7 Colorful Accent 2" w:uiPriority="52"/>
-    <w:lsdException w:name="Grid Table 1 Light Accent 3" w:uiPriority="46"/>
-    <w:lsdException w:name="Grid Table 2 Accent 3" w:uiPriority="47"/>
-    <w:lsdException w:name="Grid Table 3 Accent 3" w:uiPriority="48"/>
-    <w:lsdException w:name="Grid Table 4 Accent 3" w:uiPriority="49"/>
-    <w:lsdException w:name="Grid Table 5 Dark Accent 3" w:uiPriority="50"/>
-    <w:lsdException w:name="Grid Table 6 Colorful Accent 3" w:uiPriority="51"/>
-    <w:lsdException w:name="Grid Table 7 Colorful Accent 3" w:uiPriority="52"/>
-    <w:lsdException w:name="Grid Table 1 Light Accent 4" w:uiPriority="46"/>
-    <w:lsdException w:name="Grid Table 2 Accent 4" w:uiPriority="47"/>
-    <w:lsdException w:name="Grid Table 3 Accent 4" w:uiPriority="48"/>
-    <w:lsdException w:name="Grid Table 4 Accent 4" w:uiPriority="49"/>
-    <w:lsdException w:name="Grid Table 5 Dark Accent 4" w:uiPriority="50"/>
-    <w:lsdException w:name="Grid Table 6 Colorful Accent 4" w:uiPriority="51"/>
-    <w:lsdException w:name="Grid Table 7 Colorful Accent 4" w:uiPriority="52"/>
-    <w:lsdException w:name="Grid Table 1 Light Accent 5" w:uiPriority="46"/>
-    <w:lsdException w:name="Grid Table 2 Accent 5" w:uiPriority="47"/>
-    <w:lsdException w:name="Grid Table 3 Accent 5" w:uiPriority="48"/>
-    <w:lsdException w:name="Grid Table 4 Accent 5" w:uiPriority="49"/>
-    <w:lsdException w:name="Grid Table 5 Dark Accent 5" w:uiPriority="50"/>
-    <w:lsdException w:name="Grid Table 6 Colorful Accent 5" w:uiPriority="51"/>
-    <w:lsdException w:name="Grid Table 7 Colorful Accent 5" w:uiPriority="52"/>
-    <w:lsdException w:name="Grid Table 1 Light Accent 6" w:uiPriority="46"/>
-    <w:lsdException w:name="Grid Table 2 Accent 6" w:uiPriority="47"/>
-    <w:lsdException w:name="Grid Table 3 Accent 6" w:uiPriority="48"/>
-    <w:lsdException w:name="Grid Table 4 Accent 6" w:uiPriority="49"/>
-    <w:lsdException w:name="Grid Table 5 Dark Accent 6" w:uiPriority="50"/>
-    <w:lsdException w:name="Grid Table 6 Colorful Accent 6" w:uiPriority="51"/>
-    <w:lsdException w:name="Grid Table 7 Colorful Accent 6" w:uiPriority="52"/>
-    <w:lsdException w:name="List Table 1 Light" w:uiPriority="46"/>
-    <w:lsdException w:name="List Table 2" w:uiPriority="47"/>
-    <w:lsdException w:name="List Table 3" w:uiPriority="48"/>
-    <w:lsdException w:name="List Table 4" w:uiPriority="49"/>
-    <w:lsdException w:name="List Table 5 Dark" w:uiPriority="50"/>
-    <w:lsdException w:name="List Table 6 Colorful" w:uiPriority="51"/>
-    <w:lsdException w:name="List Table 7 Colorful" w:uiPriority="52"/>
-    <w:lsdException w:name="List Table 1 Light Accent 1" w:uiPriority="46"/>
-    <w:lsdException w:name="List Table 2 Accent 1" w:uiPriority="47"/>
-    <w:lsdException w:name="List Table 3 Accent 1" w:uiPriority="48"/>
-    <w:lsdException w:name="List Table 4 Accent 1" w:uiPriority="49"/>
-    <w:lsdException w:name="List Table 5 Dark Accent 1" w:uiPriority="50"/>
-    <w:lsdException w:name="List Table 6 Colorful Accent 1" w:uiPriority="51"/>
-    <w:lsdException w:name="List Table 7 Colorful Accent 1" w:uiPriority="52"/>
-    <w:lsdException w:name="List Table 1 Light Accent 2" w:uiPriority="46"/>
-    <w:lsdException w:name="List Table 2 Accent 2" w:uiPriority="47"/>
-    <w:lsdException w:name="List Table 3 Accent 2" w:uiPriority="48"/>
-    <w:lsdException w:name="List Table 4 Accent 2" w:uiPriority="49"/>
-    <w:lsdException w:name="List Table 5 Dark Accent 2" w:uiPriority="50"/>
-    <w:lsdException w:name="List Table 6 Colorful Accent 2" w:uiPriority="51"/>
-    <w:lsdException w:name="List Table 7 Colorful Accent 2" w:uiPriority="52"/>
-    <w:lsdException w:name="List Table 1 Light Accent 3" w:uiPriority="46"/>
-    <w:lsdException w:name="List Table 2 Accent 3" w:uiPriority="47"/>
-    <w:lsdException w:name="List Table 3 Accent 3" w:uiPriority="48"/>
-    <w:lsdException w:name="List Table 4 Accent 3" w:uiPriority="49"/>
-    <w:lsdException w:name="List Table 5 Dark Accent 3" w:uiPriority="50"/>
-    <w:lsdException w:name="List Table 6 Colorful Accent 3" w:uiPriority="51"/>
-    <w:lsdException w:name="List Table 7 Colorful Accent 3" w:uiPriority="52"/>
-    <w:lsdException w:name="List Table 1 Light Accent 4" w:uiPriority="46"/>
-    <w:lsdException w:name="List Table 2 Accent 4" w:uiPriority="47"/>
-    <w:lsdException w:name="List Table 3 Accent 4" w:uiPriority="48"/>
-    <w:lsdException w:name="List Table 4 Accent 4" w:uiPriority="49"/>
-    <w:lsdException w:name="List Table 5 Dark Accent 4" w:uiPriority="50"/>
-    <w:lsdException w:name="List Table 6 Colorful Accent 4" w:uiPriority="51"/>
-    <w:lsdException w:name="List Table 7 Colorful Accent 4" w:uiPriority="52"/>
-    <w:lsdException w:name="List Table 1 Light Accent 5" w:uiPriority="46"/>
-    <w:lsdException w:name="List Table 2 Accent 5" w:uiPriority="47"/>
-    <w:lsdException w:name="List Table 3 Accent 5" w:uiPriority="48"/>
-    <w:lsdException w:name="List Table 4 Accent 5" w:uiPriority="49"/>
-    <w:lsdException w:name="List Table 5 Dark Accent 5" w:uiPriority="50"/>
-    <w:lsdException w:name="List Table 6 Colorful Accent 5" w:uiPriority="51"/>
-    <w:lsdException w:name="List Table 7 Colorful Accent 5" w:uiPriority="52"/>
-    <w:lsdException w:name="List Table 1 Light Accent 6" w:uiPriority="46"/>
-    <w:lsdException w:name="List Table 2 Accent 6" w:uiPriority="47"/>
-    <w:lsdException w:name="List Table 3 Accent 6" w:uiPriority="48"/>
-    <w:lsdException w:name="List Table 4 Accent 6" w:uiPriority="49"/>
-    <w:lsdException w:name="List Table 5 Dark Accent 6" w:uiPriority="50"/>
-    <w:lsdException w:name="List Table 6 Colorful Accent 6" w:uiPriority="51"/>
-    <w:lsdException w:name="List Table 7 Colorful Accent 6" w:uiPriority="52"/>
+  <w:latentStyles w:defLockedState="0" w:defUIPriority="99" w:defSemiHidden="1" w:defUnhideWhenUsed="1" w:defQFormat="0" w:count="267">
+    <w:lsdException w:name="Normal" w:semiHidden="0" w:uiPriority="0" w:unhideWhenUsed="0" w:qFormat="1"/>
+    <w:lsdException w:name="heading 1" w:semiHidden="0" w:uiPriority="0" w:unhideWhenUsed="0" w:qFormat="1"/>
+    <w:lsdException w:name="heading 2" w:uiPriority="0" w:qFormat="1"/>
+    <w:lsdException w:name="heading 3" w:uiPriority="0" w:qFormat="1"/>
+    <w:lsdException w:name="heading 4" w:uiPriority="0" w:qFormat="1"/>
+    <w:lsdException w:name="heading 5" w:uiPriority="0" w:qFormat="1"/>
+    <w:lsdException w:name="heading 6" w:uiPriority="0" w:qFormat="1"/>
+    <w:lsdException w:name="heading 7" w:uiPriority="0" w:qFormat="1"/>
+    <w:lsdException w:name="heading 8" w:uiPriority="0" w:qFormat="1"/>
+    <w:lsdException w:name="heading 9" w:uiPriority="0" w:qFormat="1"/>
+    <w:lsdException w:name="toc 1" w:uiPriority="39"/>
+    <w:lsdException w:name="toc 2" w:uiPriority="39"/>
+    <w:lsdException w:name="toc 3" w:uiPriority="39"/>
+    <w:lsdException w:name="toc 4" w:uiPriority="39"/>
+    <w:lsdException w:name="toc 5" w:uiPriority="39"/>
+    <w:lsdException w:name="toc 6" w:uiPriority="39"/>
+    <w:lsdException w:name="toc 7" w:uiPriority="39"/>
+    <w:lsdException w:name="toc 8" w:uiPriority="39"/>
+    <w:lsdException w:name="toc 9" w:uiPriority="39"/>
+    <w:lsdException w:name="header" w:uiPriority="0"/>
+    <w:lsdException w:name="footer" w:uiPriority="0"/>
+    <w:lsdException w:name="caption" w:uiPriority="35" w:qFormat="1"/>
+    <w:lsdException w:name="page number" w:uiPriority="0"/>
+    <w:lsdException w:name="Title" w:semiHidden="0" w:uiPriority="0" w:unhideWhenUsed="0" w:qFormat="1"/>
+    <w:lsdException w:name="Default Paragraph Font" w:uiPriority="1"/>
+    <w:lsdException w:name="Body Text" w:uiPriority="0"/>
+    <w:lsdException w:name="Subtitle" w:semiHidden="0" w:uiPriority="11" w:unhideWhenUsed="0" w:qFormat="1"/>
+    <w:lsdException w:name="Strong" w:semiHidden="0" w:uiPriority="22" w:unhideWhenUsed="0" w:qFormat="1"/>
+    <w:lsdException w:name="Emphasis" w:semiHidden="0" w:uiPriority="20" w:unhideWhenUsed="0" w:qFormat="1"/>
+    <w:lsdException w:name="Table Grid" w:semiHidden="0" w:uiPriority="59" w:unhideWhenUsed="0"/>
+    <w:lsdException w:name="Placeholder Text" w:unhideWhenUsed="0"/>
+    <w:lsdException w:name="No Spacing" w:semiHidden="0" w:uiPriority="1" w:unhideWhenUsed="0" w:qFormat="1"/>
+    <w:lsdException w:name="Light Shading" w:semiHidden="0" w:uiPriority="60" w:unhideWhenUsed="0"/>
+    <w:lsdException w:name="Light List" w:semiHidden="0" w:uiPriority="61" w:unhideWhenUsed="0"/>
+    <w:lsdException w:name="Light Grid" w:semiHidden="0" w:uiPriority="62" w:unhideWhenUsed="0"/>
+    <w:lsdException w:name="Medium Shading 1" w:semiHidden="0" w:uiPriority="63" w:unhideWhenUsed="0"/>
+    <w:lsdException w:name="Medium Shading 2" w:semiHidden="0" w:uiPriority="64" w:unhideWhenUsed="0"/>
+    <w:lsdException w:name="Medium List 1" w:semiHidden="0" w:uiPriority="65" w:unhideWhenUsed="0"/>
+    <w:lsdException w:name="Medium List 2" w:semiHidden="0" w:uiPriority="66" w:unhideWhenUsed="0"/>
+    <w:lsdException w:name="Medium Grid 1" w:semiHidden="0" w:uiPriority="67" w:unhideWhenUsed="0"/>
+    <w:lsdException w:name="Medium Grid 2" w:semiHidden="0" w:uiPriority="68" w:unhideWhenUsed="0"/>
+    <w:lsdException w:name="Medium Grid 3" w:semiHidden="0" w:uiPriority="69" w:unhideWhenUsed="0"/>
+    <w:lsdException w:name="Dark List" w:semiHidden="0" w:uiPriority="70" w:unhideWhenUsed="0"/>
+    <w:lsdException w:name="Colorful Shading" w:semiHidden="0" w:uiPriority="71" w:unhideWhenUsed="0"/>
+    <w:lsdException w:name="Colorful List" w:semiHidden="0" w:uiPriority="72" w:unhideWhenUsed="0"/>
+    <w:lsdException w:name="Colorful Grid" w:semiHidden="0" w:uiPriority="73" w:unhideWhenUsed="0"/>
+    <w:lsdException w:name="Light Shading Accent 1" w:semiHidden="0" w:uiPriority="60" w:unhideWhenUsed="0"/>
+    <w:lsdException w:name="Light List Accent 1" w:semiHidden="0" w:uiPriority="61" w:unhideWhenUsed="0"/>
+    <w:lsdException w:name="Light Grid Accent 1" w:semiHidden="0" w:uiPriority="62" w:unhideWhenUsed="0"/>
+    <w:lsdException w:name="Medium Shading 1 Accent 1" w:semiHidden="0" w:uiPriority="63" w:unhideWhenUsed="0"/>
+    <w:lsdException w:name="Medium Shading 2 Accent 1" w:semiHidden="0" w:uiPriority="64" w:unhideWhenUsed="0"/>
+    <w:lsdException w:name="Medium List 1 Accent 1" w:semiHidden="0" w:uiPriority="65" w:unhideWhenUsed="0"/>
+    <w:lsdException w:name="Revision" w:unhideWhenUsed="0"/>
+    <w:lsdException w:name="List Paragraph" w:semiHidden="0" w:uiPriority="34" w:unhideWhenUsed="0" w:qFormat="1"/>
+    <w:lsdException w:name="Quote" w:semiHidden="0" w:uiPriority="29" w:unhideWhenUsed="0" w:qFormat="1"/>
+    <w:lsdException w:name="Intense Quote" w:semiHidden="0" w:uiPriority="30" w:unhideWhenUsed="0" w:qFormat="1"/>
+    <w:lsdException w:name="Medium List 2 Accent 1" w:semiHidden="0" w:uiPriority="66" w:unhideWhenUsed="0"/>
+    <w:lsdException w:name="Medium Grid 1 Accent 1" w:semiHidden="0" w:uiPriority="67" w:unhideWhenUsed="0"/>
+    <w:lsdException w:name="Medium Grid 2 Accent 1" w:semiHidden="0" w:uiPriority="68" w:unhideWhenUsed="0"/>
+    <w:lsdException w:name="Medium Grid 3 Accent 1" w:semiHidden="0" w:uiPriority="69" w:unhideWhenUsed="0"/>
+    <w:lsdException w:name="Dark List Accent 1" w:semiHidden="0" w:uiPriority="70" w:unhideWhenUsed="0"/>
+    <w:lsdException w:name="Colorful Shading Accent 1" w:semiHidden="0" w:uiPriority="71" w:unhideWhenUsed="0"/>
+    <w:lsdException w:name="Colorful List Accent 1" w:semiHidden="0" w:uiPriority="72" w:unhideWhenUsed="0"/>
+    <w:lsdException w:name="Colorful Grid Accent 1" w:semiHidden="0" w:uiPriority="73" w:unhideWhenUsed="0"/>
+    <w:lsdException w:name="Light Shading Accent 2" w:semiHidden="0" w:uiPriority="60" w:unhideWhenUsed="0"/>
+    <w:lsdException w:name="Light List Accent 2" w:semiHidden="0" w:uiPriority="61" w:unhideWhenUsed="0"/>
+    <w:lsdException w:name="Light Grid Accent 2" w:semiHidden="0" w:uiPriority="62" w:unhideWhenUsed="0"/>
+    <w:lsdException w:name="Medium Shading 1 Accent 2" w:semiHidden="0" w:uiPriority="63" w:unhideWhenUsed="0"/>
+    <w:lsdException w:name="Medium Shading 2 Accent 2" w:semiHidden="0" w:uiPriority="64" w:unhideWhenUsed="0"/>
+    <w:lsdException w:name="Medium List 1 Accent 2" w:semiHidden="0" w:uiPriority="65" w:unhideWhenUsed="0"/>
+    <w:lsdException w:name="Medium List 2 Accent 2" w:semiHidden="0" w:uiPriority="66" w:unhideWhenUsed="0"/>
+    <w:lsdException w:name="Medium Grid 1 Accent 2" w:semiHidden="0" w:uiPriority="67" w:unhideWhenUsed="0"/>
+    <w:lsdException w:name="Medium Grid 2 Accent 2" w:semiHidden="0" w:uiPriority="68" w:unhideWhenUsed="0"/>
+    <w:lsdException w:name="Medium Grid 3 Accent 2" w:semiHidden="0" w:uiPriority="69" w:unhideWhenUsed="0"/>
+    <w:lsdException w:name="Dark List Accent 2" w:semiHidden="0" w:uiPriority="70" w:unhideWhenUsed="0"/>
+    <w:lsdException w:name="Colorful Shading Accent 2" w:semiHidden="0" w:uiPriority="71" w:unhideWhenUsed="0"/>
+    <w:lsdException w:name="Colorful List Accent 2" w:semiHidden="0" w:uiPriority="72" w:unhideWhenUsed="0"/>
+    <w:lsdException w:name="Colorful Grid Accent 2" w:semiHidden="0" w:uiPriority="73" w:unhideWhenUsed="0"/>
+    <w:lsdException w:name="Light Shading Accent 3" w:semiHidden="0" w:uiPriority="60" w:unhideWhenUsed="0"/>
+    <w:lsdException w:name="Light List Accent 3" w:semiHidden="0" w:uiPriority="61" w:unhideWhenUsed="0"/>
+    <w:lsdException w:name="Light Grid Accent 3" w:semiHidden="0" w:uiPriority="62" w:unhideWhenUsed="0"/>
+    <w:lsdException w:name="Medium Shading 1 Accent 3" w:semiHidden="0" w:uiPriority="63" w:unhideWhenUsed="0"/>
+    <w:lsdException w:name="Medium Shading 2 Accent 3" w:semiHidden="0" w:uiPriority="64" w:unhideWhenUsed="0"/>
+    <w:lsdException w:name="Medium List 1 Accent 3" w:semiHidden="0" w:uiPriority="65" w:unhideWhenUsed="0"/>
+    <w:lsdException w:name="Medium List 2 Accent 3" w:semiHidden="0" w:uiPriority="66" w:unhideWhenUsed="0"/>
+    <w:lsdException w:name="Medium Grid 1 Accent 3" w:semiHidden="0" w:uiPriority="67" w:unhideWhenUsed="0"/>
+    <w:lsdException w:name="Medium Grid 2 Accent 3" w:semiHidden="0" w:uiPriority="68" w:unhideWhenUsed="0"/>
+    <w:lsdException w:name="Medium Grid 3 Accent 3" w:semiHidden="0" w:uiPriority="69" w:unhideWhenUsed="0"/>
+    <w:lsdException w:name="Dark List Accent 3" w:semiHidden="0" w:uiPriority="70" w:unhideWhenUsed="0"/>
+    <w:lsdException w:name="Colorful Shading Accent 3" w:semiHidden="0" w:uiPriority="71" w:unhideWhenUsed="0"/>
+    <w:lsdException w:name="Colorful List Accent 3" w:semiHidden="0" w:uiPriority="72" w:unhideWhenUsed="0"/>
+    <w:lsdException w:name="Colorful Grid Accent 3" w:semiHidden="0" w:uiPriority="73" w:unhideWhenUsed="0"/>
+    <w:lsdException w:name="Light Shading Accent 4" w:semiHidden="0" w:uiPriority="60" w:unhideWhenUsed="0"/>
+    <w:lsdException w:name="Light List Accent 4" w:semiHidden="0" w:uiPriority="61" w:unhideWhenUsed="0"/>
+    <w:lsdException w:name="Light Grid Accent 4" w:semiHidden="0" w:uiPriority="62" w:unhideWhenUsed="0"/>
+    <w:lsdException w:name="Medium Shading 1 Accent 4" w:semiHidden="0" w:uiPriority="63" w:unhideWhenUsed="0"/>
+    <w:lsdException w:name="Medium Shading 2 Accent 4" w:semiHidden="0" w:uiPriority="64" w:unhideWhenUsed="0"/>
+    <w:lsdException w:name="Medium List 1 Accent 4" w:semiHidden="0" w:uiPriority="65" w:unhideWhenUsed="0"/>
+    <w:lsdException w:name="Medium List 2 Accent 4" w:semiHidden="0" w:uiPriority="66" w:unhideWhenUsed="0"/>
+    <w:lsdException w:name="Medium Grid 1 Accent 4" w:semiHidden="0" w:uiPriority="67" w:unhideWhenUsed="0"/>
+    <w:lsdException w:name="Medium Grid 2 Accent 4" w:semiHidden="0" w:uiPriority="68" w:unhideWhenUsed="0"/>
+    <w:lsdException w:name="Medium Grid 3 Accent 4" w:semiHidden="0" w:uiPriority="69" w:unhideWhenUsed="0"/>
+    <w:lsdException w:name="Dark List Accent 4" w:semiHidden="0" w:uiPriority="70" w:unhideWhenUsed="0"/>
+    <w:lsdException w:name="Colorful Shading Accent 4" w:semiHidden="0" w:uiPriority="71" w:unhideWhenUsed="0"/>
+    <w:lsdException w:name="Colorful List Accent 4" w:semiHidden="0" w:uiPriority="72" w:unhideWhenUsed="0"/>
+    <w:lsdException w:name="Colorful Grid Accent 4" w:semiHidden="0" w:uiPriority="73" w:unhideWhenUsed="0"/>
+    <w:lsdException w:name="Light Shading Accent 5" w:semiHidden="0" w:uiPriority="60" w:unhideWhenUsed="0"/>
+    <w:lsdException w:name="Light List Accent 5" w:semiHidden="0" w:uiPriority="61" w:unhideWhenUsed="0"/>
+    <w:lsdException w:name="Light Grid Accent 5" w:semiHidden="0" w:uiPriority="62" w:unhideWhenUsed="0"/>
+    <w:lsdException w:name="Medium Shading 1 Accent 5" w:semiHidden="0" w:uiPriority="63" w:unhideWhenUsed="0"/>
+    <w:lsdException w:name="Medium Shading 2 Accent 5" w:semiHidden="0" w:uiPriority="64" w:unhideWhenUsed="0"/>
+    <w:lsdException w:name="Medium List 1 Accent 5" w:semiHidden="0" w:uiPriority="65" w:unhideWhenUsed="0"/>
+    <w:lsdException w:name="Medium List 2 Accent 5" w:semiHidden="0" w:uiPriority="66" w:unhideWhenUsed="0"/>
+    <w:lsdException w:name="Medium Grid 1 Accent 5" w:semiHidden="0" w:uiPriority="67" w:unhideWhenUsed="0"/>
+    <w:lsdException w:name="Medium Grid 2 Accent 5" w:semiHidden="0" w:uiPriority="68" w:unhideWhenUsed="0"/>
+    <w:lsdException w:name="Medium Grid 3 Accent 5" w:semiHidden="0" w:uiPriority="69" w:unhideWhenUsed="0"/>
+    <w:lsdException w:name="Dark List Accent 5" w:semiHidden="0" w:uiPriority="70" w:unhideWhenUsed="0"/>
+    <w:lsdException w:name="Colorful Shading Accent 5" w:semiHidden="0" w:uiPriority="71" w:unhideWhenUsed="0"/>
+    <w:lsdException w:name="Colorful List Accent 5" w:semiHidden="0" w:uiPriority="72" w:unhideWhenUsed="0"/>
+    <w:lsdException w:name="Colorful Grid Accent 5" w:semiHidden="0" w:uiPriority="73" w:unhideWhenUsed="0"/>
+    <w:lsdException w:name="Light Shading Accent 6" w:semiHidden="0" w:uiPriority="60" w:unhideWhenUsed="0"/>
+    <w:lsdException w:name="Light List Accent 6" w:semiHidden="0" w:uiPriority="61" w:unhideWhenUsed="0"/>
+    <w:lsdException w:name="Light Grid Accent 6" w:semiHidden="0" w:uiPriority="62" w:unhideWhenUsed="0"/>
+    <w:lsdException w:name="Medium Shading 1 Accent 6" w:semiHidden="0" w:uiPriority="63" w:unhideWhenUsed="0"/>
+    <w:lsdException w:name="Medium Shading 2 Accent 6" w:semiHidden="0" w:uiPriority="64" w:unhideWhenUsed="0"/>
+    <w:lsdException w:name="Medium List 1 Accent 6" w:semiHidden="0" w:uiPriority="65" w:unhideWhenUsed="0"/>
+    <w:lsdException w:name="Medium List 2 Accent 6" w:semiHidden="0" w:uiPriority="66" w:unhideWhenUsed="0"/>
+    <w:lsdException w:name="Medium Grid 1 Accent 6" w:semiHidden="0" w:uiPriority="67" w:unhideWhenUsed="0"/>
+    <w:lsdException w:name="Medium Grid 2 Accent 6" w:semiHidden="0" w:uiPriority="68" w:unhideWhenUsed="0"/>
+    <w:lsdException w:name="Medium Grid 3 Accent 6" w:semiHidden="0" w:uiPriority="69" w:unhideWhenUsed="0"/>
+    <w:lsdException w:name="Dark List Accent 6" w:semiHidden="0" w:uiPriority="70" w:unhideWhenUsed="0"/>
+    <w:lsdException w:name="Colorful Shading Accent 6" w:semiHidden="0" w:uiPriority="71" w:unhideWhenUsed="0"/>
+    <w:lsdException w:name="Colorful List Accent 6" w:semiHidden="0" w:uiPriority="72" w:unhideWhenUsed="0"/>
+    <w:lsdException w:name="Colorful Grid Accent 6" w:semiHidden="0" w:uiPriority="73" w:unhideWhenUsed="0"/>
+    <w:lsdException w:name="Subtle Emphasis" w:semiHidden="0" w:uiPriority="19" w:unhideWhenUsed="0" w:qFormat="1"/>
+    <w:lsdException w:name="Intense Emphasis" w:semiHidden="0" w:uiPriority="21" w:unhideWhenUsed="0" w:qFormat="1"/>
+    <w:lsdException w:name="Subtle Reference" w:semiHidden="0" w:uiPriority="31" w:unhideWhenUsed="0" w:qFormat="1"/>
+    <w:lsdException w:name="Intense Reference" w:semiHidden="0" w:uiPriority="32" w:unhideWhenUsed="0" w:qFormat="1"/>
+    <w:lsdException w:name="Book Title" w:semiHidden="0" w:uiPriority="33" w:unhideWhenUsed="0" w:qFormat="1"/>
+    <w:lsdException w:name="Bibliography" w:uiPriority="37"/>
+    <w:lsdException w:name="TOC Heading" w:uiPriority="39" w:qFormat="1"/>
+  </w:latentStyles>
+  <w:style w:type="paragraph" w:default="1" w:styleId="Normal">
+    <w:name w:val="Normal"/>
+    <w:qFormat/>
+    <w:rsid w:val="0005376E"/>
+    <w:pPr>
+      <w:widowControl w:val="0"/>
+      <w:autoSpaceDE w:val="0"/>
+      <w:autoSpaceDN w:val="0"/>
+      <w:spacing w:after="0" w:line="240" w:lineRule="atLeast"/>
+    </w:pPr>
+    <w:rPr>
+      <w:rFonts w:ascii="Times New Roman" w:eastAsia="Times New Roman" w:hAnsi="Times New Roman" w:cs="Times New Roman"/>
+      <w:snapToGrid w:val="0"/>
+      <w:sz w:val="20"/>
+      <w:szCs w:val="20"/>
+      <w:lang w:val="en-US"/>
+    </w:rPr>
+  </w:style>
+  <w:style w:type="paragraph" w:styleId="Ttulo1">
+    <w:name w:val="heading 1"/>
+    <w:basedOn w:val="Normal"/>
+    <w:next w:val="Normal"/>
+    <w:link w:val="Ttulo1Char"/>
+    <w:qFormat/>
+    <w:rsid w:val="0005376E"/>
+    <w:pPr>
+      <w:keepNext/>
+      <w:numPr>
+        <w:numId w:val="1"/>
+      </w:numPr>
+      <w:spacing w:before="120" w:after="60"/>
+      <w:ind w:left="720" w:hanging="720"/>
+      <w:outlineLvl w:val="0"/>
+    </w:pPr>
+    <w:rPr>
+      <w:rFonts w:ascii="Arial" w:hAnsi="Arial"/>
+      <w:b/>
+      <w:bCs/>
+      <w:sz w:val="24"/>
+      <w:szCs w:val="24"/>
+    </w:rPr>
+  </w:style>
+  <w:style w:type="paragraph" w:styleId="Ttulo2">
+    <w:name w:val="heading 2"/>
+    <w:basedOn w:val="Ttulo1"/>
+    <w:next w:val="Normal"/>
+    <w:link w:val="Ttulo2Char"/>
+    <w:qFormat/>
+    <w:rsid w:val="0005376E"/>
+    <w:pPr>
+      <w:numPr>
+        <w:ilvl w:val="1"/>
+      </w:numPr>
+      <w:outlineLvl w:val="1"/>
+    </w:pPr>
+    <w:rPr>
+      <w:sz w:val="20"/>
+      <w:szCs w:val="20"/>
+    </w:rPr>
+  </w:style>
+  <w:style w:type="paragraph" w:styleId="Ttulo3">
+    <w:name w:val="heading 3"/>
+    <w:basedOn w:val="Ttulo1"/>
+    <w:next w:val="Normal"/>
+    <w:link w:val="Ttulo3Char"/>
+    <w:qFormat/>
+    <w:rsid w:val="0005376E"/>
+    <w:pPr>
+      <w:numPr>
+        <w:ilvl w:val="2"/>
+      </w:numPr>
+      <w:outlineLvl w:val="2"/>
+    </w:pPr>
+    <w:rPr>
+      <w:b w:val="0"/>
+      <w:bCs w:val="0"/>
+      <w:i/>
+      <w:iCs/>
+      <w:sz w:val="20"/>
+      <w:szCs w:val="20"/>
+    </w:rPr>
+  </w:style>
+  <w:style w:type="paragraph" w:styleId="Ttulo4">
+    <w:name w:val="heading 4"/>
+    <w:basedOn w:val="Ttulo1"/>
+    <w:next w:val="Normal"/>
+    <w:link w:val="Ttulo4Char"/>
+    <w:qFormat/>
+    <w:rsid w:val="0005376E"/>
+    <w:pPr>
+      <w:numPr>
+        <w:ilvl w:val="3"/>
+      </w:numPr>
+      <w:outlineLvl w:val="3"/>
+    </w:pPr>
+    <w:rPr>
+      <w:b w:val="0"/>
+      <w:bCs w:val="0"/>
+      <w:sz w:val="20"/>
+      <w:szCs w:val="20"/>
+    </w:rPr>
+  </w:style>
+  <w:style w:type="paragraph" w:styleId="Ttulo5">
+    <w:name w:val="heading 5"/>
+    <w:basedOn w:val="Normal"/>
+    <w:next w:val="Normal"/>
+    <w:link w:val="Ttulo5Char"/>
+    <w:qFormat/>
+    <w:rsid w:val="0005376E"/>
+    <w:pPr>
+      <w:numPr>
+        <w:ilvl w:val="4"/>
+        <w:numId w:val="1"/>
+      </w:numPr>
+      <w:spacing w:before="240" w:after="60"/>
+      <w:ind w:left="2880"/>
+      <w:outlineLvl w:val="4"/>
+    </w:pPr>
+    <w:rPr>
+      <w:sz w:val="22"/>
+      <w:szCs w:val="22"/>
+    </w:rPr>
+  </w:style>
+  <w:style w:type="paragraph" w:styleId="Ttulo6">
+    <w:name w:val="heading 6"/>
+    <w:basedOn w:val="Normal"/>
+    <w:next w:val="Normal"/>
+    <w:link w:val="Ttulo6Char"/>
+    <w:qFormat/>
+    <w:rsid w:val="0005376E"/>
+    <w:pPr>
+      <w:numPr>
+        <w:ilvl w:val="5"/>
+        <w:numId w:val="1"/>
+      </w:numPr>
+      <w:spacing w:before="240" w:after="60"/>
+      <w:ind w:left="2880"/>
+      <w:outlineLvl w:val="5"/>
+    </w:pPr>
+    <w:rPr>
+      <w:i/>
+      <w:iCs/>
+      <w:sz w:val="22"/>
+      <w:szCs w:val="22"/>
+    </w:rPr>
+  </w:style>
+  <w:style w:type="paragraph" w:styleId="Ttulo7">
+    <w:name w:val="heading 7"/>
+    <w:basedOn w:val="Normal"/>
+    <w:next w:val="Normal"/>
+    <w:link w:val="Ttulo7Char"/>
+    <w:qFormat/>
+    <w:rsid w:val="0005376E"/>
+    <w:pPr>
+      <w:numPr>
+        <w:ilvl w:val="6"/>
+        <w:numId w:val="1"/>
+      </w:numPr>
+      <w:spacing w:before="240" w:after="60"/>
+      <w:ind w:left="2880"/>
+      <w:outlineLvl w:val="6"/>
+    </w:pPr>
+  </w:style>
+  <w:style w:type="paragraph" w:styleId="Ttulo8">
+    <w:name w:val="heading 8"/>
+    <w:basedOn w:val="Normal"/>
+    <w:next w:val="Normal"/>
+    <w:link w:val="Ttulo8Char"/>
+    <w:qFormat/>
+    <w:rsid w:val="0005376E"/>
+    <w:pPr>
+      <w:numPr>
+        <w:ilvl w:val="7"/>
+        <w:numId w:val="1"/>
+      </w:numPr>
+      <w:spacing w:before="240" w:after="60"/>
+      <w:ind w:left="2880"/>
+      <w:outlineLvl w:val="7"/>
+    </w:pPr>
+    <w:rPr>
+      <w:i/>
+      <w:iCs/>
+    </w:rPr>
+  </w:style>
+  <w:style w:type="paragraph" w:styleId="Ttulo9">
+    <w:name w:val="heading 9"/>
+    <w:basedOn w:val="Normal"/>
+    <w:next w:val="Normal"/>
+    <w:link w:val="Ttulo9Char"/>
+    <w:qFormat/>
+    <w:rsid w:val="0005376E"/>
+    <w:pPr>
+      <w:numPr>
+        <w:ilvl w:val="8"/>
+        <w:numId w:val="1"/>
+      </w:numPr>
+      <w:spacing w:before="240" w:after="60"/>
+      <w:ind w:left="2880"/>
+      <w:outlineLvl w:val="8"/>
+    </w:pPr>
+    <w:rPr>
+      <w:b/>
+      <w:bCs/>
+      <w:i/>
+      <w:iCs/>
+      <w:sz w:val="18"/>
+      <w:szCs w:val="18"/>
+    </w:rPr>
+  </w:style>
+  <w:style w:type="character" w:default="1" w:styleId="Fontepargpadro">
+    <w:name w:val="Default Paragraph Font"/>
+    <w:uiPriority w:val="1"/>
+    <w:semiHidden/>
+    <w:unhideWhenUsed/>
+  </w:style>
+  <w:style w:type="table" w:default="1" w:styleId="Tabelanormal">
+    <w:name w:val="Normal Table"/>
+    <w:uiPriority w:val="99"/>
+    <w:semiHidden/>
+    <w:unhideWhenUsed/>
+    <w:tblPr>
+      <w:tblInd w:w="0" w:type="dxa"/>
+      <w:tblCellMar>
+        <w:top w:w="0" w:type="dxa"/>
+        <w:left w:w="108" w:type="dxa"/>
+        <w:bottom w:w="0" w:type="dxa"/>
+        <w:right w:w="108" w:type="dxa"/>
+      </w:tblCellMar>
+    </w:tblPr>
+  </w:style>
+  <w:style w:type="numbering" w:default="1" w:styleId="Semlista">
+    <w:name w:val="No List"/>
+    <w:uiPriority w:val="99"/>
+    <w:semiHidden/>
+    <w:unhideWhenUsed/>
+  </w:style>
+  <w:style w:type="character" w:customStyle="1" w:styleId="Ttulo1Char">
+    <w:name w:val="Título 1 Char"/>
+    <w:basedOn w:val="Fontepargpadro"/>
+    <w:link w:val="Ttulo1"/>
+    <w:rsid w:val="0005376E"/>
+    <w:rPr>
+      <w:rFonts w:ascii="Arial" w:eastAsia="Times New Roman" w:hAnsi="Arial" w:cs="Times New Roman"/>
+      <w:b/>
+      <w:bCs/>
+      <w:snapToGrid w:val="0"/>
+      <w:sz w:val="24"/>
+      <w:szCs w:val="24"/>
+      <w:lang w:val="en-US"/>
+    </w:rPr>
+  </w:style>
+  <w:style w:type="character" w:customStyle="1" w:styleId="Ttulo2Char">
+    <w:name w:val="Título 2 Char"/>
+    <w:basedOn w:val="Fontepargpadro"/>
+    <w:link w:val="Ttulo2"/>
+    <w:rsid w:val="0005376E"/>
+    <w:rPr>
+      <w:rFonts w:ascii="Arial" w:eastAsia="Times New Roman" w:hAnsi="Arial" w:cs="Times New Roman"/>
+      <w:b/>
+      <w:bCs/>
+      <w:snapToGrid w:val="0"/>
+      <w:sz w:val="20"/>
+      <w:szCs w:val="20"/>
+      <w:lang w:val="en-US"/>
+    </w:rPr>
+  </w:style>
+  <w:style w:type="character" w:customStyle="1" w:styleId="Ttulo3Char">
+    <w:name w:val="Título 3 Char"/>
+    <w:basedOn w:val="Fontepargpadro"/>
+    <w:link w:val="Ttulo3"/>
+    <w:rsid w:val="0005376E"/>
+    <w:rPr>
+      <w:rFonts w:ascii="Arial" w:eastAsia="Times New Roman" w:hAnsi="Arial" w:cs="Times New Roman"/>
+      <w:i/>
+      <w:iCs/>
+      <w:snapToGrid w:val="0"/>
+      <w:sz w:val="20"/>
+      <w:szCs w:val="20"/>
+      <w:lang w:val="en-US"/>
+    </w:rPr>
+  </w:style>
+  <w:style w:type="character" w:customStyle="1" w:styleId="Ttulo4Char">
+    <w:name w:val="Título 4 Char"/>
+    <w:basedOn w:val="Fontepargpadro"/>
+    <w:link w:val="Ttulo4"/>
+    <w:rsid w:val="0005376E"/>
+    <w:rPr>
+      <w:rFonts w:ascii="Arial" w:eastAsia="Times New Roman" w:hAnsi="Arial" w:cs="Times New Roman"/>
+      <w:snapToGrid w:val="0"/>
+      <w:sz w:val="20"/>
+      <w:szCs w:val="20"/>
+      <w:lang w:val="en-US"/>
+    </w:rPr>
+  </w:style>
+  <w:style w:type="character" w:customStyle="1" w:styleId="Ttulo5Char">
+    <w:name w:val="Título 5 Char"/>
+    <w:basedOn w:val="Fontepargpadro"/>
+    <w:link w:val="Ttulo5"/>
+    <w:rsid w:val="0005376E"/>
+    <w:rPr>
+      <w:rFonts w:ascii="Times New Roman" w:eastAsia="Times New Roman" w:hAnsi="Times New Roman" w:cs="Times New Roman"/>
+      <w:snapToGrid w:val="0"/>
+      <w:lang w:val="en-US"/>
+    </w:rPr>
+  </w:style>
+  <w:style w:type="character" w:customStyle="1" w:styleId="Ttulo6Char">
+    <w:name w:val="Título 6 Char"/>
+    <w:basedOn w:val="Fontepargpadro"/>
+    <w:link w:val="Ttulo6"/>
+    <w:rsid w:val="0005376E"/>
+    <w:rPr>
+      <w:rFonts w:ascii="Times New Roman" w:eastAsia="Times New Roman" w:hAnsi="Times New Roman" w:cs="Times New Roman"/>
+      <w:i/>
+      <w:iCs/>
+      <w:snapToGrid w:val="0"/>
+      <w:lang w:val="en-US"/>
+    </w:rPr>
+  </w:style>
+  <w:style w:type="character" w:customStyle="1" w:styleId="Ttulo7Char">
+    <w:name w:val="Título 7 Char"/>
+    <w:basedOn w:val="Fontepargpadro"/>
+    <w:link w:val="Ttulo7"/>
+    <w:rsid w:val="0005376E"/>
+    <w:rPr>
+      <w:rFonts w:ascii="Times New Roman" w:eastAsia="Times New Roman" w:hAnsi="Times New Roman" w:cs="Times New Roman"/>
+      <w:snapToGrid w:val="0"/>
+      <w:sz w:val="20"/>
+      <w:szCs w:val="20"/>
+      <w:lang w:val="en-US"/>
+    </w:rPr>
+  </w:style>
+  <w:style w:type="character" w:customStyle="1" w:styleId="Ttulo8Char">
+    <w:name w:val="Título 8 Char"/>
+    <w:basedOn w:val="Fontepargpadro"/>
+    <w:link w:val="Ttulo8"/>
+    <w:rsid w:val="0005376E"/>
+    <w:rPr>
+      <w:rFonts w:ascii="Times New Roman" w:eastAsia="Times New Roman" w:hAnsi="Times New Roman" w:cs="Times New Roman"/>
+      <w:i/>
+      <w:iCs/>
+      <w:snapToGrid w:val="0"/>
+      <w:sz w:val="20"/>
+      <w:szCs w:val="20"/>
+      <w:lang w:val="en-US"/>
+    </w:rPr>
+  </w:style>
+  <w:style w:type="character" w:customStyle="1" w:styleId="Ttulo9Char">
+    <w:name w:val="Título 9 Char"/>
+    <w:basedOn w:val="Fontepargpadro"/>
+    <w:link w:val="Ttulo9"/>
+    <w:rsid w:val="0005376E"/>
+    <w:rPr>
+      <w:rFonts w:ascii="Times New Roman" w:eastAsia="Times New Roman" w:hAnsi="Times New Roman" w:cs="Times New Roman"/>
+      <w:b/>
+      <w:bCs/>
+      <w:i/>
+      <w:iCs/>
+      <w:snapToGrid w:val="0"/>
+      <w:sz w:val="18"/>
+      <w:szCs w:val="18"/>
+      <w:lang w:val="en-US"/>
+    </w:rPr>
+  </w:style>
+  <w:style w:type="paragraph" w:styleId="Ttulo">
+    <w:name w:val="Title"/>
+    <w:basedOn w:val="Normal"/>
+    <w:next w:val="Normal"/>
+    <w:link w:val="TtuloChar"/>
+    <w:qFormat/>
+    <w:rsid w:val="0005376E"/>
+    <w:pPr>
+      <w:spacing w:line="240" w:lineRule="auto"/>
+      <w:jc w:val="center"/>
+    </w:pPr>
+    <w:rPr>
+      <w:rFonts w:ascii="Arial" w:hAnsi="Arial"/>
+      <w:b/>
+      <w:bCs/>
+      <w:sz w:val="36"/>
+      <w:szCs w:val="36"/>
+    </w:rPr>
+  </w:style>
+  <w:style w:type="character" w:customStyle="1" w:styleId="TtuloChar">
+    <w:name w:val="Título Char"/>
+    <w:basedOn w:val="Fontepargpadro"/>
+    <w:link w:val="Ttulo"/>
+    <w:rsid w:val="0005376E"/>
+    <w:rPr>
+      <w:rFonts w:ascii="Arial" w:eastAsia="Times New Roman" w:hAnsi="Arial" w:cs="Times New Roman"/>
+      <w:b/>
+      <w:bCs/>
+      <w:snapToGrid w:val="0"/>
+      <w:sz w:val="36"/>
+      <w:szCs w:val="36"/>
+      <w:lang w:val="en-US"/>
+    </w:rPr>
+  </w:style>
+  <w:style w:type="paragraph" w:styleId="Sumrio1">
+    <w:name w:val="toc 1"/>
+    <w:basedOn w:val="Normal"/>
+    <w:next w:val="Normal"/>
+    <w:autoRedefine/>
+    <w:uiPriority w:val="39"/>
+    <w:rsid w:val="0005376E"/>
+    <w:pPr>
+      <w:tabs>
+        <w:tab w:val="right" w:pos="9360"/>
+      </w:tabs>
+      <w:spacing w:before="240" w:after="60"/>
+      <w:ind w:right="720"/>
+    </w:pPr>
+  </w:style>
+  <w:style w:type="paragraph" w:styleId="Sumrio2">
+    <w:name w:val="toc 2"/>
+    <w:basedOn w:val="Normal"/>
+    <w:next w:val="Normal"/>
+    <w:autoRedefine/>
+    <w:uiPriority w:val="39"/>
+    <w:rsid w:val="0005376E"/>
+    <w:pPr>
+      <w:tabs>
+        <w:tab w:val="right" w:pos="9360"/>
+      </w:tabs>
+      <w:ind w:left="432" w:right="720"/>
+    </w:pPr>
+  </w:style>
+  <w:style w:type="paragraph" w:styleId="Cabealho">
+    <w:name w:val="header"/>
+    <w:basedOn w:val="Normal"/>
+    <w:link w:val="CabealhoChar"/>
+    <w:semiHidden/>
+    <w:rsid w:val="0005376E"/>
+    <w:pPr>
+      <w:tabs>
+        <w:tab w:val="center" w:pos="4320"/>
+        <w:tab w:val="right" w:pos="8640"/>
+      </w:tabs>
+    </w:pPr>
+  </w:style>
+  <w:style w:type="character" w:customStyle="1" w:styleId="CabealhoChar">
+    <w:name w:val="Cabeçalho Char"/>
+    <w:basedOn w:val="Fontepargpadro"/>
+    <w:link w:val="Cabealho"/>
+    <w:semiHidden/>
+    <w:rsid w:val="0005376E"/>
+    <w:rPr>
+      <w:rFonts w:ascii="Times New Roman" w:eastAsia="Times New Roman" w:hAnsi="Times New Roman" w:cs="Times New Roman"/>
+      <w:snapToGrid w:val="0"/>
+      <w:sz w:val="20"/>
+      <w:szCs w:val="20"/>
+      <w:lang w:val="en-US"/>
+    </w:rPr>
+  </w:style>
+  <w:style w:type="paragraph" w:styleId="Rodap">
+    <w:name w:val="footer"/>
+    <w:basedOn w:val="Normal"/>
+    <w:link w:val="RodapChar"/>
+    <w:semiHidden/>
+    <w:rsid w:val="0005376E"/>
+    <w:pPr>
+      <w:tabs>
+        <w:tab w:val="center" w:pos="4320"/>
+        <w:tab w:val="right" w:pos="8640"/>
+      </w:tabs>
+    </w:pPr>
+  </w:style>
+  <w:style w:type="character" w:customStyle="1" w:styleId="RodapChar">
+    <w:name w:val="Rodapé Char"/>
+    <w:basedOn w:val="Fontepargpadro"/>
+    <w:link w:val="Rodap"/>
+    <w:semiHidden/>
+    <w:rsid w:val="0005376E"/>
+    <w:rPr>
+      <w:rFonts w:ascii="Times New Roman" w:eastAsia="Times New Roman" w:hAnsi="Times New Roman" w:cs="Times New Roman"/>
+      <w:snapToGrid w:val="0"/>
+      <w:sz w:val="20"/>
+      <w:szCs w:val="20"/>
+      <w:lang w:val="en-US"/>
+    </w:rPr>
+  </w:style>
+  <w:style w:type="character" w:styleId="Nmerodepgina">
+    <w:name w:val="page number"/>
+    <w:basedOn w:val="Fontepargpadro"/>
+    <w:semiHidden/>
+    <w:rsid w:val="0005376E"/>
+  </w:style>
+  <w:style w:type="paragraph" w:styleId="Corpodetexto">
+    <w:name w:val="Body Text"/>
+    <w:basedOn w:val="Normal"/>
+    <w:link w:val="CorpodetextoChar"/>
+    <w:semiHidden/>
+    <w:rsid w:val="0005376E"/>
+    <w:pPr>
+      <w:keepLines/>
+      <w:spacing w:after="120"/>
+      <w:ind w:left="720"/>
+    </w:pPr>
+  </w:style>
+  <w:style w:type="character" w:customStyle="1" w:styleId="CorpodetextoChar">
+    <w:name w:val="Corpo de texto Char"/>
+    <w:basedOn w:val="Fontepargpadro"/>
+    <w:link w:val="Corpodetexto"/>
+    <w:semiHidden/>
+    <w:rsid w:val="0005376E"/>
+    <w:rPr>
+      <w:rFonts w:ascii="Times New Roman" w:eastAsia="Times New Roman" w:hAnsi="Times New Roman" w:cs="Times New Roman"/>
+      <w:snapToGrid w:val="0"/>
+      <w:sz w:val="20"/>
+      <w:szCs w:val="20"/>
+      <w:lang w:val="en-US"/>
+    </w:rPr>
+  </w:style>
+  <w:style w:type="paragraph" w:customStyle="1" w:styleId="InfoBlue">
+    <w:name w:val="InfoBlue"/>
+    <w:basedOn w:val="Normal"/>
+    <w:next w:val="Corpodetexto"/>
+    <w:autoRedefine/>
+    <w:rsid w:val="0005376E"/>
+    <w:pPr>
+      <w:spacing w:after="120"/>
+      <w:ind w:left="720"/>
+    </w:pPr>
+    <w:rPr>
+      <w:iCs/>
+      <w:lang w:val="pt-BR"/>
+    </w:rPr>
+  </w:style>
+  <w:style w:type="character" w:styleId="Hyperlink">
+    <w:name w:val="Hyperlink"/>
+    <w:uiPriority w:val="99"/>
+    <w:rsid w:val="0005376E"/>
+    <w:rPr>
+      <w:color w:val="0000FF"/>
+      <w:u w:val="single"/>
+    </w:rPr>
+  </w:style>
+  <w:style w:type="paragraph" w:styleId="NormalWeb">
+    <w:name w:val="Normal (Web)"/>
+    <w:basedOn w:val="Normal"/>
+    <w:uiPriority w:val="99"/>
+    <w:semiHidden/>
+    <w:unhideWhenUsed/>
+    <w:rsid w:val="0005376E"/>
+    <w:pPr>
+      <w:widowControl/>
+      <w:autoSpaceDE/>
+      <w:autoSpaceDN/>
+      <w:spacing w:before="100" w:beforeAutospacing="1" w:after="100" w:afterAutospacing="1" w:line="240" w:lineRule="auto"/>
+    </w:pPr>
+    <w:rPr>
+      <w:snapToGrid/>
+      <w:sz w:val="24"/>
+      <w:szCs w:val="24"/>
+      <w:lang w:val="pt-BR" w:eastAsia="pt-BR"/>
+    </w:rPr>
+  </w:style>
+  <w:style w:type="paragraph" w:styleId="CabealhodoSumrio">
+    <w:name w:val="TOC Heading"/>
+    <w:basedOn w:val="Ttulo1"/>
+    <w:next w:val="Normal"/>
+    <w:uiPriority w:val="39"/>
+    <w:semiHidden/>
+    <w:unhideWhenUsed/>
+    <w:qFormat/>
+    <w:rsid w:val="0005376E"/>
+    <w:pPr>
+      <w:keepLines/>
+      <w:widowControl/>
+      <w:numPr>
+        <w:numId w:val="0"/>
+      </w:numPr>
+      <w:autoSpaceDE/>
+      <w:autoSpaceDN/>
+      <w:spacing w:before="480" w:after="0" w:line="276" w:lineRule="auto"/>
+      <w:outlineLvl w:val="9"/>
+    </w:pPr>
+    <w:rPr>
+      <w:rFonts w:ascii="Cambria" w:hAnsi="Cambria"/>
+      <w:snapToGrid/>
+      <w:color w:val="365F91"/>
+      <w:sz w:val="28"/>
+      <w:szCs w:val="28"/>
+      <w:lang w:val="pt-BR"/>
+    </w:rPr>
+  </w:style>
+  <w:style w:type="paragraph" w:styleId="Textodebalo">
+    <w:name w:val="Balloon Text"/>
+    <w:basedOn w:val="Normal"/>
+    <w:link w:val="TextodebaloChar"/>
+    <w:uiPriority w:val="99"/>
+    <w:semiHidden/>
+    <w:unhideWhenUsed/>
+    <w:rsid w:val="0005376E"/>
+    <w:pPr>
+      <w:spacing w:line="240" w:lineRule="auto"/>
+    </w:pPr>
+    <w:rPr>
+      <w:rFonts w:ascii="Tahoma" w:hAnsi="Tahoma" w:cs="Tahoma"/>
+      <w:sz w:val="16"/>
+      <w:szCs w:val="16"/>
+    </w:rPr>
+  </w:style>
+  <w:style w:type="character" w:customStyle="1" w:styleId="TextodebaloChar">
+    <w:name w:val="Texto de balão Char"/>
+    <w:basedOn w:val="Fontepargpadro"/>
+    <w:link w:val="Textodebalo"/>
+    <w:uiPriority w:val="99"/>
+    <w:semiHidden/>
+    <w:rsid w:val="0005376E"/>
+    <w:rPr>
+      <w:rFonts w:ascii="Tahoma" w:eastAsia="Times New Roman" w:hAnsi="Tahoma" w:cs="Tahoma"/>
+      <w:snapToGrid w:val="0"/>
+      <w:sz w:val="16"/>
+      <w:szCs w:val="16"/>
+      <w:lang w:val="en-US"/>
+    </w:rPr>
+  </w:style>
+</w:styles>
+</file>
+
+<file path=word/stylesWithEffects.xml><?xml version="1.0" encoding="utf-8"?>
+<w:styles xmlns:wpc="http://schemas.microsoft.com/office/word/2010/wordprocessingCanvas" xmlns:mc="http://schemas.openxmlformats.org/markup-compatibility/2006" xmlns:o="urn:schemas-microsoft-com:office:office" xmlns:r="http://schemas.openxmlformats.org/officeDocument/2006/relationships" xmlns:m="http://schemas.openxmlformats.org/officeDocument/2006/math" xmlns:v="urn:schemas-microsoft-com:vml" xmlns:wp14="http://schemas.microsoft.com/office/word/2010/wordprocessingDrawing" xmlns:wp="http://schemas.openxmlformats.org/drawingml/2006/wordprocessingDrawing" xmlns:w10="urn:schemas-microsoft-com:office:word" xmlns:w="http://schemas.openxmlformats.org/wordprocessingml/2006/main" xmlns:w14="http://schemas.microsoft.com/office/word/2010/wordml" xmlns:wpg="http://schemas.microsoft.com/office/word/2010/wordprocessingGroup" xmlns:wpi="http://schemas.microsoft.com/office/word/2010/wordprocessingInk" xmlns:wne="http://schemas.microsoft.com/office/word/2006/wordml" xmlns:wps="http://schemas.microsoft.com/office/word/2010/wordprocessingShape" mc:Ignorable="w14 wp14">
+  <w:docDefaults>
+    <w:rPrDefault>
+      <w:rPr>
+        <w:rFonts w:asciiTheme="minorHAnsi" w:eastAsiaTheme="minorHAnsi" w:hAnsiTheme="minorHAnsi" w:cstheme="minorBidi"/>
+        <w:sz w:val="22"/>
+        <w:szCs w:val="22"/>
+        <w:lang w:val="pt-BR" w:eastAsia="en-US" w:bidi="ar-SA"/>
+      </w:rPr>
+    </w:rPrDefault>
+    <w:pPrDefault>
+      <w:pPr>
+        <w:spacing w:after="200" w:line="276" w:lineRule="auto"/>
+      </w:pPr>
+    </w:pPrDefault>
+  </w:docDefaults>
+  <w:latentStyles w:defLockedState="0" w:defUIPriority="99" w:defSemiHidden="1" w:defUnhideWhenUsed="1" w:defQFormat="0" w:count="267">
+    <w:lsdException w:name="Normal" w:semiHidden="0" w:uiPriority="0" w:unhideWhenUsed="0" w:qFormat="1"/>
+    <w:lsdException w:name="heading 1" w:semiHidden="0" w:uiPriority="0" w:unhideWhenUsed="0" w:qFormat="1"/>
+    <w:lsdException w:name="heading 2" w:uiPriority="0" w:qFormat="1"/>
+    <w:lsdException w:name="heading 3" w:uiPriority="0" w:qFormat="1"/>
+    <w:lsdException w:name="heading 4" w:uiPriority="0" w:qFormat="1"/>
+    <w:lsdException w:name="heading 5" w:uiPriority="0" w:qFormat="1"/>
+    <w:lsdException w:name="heading 6" w:uiPriority="0" w:qFormat="1"/>
+    <w:lsdException w:name="heading 7" w:uiPriority="0" w:qFormat="1"/>
+    <w:lsdException w:name="heading 8" w:uiPriority="0" w:qFormat="1"/>
+    <w:lsdException w:name="heading 9" w:uiPriority="0" w:qFormat="1"/>
+    <w:lsdException w:name="toc 1" w:uiPriority="39"/>
+    <w:lsdException w:name="toc 2" w:uiPriority="39"/>
+    <w:lsdException w:name="toc 3" w:uiPriority="39"/>
+    <w:lsdException w:name="toc 4" w:uiPriority="39"/>
+    <w:lsdException w:name="toc 5" w:uiPriority="39"/>
+    <w:lsdException w:name="toc 6" w:uiPriority="39"/>
+    <w:lsdException w:name="toc 7" w:uiPriority="39"/>
+    <w:lsdException w:name="toc 8" w:uiPriority="39"/>
+    <w:lsdException w:name="toc 9" w:uiPriority="39"/>
+    <w:lsdException w:name="header" w:uiPriority="0"/>
+    <w:lsdException w:name="footer" w:uiPriority="0"/>
+    <w:lsdException w:name="caption" w:uiPriority="35" w:qFormat="1"/>
+    <w:lsdException w:name="page number" w:uiPriority="0"/>
+    <w:lsdException w:name="Title" w:semiHidden="0" w:uiPriority="0" w:unhideWhenUsed="0" w:qFormat="1"/>
+    <w:lsdException w:name="Default Paragraph Font" w:uiPriority="1"/>
+    <w:lsdException w:name="Body Text" w:uiPriority="0"/>
+    <w:lsdException w:name="Subtitle" w:semiHidden="0" w:uiPriority="11" w:unhideWhenUsed="0" w:qFormat="1"/>
+    <w:lsdException w:name="Strong" w:semiHidden="0" w:uiPriority="22" w:unhideWhenUsed="0" w:qFormat="1"/>
+    <w:lsdException w:name="Emphasis" w:semiHidden="0" w:uiPriority="20" w:unhideWhenUsed="0" w:qFormat="1"/>
+    <w:lsdException w:name="Table Grid" w:semiHidden="0" w:uiPriority="59" w:unhideWhenUsed="0"/>
+    <w:lsdException w:name="Placeholder Text" w:unhideWhenUsed="0"/>
+    <w:lsdException w:name="No Spacing" w:semiHidden="0" w:uiPriority="1" w:unhideWhenUsed="0" w:qFormat="1"/>
+    <w:lsdException w:name="Light Shading" w:semiHidden="0" w:uiPriority="60" w:unhideWhenUsed="0"/>
+    <w:lsdException w:name="Light List" w:semiHidden="0" w:uiPriority="61" w:unhideWhenUsed="0"/>
+    <w:lsdException w:name="Light Grid" w:semiHidden="0" w:uiPriority="62" w:unhideWhenUsed="0"/>
+    <w:lsdException w:name="Medium Shading 1" w:semiHidden="0" w:uiPriority="63" w:unhideWhenUsed="0"/>
+    <w:lsdException w:name="Medium Shading 2" w:semiHidden="0" w:uiPriority="64" w:unhideWhenUsed="0"/>
+    <w:lsdException w:name="Medium List 1" w:semiHidden="0" w:uiPriority="65" w:unhideWhenUsed="0"/>
+    <w:lsdException w:name="Medium List 2" w:semiHidden="0" w:uiPriority="66" w:unhideWhenUsed="0"/>
+    <w:lsdException w:name="Medium Grid 1" w:semiHidden="0" w:uiPriority="67" w:unhideWhenUsed="0"/>
+    <w:lsdException w:name="Medium Grid 2" w:semiHidden="0" w:uiPriority="68" w:unhideWhenUsed="0"/>
+    <w:lsdException w:name="Medium Grid 3" w:semiHidden="0" w:uiPriority="69" w:unhideWhenUsed="0"/>
+    <w:lsdException w:name="Dark List" w:semiHidden="0" w:uiPriority="70" w:unhideWhenUsed="0"/>
+    <w:lsdException w:name="Colorful Shading" w:semiHidden="0" w:uiPriority="71" w:unhideWhenUsed="0"/>
+    <w:lsdException w:name="Colorful List" w:semiHidden="0" w:uiPriority="72" w:unhideWhenUsed="0"/>
+    <w:lsdException w:name="Colorful Grid" w:semiHidden="0" w:uiPriority="73" w:unhideWhenUsed="0"/>
+    <w:lsdException w:name="Light Shading Accent 1" w:semiHidden="0" w:uiPriority="60" w:unhideWhenUsed="0"/>
+    <w:lsdException w:name="Light List Accent 1" w:semiHidden="0" w:uiPriority="61" w:unhideWhenUsed="0"/>
+    <w:lsdException w:name="Light Grid Accent 1" w:semiHidden="0" w:uiPriority="62" w:unhideWhenUsed="0"/>
+    <w:lsdException w:name="Medium Shading 1 Accent 1" w:semiHidden="0" w:uiPriority="63" w:unhideWhenUsed="0"/>
+    <w:lsdException w:name="Medium Shading 2 Accent 1" w:semiHidden="0" w:uiPriority="64" w:unhideWhenUsed="0"/>
+    <w:lsdException w:name="Medium List 1 Accent 1" w:semiHidden="0" w:uiPriority="65" w:unhideWhenUsed="0"/>
+    <w:lsdException w:name="Revision" w:unhideWhenUsed="0"/>
+    <w:lsdException w:name="List Paragraph" w:semiHidden="0" w:uiPriority="34" w:unhideWhenUsed="0" w:qFormat="1"/>
+    <w:lsdException w:name="Quote" w:semiHidden="0" w:uiPriority="29" w:unhideWhenUsed="0" w:qFormat="1"/>
+    <w:lsdException w:name="Intense Quote" w:semiHidden="0" w:uiPriority="30" w:unhideWhenUsed="0" w:qFormat="1"/>
+    <w:lsdException w:name="Medium List 2 Accent 1" w:semiHidden="0" w:uiPriority="66" w:unhideWhenUsed="0"/>
+    <w:lsdException w:name="Medium Grid 1 Accent 1" w:semiHidden="0" w:uiPriority="67" w:unhideWhenUsed="0"/>
+    <w:lsdException w:name="Medium Grid 2 Accent 1" w:semiHidden="0" w:uiPriority="68" w:unhideWhenUsed="0"/>
+    <w:lsdException w:name="Medium Grid 3 Accent 1" w:semiHidden="0" w:uiPriority="69" w:unhideWhenUsed="0"/>
+    <w:lsdException w:name="Dark List Accent 1" w:semiHidden="0" w:uiPriority="70" w:unhideWhenUsed="0"/>
+    <w:lsdException w:name="Colorful Shading Accent 1" w:semiHidden="0" w:uiPriority="71" w:unhideWhenUsed="0"/>
+    <w:lsdException w:name="Colorful List Accent 1" w:semiHidden="0" w:uiPriority="72" w:unhideWhenUsed="0"/>
+    <w:lsdException w:name="Colorful Grid Accent 1" w:semiHidden="0" w:uiPriority="73" w:unhideWhenUsed="0"/>
+    <w:lsdException w:name="Light Shading Accent 2" w:semiHidden="0" w:uiPriority="60" w:unhideWhenUsed="0"/>
+    <w:lsdException w:name="Light List Accent 2" w:semiHidden="0" w:uiPriority="61" w:unhideWhenUsed="0"/>
+    <w:lsdException w:name="Light Grid Accent 2" w:semiHidden="0" w:uiPriority="62" w:unhideWhenUsed="0"/>
+    <w:lsdException w:name="Medium Shading 1 Accent 2" w:semiHidden="0" w:uiPriority="63" w:unhideWhenUsed="0"/>
+    <w:lsdException w:name="Medium Shading 2 Accent 2" w:semiHidden="0" w:uiPriority="64" w:unhideWhenUsed="0"/>
+    <w:lsdException w:name="Medium List 1 Accent 2" w:semiHidden="0" w:uiPriority="65" w:unhideWhenUsed="0"/>
+    <w:lsdException w:name="Medium List 2 Accent 2" w:semiHidden="0" w:uiPriority="66" w:unhideWhenUsed="0"/>
+    <w:lsdException w:name="Medium Grid 1 Accent 2" w:semiHidden="0" w:uiPriority="67" w:unhideWhenUsed="0"/>
+    <w:lsdException w:name="Medium Grid 2 Accent 2" w:semiHidden="0" w:uiPriority="68" w:unhideWhenUsed="0"/>
+    <w:lsdException w:name="Medium Grid 3 Accent 2" w:semiHidden="0" w:uiPriority="69" w:unhideWhenUsed="0"/>
+    <w:lsdException w:name="Dark List Accent 2" w:semiHidden="0" w:uiPriority="70" w:unhideWhenUsed="0"/>
+    <w:lsdException w:name="Colorful Shading Accent 2" w:semiHidden="0" w:uiPriority="71" w:unhideWhenUsed="0"/>
+    <w:lsdException w:name="Colorful List Accent 2" w:semiHidden="0" w:uiPriority="72" w:unhideWhenUsed="0"/>
+    <w:lsdException w:name="Colorful Grid Accent 2" w:semiHidden="0" w:uiPriority="73" w:unhideWhenUsed="0"/>
+    <w:lsdException w:name="Light Shading Accent 3" w:semiHidden="0" w:uiPriority="60" w:unhideWhenUsed="0"/>
+    <w:lsdException w:name="Light List Accent 3" w:semiHidden="0" w:uiPriority="61" w:unhideWhenUsed="0"/>
+    <w:lsdException w:name="Light Grid Accent 3" w:semiHidden="0" w:uiPriority="62" w:unhideWhenUsed="0"/>
+    <w:lsdException w:name="Medium Shading 1 Accent 3" w:semiHidden="0" w:uiPriority="63" w:unhideWhenUsed="0"/>
+    <w:lsdException w:name="Medium Shading 2 Accent 3" w:semiHidden="0" w:uiPriority="64" w:unhideWhenUsed="0"/>
+    <w:lsdException w:name="Medium List 1 Accent 3" w:semiHidden="0" w:uiPriority="65" w:unhideWhenUsed="0"/>
+    <w:lsdException w:name="Medium List 2 Accent 3" w:semiHidden="0" w:uiPriority="66" w:unhideWhenUsed="0"/>
+    <w:lsdException w:name="Medium Grid 1 Accent 3" w:semiHidden="0" w:uiPriority="67" w:unhideWhenUsed="0"/>
+    <w:lsdException w:name="Medium Grid 2 Accent 3" w:semiHidden="0" w:uiPriority="68" w:unhideWhenUsed="0"/>
+    <w:lsdException w:name="Medium Grid 3 Accent 3" w:semiHidden="0" w:uiPriority="69" w:unhideWhenUsed="0"/>
+    <w:lsdException w:name="Dark List Accent 3" w:semiHidden="0" w:uiPriority="70" w:unhideWhenUsed="0"/>
+    <w:lsdException w:name="Colorful Shading Accent 3" w:semiHidden="0" w:uiPriority="71" w:unhideWhenUsed="0"/>
+    <w:lsdException w:name="Colorful List Accent 3" w:semiHidden="0" w:uiPriority="72" w:unhideWhenUsed="0"/>
+    <w:lsdException w:name="Colorful Grid Accent 3" w:semiHidden="0" w:uiPriority="73" w:unhideWhenUsed="0"/>
+    <w:lsdException w:name="Light Shading Accent 4" w:semiHidden="0" w:uiPriority="60" w:unhideWhenUsed="0"/>
+    <w:lsdException w:name="Light List Accent 4" w:semiHidden="0" w:uiPriority="61" w:unhideWhenUsed="0"/>
+    <w:lsdException w:name="Light Grid Accent 4" w:semiHidden="0" w:uiPriority="62" w:unhideWhenUsed="0"/>
+    <w:lsdException w:name="Medium Shading 1 Accent 4" w:semiHidden="0" w:uiPriority="63" w:unhideWhenUsed="0"/>
+    <w:lsdException w:name="Medium Shading 2 Accent 4" w:semiHidden="0" w:uiPriority="64" w:unhideWhenUsed="0"/>
+    <w:lsdException w:name="Medium List 1 Accent 4" w:semiHidden="0" w:uiPriority="65" w:unhideWhenUsed="0"/>
+    <w:lsdException w:name="Medium List 2 Accent 4" w:semiHidden="0" w:uiPriority="66" w:unhideWhenUsed="0"/>
+    <w:lsdException w:name="Medium Grid 1 Accent 4" w:semiHidden="0" w:uiPriority="67" w:unhideWhenUsed="0"/>
+    <w:lsdException w:name="Medium Grid 2 Accent 4" w:semiHidden="0" w:uiPriority="68" w:unhideWhenUsed="0"/>
+    <w:lsdException w:name="Medium Grid 3 Accent 4" w:semiHidden="0" w:uiPriority="69" w:unhideWhenUsed="0"/>
+    <w:lsdException w:name="Dark List Accent 4" w:semiHidden="0" w:uiPriority="70" w:unhideWhenUsed="0"/>
+    <w:lsdException w:name="Colorful Shading Accent 4" w:semiHidden="0" w:uiPriority="71" w:unhideWhenUsed="0"/>
+    <w:lsdException w:name="Colorful List Accent 4" w:semiHidden="0" w:uiPriority="72" w:unhideWhenUsed="0"/>
+    <w:lsdException w:name="Colorful Grid Accent 4" w:semiHidden="0" w:uiPriority="73" w:unhideWhenUsed="0"/>
+    <w:lsdException w:name="Light Shading Accent 5" w:semiHidden="0" w:uiPriority="60" w:unhideWhenUsed="0"/>
+    <w:lsdException w:name="Light List Accent 5" w:semiHidden="0" w:uiPriority="61" w:unhideWhenUsed="0"/>
+    <w:lsdException w:name="Light Grid Accent 5" w:semiHidden="0" w:uiPriority="62" w:unhideWhenUsed="0"/>
+    <w:lsdException w:name="Medium Shading 1 Accent 5" w:semiHidden="0" w:uiPriority="63" w:unhideWhenUsed="0"/>
+    <w:lsdException w:name="Medium Shading 2 Accent 5" w:semiHidden="0" w:uiPriority="64" w:unhideWhenUsed="0"/>
+    <w:lsdException w:name="Medium List 1 Accent 5" w:semiHidden="0" w:uiPriority="65" w:unhideWhenUsed="0"/>
+    <w:lsdException w:name="Medium List 2 Accent 5" w:semiHidden="0" w:uiPriority="66" w:unhideWhenUsed="0"/>
+    <w:lsdException w:name="Medium Grid 1 Accent 5" w:semiHidden="0" w:uiPriority="67" w:unhideWhenUsed="0"/>
+    <w:lsdException w:name="Medium Grid 2 Accent 5" w:semiHidden="0" w:uiPriority="68" w:unhideWhenUsed="0"/>
+    <w:lsdException w:name="Medium Grid 3 Accent 5" w:semiHidden="0" w:uiPriority="69" w:unhideWhenUsed="0"/>
+    <w:lsdException w:name="Dark List Accent 5" w:semiHidden="0" w:uiPriority="70" w:unhideWhenUsed="0"/>
+    <w:lsdException w:name="Colorful Shading Accent 5" w:semiHidden="0" w:uiPriority="71" w:unhideWhenUsed="0"/>
+    <w:lsdException w:name="Colorful List Accent 5" w:semiHidden="0" w:uiPriority="72" w:unhideWhenUsed="0"/>
+    <w:lsdException w:name="Colorful Grid Accent 5" w:semiHidden="0" w:uiPriority="73" w:unhideWhenUsed="0"/>
+    <w:lsdException w:name="Light Shading Accent 6" w:semiHidden="0" w:uiPriority="60" w:unhideWhenUsed="0"/>
+    <w:lsdException w:name="Light List Accent 6" w:semiHidden="0" w:uiPriority="61" w:unhideWhenUsed="0"/>
+    <w:lsdException w:name="Light Grid Accent 6" w:semiHidden="0" w:uiPriority="62" w:unhideWhenUsed="0"/>
+    <w:lsdException w:name="Medium Shading 1 Accent 6" w:semiHidden="0" w:uiPriority="63" w:unhideWhenUsed="0"/>
+    <w:lsdException w:name="Medium Shading 2 Accent 6" w:semiHidden="0" w:uiPriority="64" w:unhideWhenUsed="0"/>
+    <w:lsdException w:name="Medium List 1 Accent 6" w:semiHidden="0" w:uiPriority="65" w:unhideWhenUsed="0"/>
+    <w:lsdException w:name="Medium List 2 Accent 6" w:semiHidden="0" w:uiPriority="66" w:unhideWhenUsed="0"/>
+    <w:lsdException w:name="Medium Grid 1 Accent 6" w:semiHidden="0" w:uiPriority="67" w:unhideWhenUsed="0"/>
+    <w:lsdException w:name="Medium Grid 2 Accent 6" w:semiHidden="0" w:uiPriority="68" w:unhideWhenUsed="0"/>
+    <w:lsdException w:name="Medium Grid 3 Accent 6" w:semiHidden="0" w:uiPriority="69" w:unhideWhenUsed="0"/>
+    <w:lsdException w:name="Dark List Accent 6" w:semiHidden="0" w:uiPriority="70" w:unhideWhenUsed="0"/>
+    <w:lsdException w:name="Colorful Shading Accent 6" w:semiHidden="0" w:uiPriority="71" w:unhideWhenUsed="0"/>
+    <w:lsdException w:name="Colorful List Accent 6" w:semiHidden="0" w:uiPriority="72" w:unhideWhenUsed="0"/>
+    <w:lsdException w:name="Colorful Grid Accent 6" w:semiHidden="0" w:uiPriority="73" w:unhideWhenUsed="0"/>
+    <w:lsdException w:name="Subtle Emphasis" w:semiHidden="0" w:uiPriority="19" w:unhideWhenUsed="0" w:qFormat="1"/>
+    <w:lsdException w:name="Intense Emphasis" w:semiHidden="0" w:uiPriority="21" w:unhideWhenUsed="0" w:qFormat="1"/>
+    <w:lsdException w:name="Subtle Reference" w:semiHidden="0" w:uiPriority="31" w:unhideWhenUsed="0" w:qFormat="1"/>
+    <w:lsdException w:name="Intense Reference" w:semiHidden="0" w:uiPriority="32" w:unhideWhenUsed="0" w:qFormat="1"/>
+    <w:lsdException w:name="Book Title" w:semiHidden="0" w:uiPriority="33" w:unhideWhenUsed="0" w:qFormat="1"/>
+    <w:lsdException w:name="Bibliography" w:uiPriority="37"/>
+    <w:lsdException w:name="TOC Heading" w:uiPriority="39" w:qFormat="1"/>
   </w:latentStyles>
   <w:style w:type="paragraph" w:default="1" w:styleId="Normal">
     <w:name w:val="Normal"/>

</xml_diff>

<commit_message>
Atualização do Doc de Arquitetura eGuia de Análise e Projeto
</commit_message>
<xml_diff>
--- a/AnaliseProjeto/Documento de Arquitetura.docx
+++ b/AnaliseProjeto/Documento de Arquitetura.docx
@@ -81,7 +81,6 @@
           <w:lang w:val="pt-BR"/>
         </w:rPr>
       </w:pPr>
-      <w:bookmarkStart w:id="0" w:name="_GoBack"/>
       <w:r>
         <w:rPr>
           <w:rFonts w:ascii="Times New Roman" w:hAnsi="Times New Roman"/>
@@ -91,7 +90,6 @@
         <w:t>&lt;Versão 1.0&gt;</w:t>
       </w:r>
     </w:p>
-    <w:bookmarkEnd w:id="0"/>
     <w:p>
       <w:pPr>
         <w:pStyle w:val="InfoBlue"/>
@@ -2578,9 +2576,9 @@
           <w:lang w:val="pt-BR"/>
         </w:rPr>
       </w:pPr>
-      <w:bookmarkStart w:id="1" w:name="_Toc456598586"/>
-      <w:bookmarkStart w:id="2" w:name="_Toc18206175"/>
-      <w:bookmarkStart w:id="3" w:name="_Toc321036874"/>
+      <w:bookmarkStart w:id="0" w:name="_Toc456598586"/>
+      <w:bookmarkStart w:id="1" w:name="_Toc18206175"/>
+      <w:bookmarkStart w:id="2" w:name="_Toc321036874"/>
       <w:r>
         <w:rPr>
           <w:rFonts w:ascii="Times New Roman" w:hAnsi="Times New Roman"/>
@@ -2588,9 +2586,9 @@
         </w:rPr>
         <w:t>Introdução</w:t>
       </w:r>
+      <w:bookmarkEnd w:id="0"/>
       <w:bookmarkEnd w:id="1"/>
       <w:bookmarkEnd w:id="2"/>
-      <w:bookmarkEnd w:id="3"/>
     </w:p>
     <w:p>
       <w:pPr>
@@ -2602,8 +2600,8 @@
           <w:color w:val="000000"/>
         </w:rPr>
       </w:pPr>
-      <w:bookmarkStart w:id="4" w:name="_Toc456598587"/>
-      <w:bookmarkStart w:id="5" w:name="_Toc18206176"/>
+      <w:bookmarkStart w:id="3" w:name="_Toc456598587"/>
+      <w:bookmarkStart w:id="4" w:name="_Toc18206176"/>
       <w:r>
         <w:rPr>
           <w:color w:val="000000"/>
@@ -2668,7 +2666,7 @@
           <w:lang w:val="pt-BR"/>
         </w:rPr>
       </w:pPr>
-      <w:bookmarkStart w:id="6" w:name="_Toc321036875"/>
+      <w:bookmarkStart w:id="5" w:name="_Toc321036875"/>
       <w:r>
         <w:rPr>
           <w:rFonts w:ascii="Times New Roman" w:hAnsi="Times New Roman"/>
@@ -2678,9 +2676,9 @@
         </w:rPr>
         <w:t>Finalidade</w:t>
       </w:r>
+      <w:bookmarkEnd w:id="3"/>
       <w:bookmarkEnd w:id="4"/>
       <w:bookmarkEnd w:id="5"/>
-      <w:bookmarkEnd w:id="6"/>
     </w:p>
     <w:p>
       <w:pPr>
@@ -2691,7 +2689,7 @@
           <w:szCs w:val="24"/>
         </w:rPr>
       </w:pPr>
-      <w:bookmarkStart w:id="7" w:name="_Toc456598588"/>
+      <w:bookmarkStart w:id="6" w:name="_Toc456598588"/>
       <w:r>
         <w:rPr>
           <w:sz w:val="24"/>
@@ -2741,8 +2739,8 @@
           <w:lang w:val="pt-BR"/>
         </w:rPr>
       </w:pPr>
-      <w:bookmarkStart w:id="8" w:name="_Toc18206177"/>
-      <w:bookmarkStart w:id="9" w:name="_Toc321036876"/>
+      <w:bookmarkStart w:id="7" w:name="_Toc18206177"/>
+      <w:bookmarkStart w:id="8" w:name="_Toc321036876"/>
       <w:r>
         <w:rPr>
           <w:rFonts w:ascii="Times New Roman" w:hAnsi="Times New Roman"/>
@@ -2752,9 +2750,9 @@
         </w:rPr>
         <w:t>Escopo</w:t>
       </w:r>
+      <w:bookmarkEnd w:id="6"/>
       <w:bookmarkEnd w:id="7"/>
       <w:bookmarkEnd w:id="8"/>
-      <w:bookmarkEnd w:id="9"/>
     </w:p>
     <w:p>
       <w:pPr>
@@ -2765,7 +2763,7 @@
           <w:szCs w:val="24"/>
         </w:rPr>
       </w:pPr>
-      <w:bookmarkStart w:id="10" w:name="_Toc456598589"/>
+      <w:bookmarkStart w:id="9" w:name="_Toc456598589"/>
       <w:r>
         <w:rPr>
           <w:sz w:val="24"/>
@@ -2864,8 +2862,8 @@
           <w:lang w:val="pt-BR"/>
         </w:rPr>
       </w:pPr>
-      <w:bookmarkStart w:id="11" w:name="_Toc18206178"/>
-      <w:bookmarkStart w:id="12" w:name="_Toc321036877"/>
+      <w:bookmarkStart w:id="10" w:name="_Toc18206178"/>
+      <w:bookmarkStart w:id="11" w:name="_Toc321036877"/>
       <w:r>
         <w:rPr>
           <w:rFonts w:ascii="Times New Roman" w:hAnsi="Times New Roman"/>
@@ -2885,9 +2883,9 @@
         </w:rPr>
         <w:t>Abreviações</w:t>
       </w:r>
+      <w:bookmarkEnd w:id="9"/>
       <w:bookmarkEnd w:id="10"/>
       <w:bookmarkEnd w:id="11"/>
-      <w:bookmarkEnd w:id="12"/>
       <w:proofErr w:type="gramEnd"/>
     </w:p>
     <w:p>
@@ -2932,9 +2930,9 @@
           <w:lang w:val="pt-BR"/>
         </w:rPr>
       </w:pPr>
-      <w:bookmarkStart w:id="13" w:name="_Toc456598590"/>
-      <w:bookmarkStart w:id="14" w:name="_Toc18206179"/>
-      <w:bookmarkStart w:id="15" w:name="_Toc321036878"/>
+      <w:bookmarkStart w:id="12" w:name="_Toc456598590"/>
+      <w:bookmarkStart w:id="13" w:name="_Toc18206179"/>
+      <w:bookmarkStart w:id="14" w:name="_Toc321036878"/>
       <w:r>
         <w:rPr>
           <w:rFonts w:ascii="Times New Roman" w:hAnsi="Times New Roman"/>
@@ -2944,9 +2942,9 @@
         </w:rPr>
         <w:t>Referências</w:t>
       </w:r>
+      <w:bookmarkEnd w:id="12"/>
       <w:bookmarkEnd w:id="13"/>
       <w:bookmarkEnd w:id="14"/>
-      <w:bookmarkEnd w:id="15"/>
     </w:p>
     <w:p>
       <w:pPr>
@@ -3110,9 +3108,9 @@
           <w:lang w:val="pt-BR"/>
         </w:rPr>
       </w:pPr>
-      <w:bookmarkStart w:id="16" w:name="_Toc456598591"/>
-      <w:bookmarkStart w:id="17" w:name="_Toc18206180"/>
-      <w:bookmarkStart w:id="18" w:name="_Toc321036879"/>
+      <w:bookmarkStart w:id="15" w:name="_Toc456598591"/>
+      <w:bookmarkStart w:id="16" w:name="_Toc18206180"/>
+      <w:bookmarkStart w:id="17" w:name="_Toc321036879"/>
       <w:r>
         <w:rPr>
           <w:rFonts w:ascii="Times New Roman" w:hAnsi="Times New Roman"/>
@@ -3122,9 +3120,9 @@
         </w:rPr>
         <w:t>Visão Geral</w:t>
       </w:r>
+      <w:bookmarkEnd w:id="15"/>
       <w:bookmarkEnd w:id="16"/>
       <w:bookmarkEnd w:id="17"/>
-      <w:bookmarkEnd w:id="18"/>
     </w:p>
     <w:p>
       <w:pPr>
@@ -3527,8 +3525,8 @@
           <w:lang w:val="pt-BR"/>
         </w:rPr>
       </w:pPr>
-      <w:bookmarkStart w:id="19" w:name="_Toc18206181"/>
-      <w:bookmarkStart w:id="20" w:name="_Toc321036880"/>
+      <w:bookmarkStart w:id="18" w:name="_Toc18206181"/>
+      <w:bookmarkStart w:id="19" w:name="_Toc321036880"/>
       <w:r>
         <w:rPr>
           <w:rFonts w:ascii="Times New Roman" w:hAnsi="Times New Roman"/>
@@ -3536,8 +3534,8 @@
         </w:rPr>
         <w:t>Representação Arquitetural</w:t>
       </w:r>
+      <w:bookmarkEnd w:id="18"/>
       <w:bookmarkEnd w:id="19"/>
-      <w:bookmarkEnd w:id="20"/>
     </w:p>
     <w:p>
       <w:pPr>
@@ -3733,8 +3731,8 @@
           <w:lang w:val="pt-BR"/>
         </w:rPr>
       </w:pPr>
-      <w:bookmarkStart w:id="21" w:name="_Toc18206182"/>
-      <w:bookmarkStart w:id="22" w:name="_Toc321036881"/>
+      <w:bookmarkStart w:id="20" w:name="_Toc18206182"/>
+      <w:bookmarkStart w:id="21" w:name="_Toc321036881"/>
       <w:r>
         <w:rPr>
           <w:rFonts w:ascii="Times New Roman" w:hAnsi="Times New Roman"/>
@@ -3742,8 +3740,8 @@
         </w:rPr>
         <w:t>Metas e Restrições da Arquitetura</w:t>
       </w:r>
+      <w:bookmarkEnd w:id="20"/>
       <w:bookmarkEnd w:id="21"/>
-      <w:bookmarkEnd w:id="22"/>
     </w:p>
     <w:p>
       <w:pPr>
@@ -3959,8 +3957,8 @@
           <w:lang w:val="pt-BR"/>
         </w:rPr>
       </w:pPr>
-      <w:bookmarkStart w:id="23" w:name="_Toc18206183"/>
-      <w:bookmarkStart w:id="24" w:name="_Toc321036882"/>
+      <w:bookmarkStart w:id="22" w:name="_Toc18206183"/>
+      <w:bookmarkStart w:id="23" w:name="_Toc321036882"/>
       <w:r>
         <w:rPr>
           <w:rFonts w:ascii="Times New Roman" w:hAnsi="Times New Roman"/>
@@ -3968,8 +3966,8 @@
         </w:rPr>
         <w:t>Visão de Casos de Uso</w:t>
       </w:r>
+      <w:bookmarkEnd w:id="22"/>
       <w:bookmarkEnd w:id="23"/>
-      <w:bookmarkEnd w:id="24"/>
     </w:p>
     <w:p>
       <w:pPr>
@@ -4760,8 +4758,8 @@
           <w:lang w:val="pt-BR"/>
         </w:rPr>
       </w:pPr>
-      <w:bookmarkStart w:id="25" w:name="_Toc18206184"/>
-      <w:bookmarkStart w:id="26" w:name="_Toc321036883"/>
+      <w:bookmarkStart w:id="24" w:name="_Toc18206184"/>
+      <w:bookmarkStart w:id="25" w:name="_Toc321036883"/>
       <w:r>
         <w:rPr>
           <w:rFonts w:ascii="Times New Roman" w:hAnsi="Times New Roman"/>
@@ -4772,8 +4770,8 @@
         <w:lastRenderedPageBreak/>
         <w:t>Realizações de Casos de Uso</w:t>
       </w:r>
+      <w:bookmarkEnd w:id="24"/>
       <w:bookmarkEnd w:id="25"/>
-      <w:bookmarkEnd w:id="26"/>
     </w:p>
     <w:p>
       <w:pPr>
@@ -4846,8 +4844,8 @@
           <w:lang w:val="pt-BR"/>
         </w:rPr>
       </w:pPr>
-      <w:bookmarkStart w:id="27" w:name="_Toc18206185"/>
-      <w:bookmarkStart w:id="28" w:name="_Toc321036884"/>
+      <w:bookmarkStart w:id="26" w:name="_Toc18206185"/>
+      <w:bookmarkStart w:id="27" w:name="_Toc321036884"/>
       <w:r>
         <w:rPr>
           <w:rFonts w:ascii="Times New Roman" w:hAnsi="Times New Roman"/>
@@ -4855,8 +4853,8 @@
         </w:rPr>
         <w:t>Visão Lógica</w:t>
       </w:r>
+      <w:bookmarkEnd w:id="26"/>
       <w:bookmarkEnd w:id="27"/>
-      <w:bookmarkEnd w:id="28"/>
     </w:p>
     <w:p>
       <w:pPr>
@@ -4869,8 +4867,8 @@
           <w:lang w:val="pt-BR"/>
         </w:rPr>
       </w:pPr>
-      <w:bookmarkStart w:id="29" w:name="_Toc18206186"/>
-      <w:bookmarkStart w:id="30" w:name="_Toc321036885"/>
+      <w:bookmarkStart w:id="28" w:name="_Toc18206186"/>
+      <w:bookmarkStart w:id="29" w:name="_Toc321036885"/>
       <w:r>
         <w:rPr>
           <w:rFonts w:ascii="Times New Roman" w:hAnsi="Times New Roman"/>
@@ -4880,8 +4878,8 @@
         </w:rPr>
         <w:t>Visão Geral</w:t>
       </w:r>
+      <w:bookmarkEnd w:id="28"/>
       <w:bookmarkEnd w:id="29"/>
-      <w:bookmarkEnd w:id="30"/>
     </w:p>
     <w:p>
       <w:pPr>
@@ -5142,8 +5140,8 @@
           <w:lang w:val="pt-BR"/>
         </w:rPr>
       </w:pPr>
-      <w:bookmarkStart w:id="31" w:name="_Toc18206187"/>
-      <w:bookmarkStart w:id="32" w:name="_Toc321036886"/>
+      <w:bookmarkStart w:id="30" w:name="_Toc18206187"/>
+      <w:bookmarkStart w:id="31" w:name="_Toc321036886"/>
       <w:r>
         <w:rPr>
           <w:rFonts w:ascii="Times New Roman" w:hAnsi="Times New Roman"/>
@@ -5154,8 +5152,8 @@
         <w:lastRenderedPageBreak/>
         <w:t>Pacotes de Design Significativos do Ponto de Vista da Arquitetura</w:t>
       </w:r>
+      <w:bookmarkEnd w:id="30"/>
       <w:bookmarkEnd w:id="31"/>
-      <w:bookmarkEnd w:id="32"/>
     </w:p>
     <w:p>
       <w:pPr>
@@ -5252,7 +5250,7 @@
           <w:lang w:val="pt-BR" w:eastAsia="pt-BR"/>
         </w:rPr>
       </w:pPr>
-      <w:bookmarkStart w:id="33" w:name="_Toc321036887"/>
+      <w:bookmarkStart w:id="32" w:name="_Toc321036887"/>
       <w:r>
         <w:rPr>
           <w:rFonts w:ascii="Times New Roman" w:hAnsi="Times New Roman"/>
@@ -5263,7 +5261,7 @@
         <w:lastRenderedPageBreak/>
         <w:t>Diagrama de componentes</w:t>
       </w:r>
-      <w:bookmarkEnd w:id="33"/>
+      <w:bookmarkEnd w:id="32"/>
       <w:r>
         <w:rPr>
           <w:noProof/>
@@ -5349,8 +5347,8 @@
           <w:lang w:val="pt-BR"/>
         </w:rPr>
       </w:pPr>
-      <w:bookmarkStart w:id="34" w:name="_Toc18206188"/>
-      <w:bookmarkStart w:id="35" w:name="_Toc321036888"/>
+      <w:bookmarkStart w:id="33" w:name="_Toc18206188"/>
+      <w:bookmarkStart w:id="34" w:name="_Toc321036888"/>
       <w:r>
         <w:rPr>
           <w:rFonts w:ascii="Times New Roman" w:hAnsi="Times New Roman"/>
@@ -5359,8 +5357,8 @@
         <w:lastRenderedPageBreak/>
         <w:t>Visão de Processos</w:t>
       </w:r>
+      <w:bookmarkEnd w:id="33"/>
       <w:bookmarkEnd w:id="34"/>
-      <w:bookmarkEnd w:id="35"/>
     </w:p>
     <w:p>
       <w:pPr>
@@ -5400,8 +5398,8 @@
           <w:lang w:val="pt-BR"/>
         </w:rPr>
       </w:pPr>
-      <w:bookmarkStart w:id="36" w:name="_Toc18206189"/>
-      <w:bookmarkStart w:id="37" w:name="_Toc321036889"/>
+      <w:bookmarkStart w:id="35" w:name="_Toc18206189"/>
+      <w:bookmarkStart w:id="36" w:name="_Toc321036889"/>
       <w:r>
         <w:rPr>
           <w:rFonts w:ascii="Times New Roman" w:hAnsi="Times New Roman"/>
@@ -5409,8 +5407,8 @@
         </w:rPr>
         <w:t>Visão de Implantação</w:t>
       </w:r>
+      <w:bookmarkEnd w:id="35"/>
       <w:bookmarkEnd w:id="36"/>
-      <w:bookmarkEnd w:id="37"/>
     </w:p>
     <w:p>
       <w:pPr>
@@ -5432,9 +5430,9 @@
         </w:rPr>
         <w:drawing>
           <wp:inline distT="0" distB="0" distL="0" distR="0">
-            <wp:extent cx="5943600" cy="5049668"/>
+            <wp:extent cx="5943600" cy="6443283"/>
             <wp:effectExtent l="0" t="0" r="0" b="0"/>
-            <wp:docPr id="10" name="Imagem 10"/>
+            <wp:docPr id="3" name="Imagem 3" descr="C:\Users\Andrés\Desktop\Diagrama de Implantação.jpg"/>
             <wp:cNvGraphicFramePr>
               <a:graphicFrameLocks xmlns:a="http://schemas.openxmlformats.org/drawingml/2006/main" noChangeAspect="1"/>
             </wp:cNvGraphicFramePr>
@@ -5442,7 +5440,7 @@
               <a:graphicData uri="http://schemas.openxmlformats.org/drawingml/2006/picture">
                 <pic:pic xmlns:pic="http://schemas.openxmlformats.org/drawingml/2006/picture">
                   <pic:nvPicPr>
-                    <pic:cNvPr id="0" name="Picture 4"/>
+                    <pic:cNvPr id="0" name="Picture 1" descr="C:\Users\Andrés\Desktop\Diagrama de Implantação.jpg"/>
                     <pic:cNvPicPr>
                       <a:picLocks noChangeAspect="1" noChangeArrowheads="1"/>
                     </pic:cNvPicPr>
@@ -5463,7 +5461,7 @@
                   <pic:spPr bwMode="auto">
                     <a:xfrm>
                       <a:off x="0" y="0"/>
-                      <a:ext cx="5943600" cy="5049668"/>
+                      <a:ext cx="5943600" cy="6443283"/>
                     </a:xfrm>
                     <a:prstGeom prst="rect">
                       <a:avLst/>
@@ -5509,9 +5507,9 @@
           <w:lang w:val="pt-BR"/>
         </w:rPr>
       </w:pPr>
-      <w:bookmarkStart w:id="38" w:name="_Toc18206190"/>
-      <w:bookmarkStart w:id="39" w:name="_Toc321036890"/>
-      <w:bookmarkStart w:id="40" w:name="_Toc321036894"/>
+      <w:bookmarkStart w:id="37" w:name="_Toc18206190"/>
+      <w:bookmarkStart w:id="38" w:name="_Toc321036890"/>
+      <w:bookmarkStart w:id="39" w:name="_Toc321036894"/>
       <w:r>
         <w:rPr>
           <w:rFonts w:ascii="Times New Roman" w:hAnsi="Times New Roman"/>
@@ -5527,8 +5525,8 @@
         </w:rPr>
         <w:t>Implementação</w:t>
       </w:r>
+      <w:bookmarkEnd w:id="37"/>
       <w:bookmarkEnd w:id="38"/>
-      <w:bookmarkEnd w:id="39"/>
       <w:proofErr w:type="gramEnd"/>
     </w:p>
     <w:p>
@@ -5581,271 +5579,44 @@
           <w:lang w:val="pt-BR"/>
         </w:rPr>
       </w:pPr>
-      <w:bookmarkStart w:id="41" w:name="_Toc18206193"/>
-      <w:bookmarkStart w:id="42" w:name="_Toc321036891"/>
+      <w:bookmarkStart w:id="40" w:name="_Toc18206193"/>
+      <w:bookmarkStart w:id="41" w:name="_Toc321036891"/>
       <w:r>
         <w:rPr>
           <w:rFonts w:ascii="Times New Roman" w:hAnsi="Times New Roman"/>
           <w:lang w:val="pt-BR"/>
         </w:rPr>
+        <w:lastRenderedPageBreak/>
         <w:t>Visão de Dados (opcional)</w:t>
       </w:r>
+      <w:bookmarkEnd w:id="40"/>
       <w:bookmarkEnd w:id="41"/>
+    </w:p>
+    <w:p>
+      <w:pPr>
+        <w:pStyle w:val="InfoBlue"/>
+        <w:ind w:left="0"/>
+        <w:jc w:val="both"/>
+        <w:rPr>
+          <w:sz w:val="24"/>
+          <w:szCs w:val="24"/>
+        </w:rPr>
+      </w:pPr>
+      <w:bookmarkStart w:id="42" w:name="_GoBack"/>
       <w:bookmarkEnd w:id="42"/>
-    </w:p>
-    <w:p>
-      <w:pPr>
-        <w:pStyle w:val="InfoBlue"/>
-        <w:jc w:val="both"/>
-        <w:rPr>
-          <w:sz w:val="24"/>
-          <w:szCs w:val="24"/>
-        </w:rPr>
-      </w:pPr>
-      <w:r>
-        <w:rPr>
-          <w:sz w:val="24"/>
-          <w:szCs w:val="24"/>
-        </w:rPr>
-        <w:t xml:space="preserve">[Uma descrição da perspectiva de armazenamento de dados persistentes do sistema. Esta seção será opcional se os dados persistentes forem poucos ou inexistentes ou se a conversão entre o Modelo de Design </w:t>
-      </w:r>
-      <w:r>
-        <w:rPr>
-          <w:sz w:val="24"/>
-          <w:szCs w:val="24"/>
-        </w:rPr>
-        <w:t>e o Modelo de Dados for trivial</w:t>
-      </w:r>
-      <w:r>
-        <w:rPr>
-          <w:sz w:val="24"/>
-          <w:szCs w:val="24"/>
-        </w:rPr>
-        <w:t>]</w:t>
-      </w:r>
-      <w:r>
-        <w:rPr>
-          <w:sz w:val="24"/>
-          <w:szCs w:val="24"/>
-        </w:rPr>
-        <w:t>.</w:t>
-      </w:r>
-    </w:p>
-    <w:p>
-      <w:pPr>
-        <w:pStyle w:val="Ttulo1"/>
-        <w:ind w:left="360" w:hanging="360"/>
-        <w:jc w:val="both"/>
-        <w:rPr>
-          <w:rFonts w:ascii="Times New Roman" w:hAnsi="Times New Roman"/>
-          <w:lang w:val="pt-BR"/>
-        </w:rPr>
-      </w:pPr>
-      <w:bookmarkStart w:id="43" w:name="_Toc18206194"/>
-      <w:bookmarkStart w:id="44" w:name="_Toc321036892"/>
-      <w:r>
-        <w:rPr>
-          <w:rFonts w:ascii="Times New Roman" w:hAnsi="Times New Roman"/>
-          <w:lang w:val="pt-BR"/>
-        </w:rPr>
-        <w:t>Tamanho e Desempenho</w:t>
-      </w:r>
-      <w:bookmarkEnd w:id="43"/>
-      <w:bookmarkEnd w:id="44"/>
-    </w:p>
-    <w:p>
-      <w:pPr>
-        <w:pStyle w:val="InfoBlue"/>
-        <w:jc w:val="both"/>
-        <w:rPr>
-          <w:sz w:val="24"/>
-          <w:szCs w:val="24"/>
-        </w:rPr>
-      </w:pPr>
-      <w:r>
-        <w:rPr>
-          <w:sz w:val="24"/>
-          <w:szCs w:val="24"/>
-        </w:rPr>
-        <w:t>[Uma descrição das principais características de dimensionamento do software que têm um impacto na arquitetura, bem como as re</w:t>
-      </w:r>
-      <w:r>
-        <w:rPr>
-          <w:sz w:val="24"/>
-          <w:szCs w:val="24"/>
-        </w:rPr>
-        <w:t>strições do desempenho desejado</w:t>
-      </w:r>
-      <w:r>
-        <w:rPr>
-          <w:sz w:val="24"/>
-          <w:szCs w:val="24"/>
-        </w:rPr>
-        <w:t>]</w:t>
-      </w:r>
-      <w:r>
-        <w:rPr>
-          <w:sz w:val="24"/>
-          <w:szCs w:val="24"/>
-        </w:rPr>
-        <w:t>.</w:t>
-      </w:r>
-    </w:p>
-    <w:p>
-      <w:pPr>
-        <w:pStyle w:val="Ttulo1"/>
-        <w:ind w:left="360" w:hanging="360"/>
-        <w:jc w:val="both"/>
-        <w:rPr>
-          <w:rFonts w:ascii="Times New Roman" w:hAnsi="Times New Roman"/>
-          <w:lang w:val="pt-BR"/>
-        </w:rPr>
-      </w:pPr>
-      <w:bookmarkStart w:id="45" w:name="_Toc18206195"/>
-      <w:bookmarkStart w:id="46" w:name="_Toc321036893"/>
-      <w:r>
-        <w:rPr>
-          <w:rFonts w:ascii="Times New Roman" w:hAnsi="Times New Roman"/>
-          <w:lang w:val="pt-BR"/>
-        </w:rPr>
-        <w:lastRenderedPageBreak/>
-        <w:t>Qualidade</w:t>
-      </w:r>
-      <w:bookmarkEnd w:id="45"/>
-      <w:bookmarkEnd w:id="46"/>
-    </w:p>
-    <w:p>
-      <w:pPr>
-        <w:pStyle w:val="InfoBlue"/>
-        <w:jc w:val="both"/>
-      </w:pPr>
-      <w:r>
-        <w:rPr>
-          <w:sz w:val="24"/>
-          <w:szCs w:val="24"/>
-        </w:rPr>
-        <w:t>[Uma descrição de como a arquitetura do software contribui para todos os recursos (exceto a funcionalidade) do sistema: extensibilidade, confiabilidade, portabilidade e assim por diante. Se essas características possuírem significado especial, como implicações de segurança, garantia ou privacidade, elas dev</w:t>
-      </w:r>
-      <w:r>
-        <w:rPr>
-          <w:sz w:val="24"/>
-          <w:szCs w:val="24"/>
-        </w:rPr>
-        <w:t>erão ser delineadas claramente].</w:t>
-      </w:r>
-    </w:p>
-    <w:p>
-      <w:pPr>
-        <w:pStyle w:val="Ttulo1"/>
-        <w:ind w:left="360" w:hanging="360"/>
-        <w:jc w:val="both"/>
-        <w:rPr>
-          <w:rFonts w:ascii="Times New Roman" w:hAnsi="Times New Roman"/>
-          <w:lang w:val="pt-BR"/>
-        </w:rPr>
-      </w:pPr>
-      <w:r>
-        <w:rPr>
-          <w:rFonts w:ascii="Times New Roman" w:hAnsi="Times New Roman"/>
-          <w:lang w:val="pt-BR"/>
-        </w:rPr>
-        <w:t>Exceções</w:t>
-      </w:r>
-      <w:bookmarkEnd w:id="40"/>
-    </w:p>
-    <w:p>
-      <w:pPr>
-        <w:pStyle w:val="Corpodetexto"/>
-        <w:jc w:val="both"/>
-        <w:rPr>
-          <w:sz w:val="24"/>
-          <w:szCs w:val="24"/>
-          <w:lang w:val="pt-BR"/>
-        </w:rPr>
-      </w:pPr>
-      <w:r>
-        <w:rPr>
-          <w:sz w:val="24"/>
-          <w:szCs w:val="24"/>
-          <w:lang w:val="pt-BR"/>
-        </w:rPr>
-        <w:t xml:space="preserve">O tratamento de exceções se dará em camadas. O sistema terá tratamento de exceções específicas definidas em </w:t>
-      </w:r>
-      <w:proofErr w:type="spellStart"/>
-      <w:proofErr w:type="gramStart"/>
-      <w:r>
-        <w:rPr>
-          <w:i/>
-          <w:sz w:val="24"/>
-          <w:szCs w:val="24"/>
-          <w:lang w:val="pt-BR"/>
-        </w:rPr>
-        <w:t>Application.</w:t>
-      </w:r>
-      <w:proofErr w:type="gramEnd"/>
-      <w:r>
-        <w:rPr>
-          <w:i/>
-          <w:sz w:val="24"/>
-          <w:szCs w:val="24"/>
-          <w:lang w:val="pt-BR"/>
-        </w:rPr>
-        <w:t>Exception</w:t>
-      </w:r>
-      <w:proofErr w:type="spellEnd"/>
-      <w:r>
-        <w:rPr>
-          <w:sz w:val="24"/>
-          <w:szCs w:val="24"/>
-          <w:lang w:val="pt-BR"/>
-        </w:rPr>
-        <w:t xml:space="preserve"> utilizará os tratamentos de exceções genéricos definidos em </w:t>
-      </w:r>
-      <w:proofErr w:type="spellStart"/>
-      <w:r>
-        <w:rPr>
-          <w:i/>
-          <w:sz w:val="24"/>
-          <w:szCs w:val="24"/>
-          <w:lang w:val="pt-BR"/>
-        </w:rPr>
-        <w:t>System.Exception</w:t>
-      </w:r>
-      <w:proofErr w:type="spellEnd"/>
-      <w:r>
-        <w:rPr>
-          <w:i/>
-          <w:sz w:val="24"/>
-          <w:szCs w:val="24"/>
-          <w:lang w:val="pt-BR"/>
-        </w:rPr>
-        <w:t>.</w:t>
-      </w:r>
-    </w:p>
-    <w:p>
-      <w:pPr>
-        <w:pStyle w:val="Corpodetexto"/>
-        <w:ind w:left="-567"/>
-        <w:jc w:val="center"/>
-        <w:rPr>
-          <w:sz w:val="24"/>
-          <w:szCs w:val="24"/>
-          <w:lang w:val="pt-BR"/>
-        </w:rPr>
-      </w:pPr>
       <w:r>
         <w:rPr>
           <w:noProof/>
           <w:snapToGrid/>
           <w:sz w:val="24"/>
           <w:szCs w:val="24"/>
-          <w:lang w:val="pt-BR" w:eastAsia="pt-BR"/>
+          <w:lang w:eastAsia="pt-BR"/>
         </w:rPr>
         <w:drawing>
           <wp:inline distT="0" distB="0" distL="0" distR="0">
-            <wp:extent cx="6701786" cy="4735902"/>
+            <wp:extent cx="6591300" cy="3780148"/>
             <wp:effectExtent l="0" t="0" r="0" b="0"/>
-            <wp:docPr id="12" name="Imagem 12"/>
+            <wp:docPr id="5" name="Imagem 5" descr="C:\Users\Andrés\Desktop\DER.jpg"/>
             <wp:cNvGraphicFramePr>
               <a:graphicFrameLocks xmlns:a="http://schemas.openxmlformats.org/drawingml/2006/main" noChangeAspect="1"/>
             </wp:cNvGraphicFramePr>
@@ -5853,13 +5624,13 @@
               <a:graphicData uri="http://schemas.openxmlformats.org/drawingml/2006/picture">
                 <pic:pic xmlns:pic="http://schemas.openxmlformats.org/drawingml/2006/picture">
                   <pic:nvPicPr>
-                    <pic:cNvPr id="0" name="Picture 5"/>
+                    <pic:cNvPr id="0" name="Picture 3" descr="C:\Users\Andrés\Desktop\DER.jpg"/>
                     <pic:cNvPicPr>
                       <a:picLocks noChangeAspect="1" noChangeArrowheads="1"/>
                     </pic:cNvPicPr>
                   </pic:nvPicPr>
                   <pic:blipFill>
-                    <a:blip r:embed="rId13">
+                    <a:blip r:embed="rId13" cstate="print">
                       <a:extLst>
                         <a:ext uri="{28A0092B-C50C-407E-A947-70E740481C1C}">
                           <a14:useLocalDpi xmlns:a14="http://schemas.microsoft.com/office/drawing/2010/main" val="0"/>
@@ -5874,7 +5645,7 @@
                   <pic:spPr bwMode="auto">
                     <a:xfrm>
                       <a:off x="0" y="0"/>
-                      <a:ext cx="6703987" cy="4737458"/>
+                      <a:ext cx="6591300" cy="3780148"/>
                     </a:xfrm>
                     <a:prstGeom prst="rect">
                       <a:avLst/>
@@ -5893,6 +5664,129 @@
     </w:p>
     <w:p>
       <w:pPr>
+        <w:pStyle w:val="Ttulo1"/>
+        <w:ind w:left="360" w:hanging="360"/>
+        <w:jc w:val="both"/>
+        <w:rPr>
+          <w:rFonts w:ascii="Times New Roman" w:hAnsi="Times New Roman"/>
+          <w:lang w:val="pt-BR"/>
+        </w:rPr>
+      </w:pPr>
+      <w:bookmarkStart w:id="43" w:name="_Toc18206194"/>
+      <w:bookmarkStart w:id="44" w:name="_Toc321036892"/>
+      <w:r>
+        <w:rPr>
+          <w:rFonts w:ascii="Times New Roman" w:hAnsi="Times New Roman"/>
+          <w:lang w:val="pt-BR"/>
+        </w:rPr>
+        <w:t>Tamanho e Desempenho</w:t>
+      </w:r>
+      <w:bookmarkEnd w:id="43"/>
+      <w:bookmarkEnd w:id="44"/>
+    </w:p>
+    <w:p>
+      <w:pPr>
+        <w:pStyle w:val="InfoBlue"/>
+        <w:jc w:val="both"/>
+        <w:rPr>
+          <w:sz w:val="24"/>
+          <w:szCs w:val="24"/>
+        </w:rPr>
+      </w:pPr>
+      <w:r>
+        <w:rPr>
+          <w:sz w:val="24"/>
+          <w:szCs w:val="24"/>
+        </w:rPr>
+        <w:t>[Uma descrição das principais características de dimensionamento do software que têm um impacto na arquitetura, bem como as re</w:t>
+      </w:r>
+      <w:r>
+        <w:rPr>
+          <w:sz w:val="24"/>
+          <w:szCs w:val="24"/>
+        </w:rPr>
+        <w:t>strições do desempenho desejado</w:t>
+      </w:r>
+      <w:r>
+        <w:rPr>
+          <w:sz w:val="24"/>
+          <w:szCs w:val="24"/>
+        </w:rPr>
+        <w:t>]</w:t>
+      </w:r>
+      <w:r>
+        <w:rPr>
+          <w:sz w:val="24"/>
+          <w:szCs w:val="24"/>
+        </w:rPr>
+        <w:t>.</w:t>
+      </w:r>
+      <w:proofErr w:type="gramStart"/>
+    </w:p>
+    <w:p>
+      <w:pPr>
+        <w:pStyle w:val="Ttulo1"/>
+        <w:ind w:left="360" w:hanging="360"/>
+        <w:jc w:val="both"/>
+        <w:rPr>
+          <w:rFonts w:ascii="Times New Roman" w:hAnsi="Times New Roman"/>
+          <w:lang w:val="pt-BR"/>
+        </w:rPr>
+      </w:pPr>
+      <w:bookmarkStart w:id="45" w:name="_Toc18206195"/>
+      <w:bookmarkStart w:id="46" w:name="_Toc321036893"/>
+      <w:proofErr w:type="gramEnd"/>
+      <w:r>
+        <w:rPr>
+          <w:rFonts w:ascii="Times New Roman" w:hAnsi="Times New Roman"/>
+          <w:lang w:val="pt-BR"/>
+        </w:rPr>
+        <w:t>Qualidade</w:t>
+      </w:r>
+      <w:bookmarkEnd w:id="45"/>
+      <w:bookmarkEnd w:id="46"/>
+    </w:p>
+    <w:p>
+      <w:pPr>
+        <w:pStyle w:val="InfoBlue"/>
+        <w:jc w:val="both"/>
+      </w:pPr>
+      <w:r>
+        <w:rPr>
+          <w:sz w:val="24"/>
+          <w:szCs w:val="24"/>
+        </w:rPr>
+        <w:t>[Uma descrição de como a arquitetura do software contribui para todos os recursos (exceto a funcionalidade) do sistema: extensibilidade, confiabilidade, portabilidade e assim por diante. Se essas características possuírem significado especial, como implicações de segurança, garantia ou privacidade, elas dev</w:t>
+      </w:r>
+      <w:r>
+        <w:rPr>
+          <w:sz w:val="24"/>
+          <w:szCs w:val="24"/>
+        </w:rPr>
+        <w:t>erão ser delineadas claramente].</w:t>
+      </w:r>
+    </w:p>
+    <w:p>
+      <w:pPr>
+        <w:pStyle w:val="Ttulo1"/>
+        <w:ind w:left="360" w:hanging="360"/>
+        <w:jc w:val="both"/>
+        <w:rPr>
+          <w:rFonts w:ascii="Times New Roman" w:hAnsi="Times New Roman"/>
+          <w:lang w:val="pt-BR"/>
+        </w:rPr>
+      </w:pPr>
+      <w:r>
+        <w:rPr>
+          <w:rFonts w:ascii="Times New Roman" w:hAnsi="Times New Roman"/>
+          <w:lang w:val="pt-BR"/>
+        </w:rPr>
+        <w:t>Exceções</w:t>
+      </w:r>
+      <w:bookmarkEnd w:id="39"/>
+    </w:p>
+    <w:p>
+      <w:pPr>
         <w:pStyle w:val="Corpodetexto"/>
         <w:jc w:val="both"/>
         <w:rPr>
@@ -5907,7 +5801,127 @@
           <w:szCs w:val="24"/>
           <w:lang w:val="pt-BR"/>
         </w:rPr>
-        <w:t>Figura 7 – Diagrama da Arquitetura de Exceções</w:t>
+        <w:t xml:space="preserve">O tratamento de exceções se dará em camadas. O sistema terá tratamento de exceções específicas definidas em </w:t>
+      </w:r>
+      <w:proofErr w:type="spellStart"/>
+      <w:proofErr w:type="gramStart"/>
+      <w:r>
+        <w:rPr>
+          <w:i/>
+          <w:sz w:val="24"/>
+          <w:szCs w:val="24"/>
+          <w:lang w:val="pt-BR"/>
+        </w:rPr>
+        <w:t>Application.</w:t>
+      </w:r>
+      <w:proofErr w:type="gramEnd"/>
+      <w:r>
+        <w:rPr>
+          <w:i/>
+          <w:sz w:val="24"/>
+          <w:szCs w:val="24"/>
+          <w:lang w:val="pt-BR"/>
+        </w:rPr>
+        <w:t>Exception</w:t>
+      </w:r>
+      <w:proofErr w:type="spellEnd"/>
+      <w:r>
+        <w:rPr>
+          <w:sz w:val="24"/>
+          <w:szCs w:val="24"/>
+          <w:lang w:val="pt-BR"/>
+        </w:rPr>
+        <w:t xml:space="preserve"> utilizará os tratamentos de exceções genéricos definidos em </w:t>
+      </w:r>
+      <w:proofErr w:type="spellStart"/>
+      <w:r>
+        <w:rPr>
+          <w:i/>
+          <w:sz w:val="24"/>
+          <w:szCs w:val="24"/>
+          <w:lang w:val="pt-BR"/>
+        </w:rPr>
+        <w:t>System.Exception</w:t>
+      </w:r>
+      <w:proofErr w:type="spellEnd"/>
+      <w:r>
+        <w:rPr>
+          <w:i/>
+          <w:sz w:val="24"/>
+          <w:szCs w:val="24"/>
+          <w:lang w:val="pt-BR"/>
+        </w:rPr>
+        <w:t>.</w:t>
+      </w:r>
+    </w:p>
+    <w:p>
+      <w:pPr>
+        <w:pStyle w:val="Corpodetexto"/>
+        <w:ind w:left="-567"/>
+        <w:jc w:val="center"/>
+        <w:rPr>
+          <w:sz w:val="24"/>
+          <w:szCs w:val="24"/>
+          <w:lang w:val="pt-BR"/>
+        </w:rPr>
+      </w:pPr>
+      <w:r>
+        <w:rPr>
+          <w:noProof/>
+          <w:snapToGrid/>
+          <w:sz w:val="24"/>
+          <w:szCs w:val="24"/>
+          <w:lang w:val="pt-BR" w:eastAsia="pt-BR"/>
+        </w:rPr>
+        <w:lastRenderedPageBreak/>
+        <w:drawing>
+          <wp:inline distT="0" distB="0" distL="0" distR="0">
+            <wp:extent cx="5191125" cy="3371850"/>
+            <wp:effectExtent l="0" t="0" r="9525" b="0"/>
+            <wp:docPr id="4" name="Imagem 4" descr="C:\Users\Andrés\Desktop\ExceptionDiagram.jpg"/>
+            <wp:cNvGraphicFramePr>
+              <a:graphicFrameLocks xmlns:a="http://schemas.openxmlformats.org/drawingml/2006/main" noChangeAspect="1"/>
+            </wp:cNvGraphicFramePr>
+            <a:graphic xmlns:a="http://schemas.openxmlformats.org/drawingml/2006/main">
+              <a:graphicData uri="http://schemas.openxmlformats.org/drawingml/2006/picture">
+                <pic:pic xmlns:pic="http://schemas.openxmlformats.org/drawingml/2006/picture">
+                  <pic:nvPicPr>
+                    <pic:cNvPr id="0" name="Picture 2" descr="C:\Users\Andrés\Desktop\ExceptionDiagram.jpg"/>
+                    <pic:cNvPicPr>
+                      <a:picLocks noChangeAspect="1" noChangeArrowheads="1"/>
+                    </pic:cNvPicPr>
+                  </pic:nvPicPr>
+                  <pic:blipFill>
+                    <a:blip r:embed="rId14">
+                      <a:extLst>
+                        <a:ext uri="{28A0092B-C50C-407E-A947-70E740481C1C}">
+                          <a14:useLocalDpi xmlns:a14="http://schemas.microsoft.com/office/drawing/2010/main" val="0"/>
+                        </a:ext>
+                      </a:extLst>
+                    </a:blip>
+                    <a:srcRect/>
+                    <a:stretch>
+                      <a:fillRect/>
+                    </a:stretch>
+                  </pic:blipFill>
+                  <pic:spPr bwMode="auto">
+                    <a:xfrm>
+                      <a:off x="0" y="0"/>
+                      <a:ext cx="5191125" cy="3371850"/>
+                    </a:xfrm>
+                    <a:prstGeom prst="rect">
+                      <a:avLst/>
+                    </a:prstGeom>
+                    <a:noFill/>
+                    <a:ln>
+                      <a:noFill/>
+                    </a:ln>
+                  </pic:spPr>
+                </pic:pic>
+              </a:graphicData>
+            </a:graphic>
+          </wp:inline>
+        </w:drawing>
       </w:r>
     </w:p>
     <w:p>
@@ -5920,9 +5934,18 @@
           <w:lang w:val="pt-BR"/>
         </w:rPr>
       </w:pPr>
-    </w:p>
-    <w:p>
-      <w:pPr>
+      <w:r>
+        <w:rPr>
+          <w:sz w:val="24"/>
+          <w:szCs w:val="24"/>
+          <w:lang w:val="pt-BR"/>
+        </w:rPr>
+        <w:t>Figura 7 – Diagrama da Arquitetura de Exceções</w:t>
+      </w:r>
+    </w:p>
+    <w:p>
+      <w:pPr>
+        <w:pStyle w:val="Corpodetexto"/>
         <w:jc w:val="both"/>
         <w:rPr>
           <w:sz w:val="24"/>
@@ -5931,9 +5954,19 @@
         </w:rPr>
       </w:pPr>
     </w:p>
+    <w:p>
+      <w:pPr>
+        <w:jc w:val="both"/>
+        <w:rPr>
+          <w:sz w:val="24"/>
+          <w:szCs w:val="24"/>
+          <w:lang w:val="pt-BR"/>
+        </w:rPr>
+      </w:pPr>
+    </w:p>
     <w:sectPr>
-      <w:headerReference w:type="default" r:id="rId14"/>
-      <w:footerReference w:type="default" r:id="rId15"/>
+      <w:headerReference w:type="default" r:id="rId15"/>
+      <w:footerReference w:type="default" r:id="rId16"/>
       <w:pgSz w:w="12240" w:h="15840" w:code="1"/>
       <w:pgMar w:top="1417" w:right="1440" w:bottom="1417" w:left="1440" w:header="720" w:footer="720" w:gutter="0"/>
       <w:cols w:space="720"/>
@@ -6040,7 +6073,7 @@
             <w:rPr>
               <w:noProof/>
             </w:rPr>
-            <w:t>2013</w:t>
+            <w:t>2014</w:t>
           </w:r>
           <w:r>
             <w:fldChar w:fldCharType="end"/>
@@ -6110,29 +6143,15 @@
             </w:rPr>
             <w:t>of</w:t>
           </w:r>
-          <w:r>
-            <w:fldChar w:fldCharType="begin"/>
-          </w:r>
-          <w:r>
-            <w:instrText xml:space="preserve"> NUMPAGES  \* MERGEFORMAT </w:instrText>
-          </w:r>
-          <w:r>
-            <w:fldChar w:fldCharType="separate"/>
-          </w:r>
-          <w:r>
-            <w:rPr>
-              <w:rStyle w:val="Nmerodepgina"/>
-              <w:noProof/>
-            </w:rPr>
-            <w:t>11</w:t>
-          </w:r>
-          <w:r>
-            <w:rPr>
-              <w:rStyle w:val="Nmerodepgina"/>
-              <w:noProof/>
-            </w:rPr>
-            <w:fldChar w:fldCharType="end"/>
-          </w:r>
+          <w:fldSimple w:instr=" NUMPAGES  \* MERGEFORMAT ">
+            <w:r>
+              <w:rPr>
+                <w:rStyle w:val="Nmerodepgina"/>
+                <w:noProof/>
+              </w:rPr>
+              <w:t>12</w:t>
+            </w:r>
+          </w:fldSimple>
         </w:p>
       </w:tc>
     </w:tr>

</xml_diff>

<commit_message>
Atualização dos Casos de uso RL.uml e Documento de Arquitetura.docx
</commit_message>
<xml_diff>
--- a/AnaliseProjeto/Documento de Arquitetura.docx
+++ b/AnaliseProjeto/Documento de Arquitetura.docx
@@ -2820,8 +2820,54 @@
           <w:sz w:val="24"/>
           <w:szCs w:val="24"/>
         </w:rPr>
-        <w:t>Nathanael Oliveira, Tauany Santana e Thiago Almeida</w:t>
-      </w:r>
+        <w:t>Nath</w:t>
+      </w:r>
+      <w:r>
+        <w:rPr>
+          <w:sz w:val="24"/>
+          <w:szCs w:val="24"/>
+        </w:rPr>
+        <w:t>anael Oliveira, Tauany Santana</w:t>
+      </w:r>
+      <w:r>
+        <w:rPr>
+          <w:sz w:val="24"/>
+          <w:szCs w:val="24"/>
+        </w:rPr>
+        <w:t xml:space="preserve"> Thiago Almeida</w:t>
+      </w:r>
+      <w:r>
+        <w:rPr>
+          <w:sz w:val="24"/>
+          <w:szCs w:val="24"/>
+        </w:rPr>
+        <w:t xml:space="preserve">, </w:t>
+      </w:r>
+      <w:proofErr w:type="spellStart"/>
+      <w:r>
+        <w:rPr>
+          <w:sz w:val="24"/>
+          <w:szCs w:val="24"/>
+        </w:rPr>
+        <w:t>Cleverton</w:t>
+      </w:r>
+      <w:proofErr w:type="spellEnd"/>
+      <w:r>
+        <w:rPr>
+          <w:sz w:val="24"/>
+          <w:szCs w:val="24"/>
+        </w:rPr>
+        <w:t xml:space="preserve"> dos Santos e Andrés S. </w:t>
+      </w:r>
+      <w:proofErr w:type="spellStart"/>
+      <w:r>
+        <w:rPr>
+          <w:sz w:val="24"/>
+          <w:szCs w:val="24"/>
+        </w:rPr>
+        <w:t>Menéndez</w:t>
+      </w:r>
+      <w:proofErr w:type="spellEnd"/>
       <w:r>
         <w:rPr>
           <w:sz w:val="24"/>
@@ -4635,7 +4681,23 @@
           <w:szCs w:val="24"/>
           <w:lang w:val="pt-BR"/>
         </w:rPr>
-        <w:t>CSU25 – Pontuar Funcionários;</w:t>
+        <w:t xml:space="preserve">CSU25 – Pontuar </w:t>
+      </w:r>
+      <w:r>
+        <w:rPr>
+          <w:sz w:val="24"/>
+          <w:szCs w:val="24"/>
+          <w:lang w:val="pt-BR"/>
+        </w:rPr>
+        <w:t>Pessoa</w:t>
+      </w:r>
+      <w:r>
+        <w:rPr>
+          <w:sz w:val="24"/>
+          <w:szCs w:val="24"/>
+          <w:lang w:val="pt-BR"/>
+        </w:rPr>
+        <w:t>;</w:t>
       </w:r>
     </w:p>
     <w:p>
@@ -4681,10 +4743,10 @@
         </w:rPr>
         <w:lastRenderedPageBreak/>
         <w:drawing>
-          <wp:inline distT="0" distB="0" distL="0" distR="0" wp14:anchorId="5A32F5DB" wp14:editId="700EBB61">
-            <wp:extent cx="7384357" cy="7945291"/>
+          <wp:inline distT="0" distB="0" distL="0" distR="0">
+            <wp:extent cx="7124700" cy="7341986"/>
             <wp:effectExtent l="0" t="0" r="0" b="0"/>
-            <wp:docPr id="1" name="Imagem 1"/>
+            <wp:docPr id="8" name="Imagem 8"/>
             <wp:cNvGraphicFramePr>
               <a:graphicFrameLocks xmlns:a="http://schemas.openxmlformats.org/drawingml/2006/main" noChangeAspect="1"/>
             </wp:cNvGraphicFramePr>
@@ -4692,7 +4754,7 @@
               <a:graphicData uri="http://schemas.openxmlformats.org/drawingml/2006/picture">
                 <pic:pic xmlns:pic="http://schemas.openxmlformats.org/drawingml/2006/picture">
                   <pic:nvPicPr>
-                    <pic:cNvPr id="0" name="Picture 1"/>
+                    <pic:cNvPr id="0" name="Picture 2"/>
                     <pic:cNvPicPr>
                       <a:picLocks noChangeAspect="1" noChangeArrowheads="1"/>
                     </pic:cNvPicPr>
@@ -4713,7 +4775,7 @@
                   <pic:spPr bwMode="auto">
                     <a:xfrm>
                       <a:off x="0" y="0"/>
-                      <a:ext cx="7387182" cy="7948331"/>
+                      <a:ext cx="7124700" cy="7341986"/>
                     </a:xfrm>
                     <a:prstGeom prst="rect">
                       <a:avLst/>
@@ -4767,7 +4829,6 @@
           <w:szCs w:val="24"/>
           <w:lang w:val="pt-BR"/>
         </w:rPr>
-        <w:lastRenderedPageBreak/>
         <w:t>Realizações de Casos de Uso</w:t>
       </w:r>
       <w:bookmarkEnd w:id="24"/>
@@ -4824,7 +4885,15 @@
           <w:sz w:val="24"/>
           <w:szCs w:val="24"/>
         </w:rPr>
-        <w:t xml:space="preserve">encontra-se detalhada no documento </w:t>
+        <w:t xml:space="preserve">encontra-se detalhada </w:t>
+      </w:r>
+      <w:r>
+        <w:rPr>
+          <w:sz w:val="24"/>
+          <w:szCs w:val="24"/>
+        </w:rPr>
+        <w:lastRenderedPageBreak/>
+        <w:t xml:space="preserve">no documento </w:t>
       </w:r>
       <w:r>
         <w:rPr>
@@ -5430,9 +5499,9 @@
         </w:rPr>
         <w:drawing>
           <wp:inline distT="0" distB="0" distL="0" distR="0">
-            <wp:extent cx="5943600" cy="6443283"/>
+            <wp:extent cx="5943600" cy="5581650"/>
             <wp:effectExtent l="0" t="0" r="0" b="0"/>
-            <wp:docPr id="3" name="Imagem 3" descr="C:\Users\Andrés\Desktop\Diagrama de Implantação.jpg"/>
+            <wp:docPr id="9" name="Imagem 9"/>
             <wp:cNvGraphicFramePr>
               <a:graphicFrameLocks xmlns:a="http://schemas.openxmlformats.org/drawingml/2006/main" noChangeAspect="1"/>
             </wp:cNvGraphicFramePr>
@@ -5440,7 +5509,7 @@
               <a:graphicData uri="http://schemas.openxmlformats.org/drawingml/2006/picture">
                 <pic:pic xmlns:pic="http://schemas.openxmlformats.org/drawingml/2006/picture">
                   <pic:nvPicPr>
-                    <pic:cNvPr id="0" name="Picture 1" descr="C:\Users\Andrés\Desktop\Diagrama de Implantação.jpg"/>
+                    <pic:cNvPr id="0" name="Picture 3"/>
                     <pic:cNvPicPr>
                       <a:picLocks noChangeAspect="1" noChangeArrowheads="1"/>
                     </pic:cNvPicPr>
@@ -5461,7 +5530,7 @@
                   <pic:spPr bwMode="auto">
                     <a:xfrm>
                       <a:off x="0" y="0"/>
-                      <a:ext cx="5943600" cy="6443283"/>
+                      <a:ext cx="5943600" cy="5581650"/>
                     </a:xfrm>
                     <a:prstGeom prst="rect">
                       <a:avLst/>
@@ -5477,6 +5546,8 @@
           </wp:inline>
         </w:drawing>
       </w:r>
+      <w:bookmarkStart w:id="37" w:name="_GoBack"/>
+      <w:bookmarkEnd w:id="37"/>
     </w:p>
     <w:p>
       <w:pPr>
@@ -5507,9 +5578,9 @@
           <w:lang w:val="pt-BR"/>
         </w:rPr>
       </w:pPr>
-      <w:bookmarkStart w:id="37" w:name="_Toc18206190"/>
-      <w:bookmarkStart w:id="38" w:name="_Toc321036890"/>
-      <w:bookmarkStart w:id="39" w:name="_Toc321036894"/>
+      <w:bookmarkStart w:id="38" w:name="_Toc18206190"/>
+      <w:bookmarkStart w:id="39" w:name="_Toc321036890"/>
+      <w:bookmarkStart w:id="40" w:name="_Toc321036894"/>
       <w:r>
         <w:rPr>
           <w:rFonts w:ascii="Times New Roman" w:hAnsi="Times New Roman"/>
@@ -5525,8 +5596,8 @@
         </w:rPr>
         <w:t>Implementação</w:t>
       </w:r>
-      <w:bookmarkEnd w:id="37"/>
       <w:bookmarkEnd w:id="38"/>
+      <w:bookmarkEnd w:id="39"/>
       <w:proofErr w:type="gramEnd"/>
     </w:p>
     <w:p>
@@ -5579,8 +5650,8 @@
           <w:lang w:val="pt-BR"/>
         </w:rPr>
       </w:pPr>
-      <w:bookmarkStart w:id="40" w:name="_Toc18206193"/>
-      <w:bookmarkStart w:id="41" w:name="_Toc321036891"/>
+      <w:bookmarkStart w:id="41" w:name="_Toc18206193"/>
+      <w:bookmarkStart w:id="42" w:name="_Toc321036891"/>
       <w:r>
         <w:rPr>
           <w:rFonts w:ascii="Times New Roman" w:hAnsi="Times New Roman"/>
@@ -5589,8 +5660,8 @@
         <w:lastRenderedPageBreak/>
         <w:t>Visão de Dados (opcional)</w:t>
       </w:r>
-      <w:bookmarkEnd w:id="40"/>
       <w:bookmarkEnd w:id="41"/>
+      <w:bookmarkEnd w:id="42"/>
     </w:p>
     <w:p>
       <w:pPr>
@@ -5602,8 +5673,6 @@
           <w:szCs w:val="24"/>
         </w:rPr>
       </w:pPr>
-      <w:bookmarkStart w:id="42" w:name="_GoBack"/>
-      <w:bookmarkEnd w:id="42"/>
       <w:r>
         <w:rPr>
           <w:noProof/>
@@ -5721,7 +5790,6 @@
         </w:rPr>
         <w:t>.</w:t>
       </w:r>
-      <w:proofErr w:type="gramStart"/>
     </w:p>
     <w:p>
       <w:pPr>
@@ -5735,7 +5803,6 @@
       </w:pPr>
       <w:bookmarkStart w:id="45" w:name="_Toc18206195"/>
       <w:bookmarkStart w:id="46" w:name="_Toc321036893"/>
-      <w:proofErr w:type="gramEnd"/>
       <w:r>
         <w:rPr>
           <w:rFonts w:ascii="Times New Roman" w:hAnsi="Times New Roman"/>
@@ -5783,7 +5850,7 @@
         </w:rPr>
         <w:t>Exceções</w:t>
       </w:r>
-      <w:bookmarkEnd w:id="39"/>
+      <w:bookmarkEnd w:id="40"/>
     </w:p>
     <w:p>
       <w:pPr>
@@ -6127,7 +6194,7 @@
               <w:noProof/>
               <w:lang w:val="pt-BR"/>
             </w:rPr>
-            <w:t>11</w:t>
+            <w:t>10</w:t>
           </w:r>
           <w:r>
             <w:rPr>
@@ -6143,15 +6210,29 @@
             </w:rPr>
             <w:t>of</w:t>
           </w:r>
-          <w:fldSimple w:instr=" NUMPAGES  \* MERGEFORMAT ">
-            <w:r>
-              <w:rPr>
-                <w:rStyle w:val="Nmerodepgina"/>
-                <w:noProof/>
-              </w:rPr>
-              <w:t>12</w:t>
-            </w:r>
-          </w:fldSimple>
+          <w:r>
+            <w:fldChar w:fldCharType="begin"/>
+          </w:r>
+          <w:r>
+            <w:instrText xml:space="preserve"> NUMPAGES  \* MERGEFORMAT </w:instrText>
+          </w:r>
+          <w:r>
+            <w:fldChar w:fldCharType="separate"/>
+          </w:r>
+          <w:r>
+            <w:rPr>
+              <w:rStyle w:val="Nmerodepgina"/>
+              <w:noProof/>
+            </w:rPr>
+            <w:t>12</w:t>
+          </w:r>
+          <w:r>
+            <w:rPr>
+              <w:rStyle w:val="Nmerodepgina"/>
+              <w:noProof/>
+            </w:rPr>
+            <w:fldChar w:fldCharType="end"/>
+          </w:r>
         </w:p>
       </w:tc>
     </w:tr>

</xml_diff>